<commit_message>
Changed BC QUA TRINH - WebRTC - 27-04-2016.docx
</commit_message>
<xml_diff>
--- a/documents/BC QUA TRINH - WebRTC - 27-04-2016.docx
+++ b/documents/BC QUA TRINH - WebRTC - 27-04-2016.docx
@@ -88,14 +88,7 @@
           <w:b/>
           <w:sz w:val="36"/>
         </w:rPr>
-        <w:t xml:space="preserve">BÁO CÁO </w:t>
-      </w:r>
-      <w:r>
-        <w:rPr>
-          <w:b/>
-          <w:sz w:val="36"/>
-        </w:rPr>
-        <w:t>QUÁ TRÌNH</w:t>
+        <w:t>BÁO CÁO QUÁ TRÌNH</w:t>
       </w:r>
     </w:p>
     <w:p>
@@ -223,12 +216,40 @@
       </w:pPr>
     </w:p>
     <w:p/>
-    <w:p>
-      <w:pPr>
-        <w:spacing w:after="200" w:line="276" w:lineRule="auto"/>
-      </w:pPr>
-      <w:r>
-        <w:br w:type="page"/>
+    <w:p/>
+    <w:p/>
+    <w:p/>
+    <w:p/>
+    <w:p/>
+    <w:p/>
+    <w:p/>
+    <w:p/>
+    <w:p/>
+    <w:p/>
+    <w:p/>
+    <w:p/>
+    <w:p/>
+    <w:p/>
+    <w:p/>
+    <w:p/>
+    <w:p/>
+    <w:p/>
+    <w:p/>
+    <w:p/>
+    <w:p>
+      <w:pPr>
+        <w:ind w:left="5040"/>
+        <w:rPr>
+          <w:b/>
+          <w:i/>
+        </w:rPr>
+      </w:pPr>
+      <w:r>
+        <w:rPr>
+          <w:b/>
+          <w:i/>
+        </w:rPr>
+        <w:t>Thủ Đức, ngày 27 tháng 04 năm 2016</w:t>
       </w:r>
     </w:p>
     <w:sdt>
@@ -1524,163 +1545,25 @@
     <w:p>
       <w:pPr>
         <w:pStyle w:val="Heading1"/>
-        <w:rPr>
-          <w:rFonts w:eastAsia="Times New Roman" w:cs="Times New Roman"/>
-          <w:sz w:val="24"/>
-          <w:szCs w:val="24"/>
-        </w:rPr>
-      </w:pPr>
-      <w:bookmarkStart w:id="0" w:name="_Toc447878704"/>
+      </w:pPr>
       <w:r>
         <w:lastRenderedPageBreak/>
-        <w:t>GIỚI THIỆU</w:t>
-      </w:r>
-      <w:bookmarkEnd w:id="0"/>
+        <w:t>CÁC</w:t>
+      </w:r>
+      <w:r>
+        <w:rPr>
+          <w:b w:val="0"/>
+        </w:rPr>
+        <w:t>h</w:t>
+      </w:r>
+      <w:r>
+        <w:t xml:space="preserve"> CẤU HÌNH HTTPS TRÊN WAMP SERVER</w:t>
+      </w:r>
     </w:p>
     <w:p/>
     <w:p/>
     <w:p>
       <w:pPr>
-        <w:ind w:firstLine="720"/>
-        <w:rPr>
-          <w:sz w:val="26"/>
-          <w:szCs w:val="26"/>
-        </w:rPr>
-      </w:pPr>
-      <w:r>
-        <w:rPr>
-          <w:sz w:val="26"/>
-          <w:szCs w:val="26"/>
-        </w:rPr>
-        <w:t xml:space="preserve">Đứng trước tình hình kinh tế hội nhập và sự phát triển của các công ty đa quốc gia, tiếng Anh là công cụ không thể thiếu đối với mỗi chúng ta. Việc trau dồi kiến thức tiếng Anh là vô cùng cấp thiết. Ứng dụng </w:t>
-      </w:r>
-      <w:r>
-        <w:rPr>
-          <w:b/>
-          <w:sz w:val="26"/>
-          <w:szCs w:val="26"/>
-        </w:rPr>
-        <w:t>English Conversation</w:t>
-      </w:r>
-      <w:r>
-        <w:rPr>
-          <w:sz w:val="26"/>
-          <w:szCs w:val="26"/>
-        </w:rPr>
-        <w:t xml:space="preserve"> ra đời để đáp ứng nhu cầu đó.</w:t>
-      </w:r>
-    </w:p>
-    <w:p>
-      <w:pPr>
-        <w:ind w:firstLine="720"/>
-        <w:rPr>
-          <w:sz w:val="26"/>
-          <w:szCs w:val="26"/>
-        </w:rPr>
-      </w:pPr>
-      <w:r>
-        <w:rPr>
-          <w:sz w:val="26"/>
-          <w:szCs w:val="26"/>
-        </w:rPr>
-        <w:t xml:space="preserve">Mọi đối tượng người dùng đều có thể sử dụng </w:t>
-      </w:r>
-      <w:r>
-        <w:rPr>
-          <w:b/>
-          <w:sz w:val="26"/>
-          <w:szCs w:val="26"/>
-        </w:rPr>
-        <w:t>English Conversation</w:t>
-      </w:r>
-      <w:r>
-        <w:rPr>
-          <w:sz w:val="26"/>
-          <w:szCs w:val="26"/>
-        </w:rPr>
-        <w:t>. Ứng dụng này chú trọng vào việc rèn luyện kỹ năng phản xạ về nghe nói cho người dùng, bên cạnh đó khi sử dụng ứng dụng này người dùng từng bước rèn luyện kỹ năng viết của mình</w:t>
-      </w:r>
-      <w:r>
-        <w:rPr>
-          <w:sz w:val="26"/>
-          <w:szCs w:val="26"/>
-        </w:rPr>
-        <w:t xml:space="preserve"> thông qua việc trò chuyện bằng tin nhắn với những người dùng khác</w:t>
-      </w:r>
-      <w:r>
-        <w:rPr>
-          <w:sz w:val="26"/>
-          <w:szCs w:val="26"/>
-        </w:rPr>
-        <w:t>.</w:t>
-      </w:r>
-    </w:p>
-    <w:p>
-      <w:pPr>
-        <w:rPr>
-          <w:sz w:val="26"/>
-          <w:szCs w:val="26"/>
-        </w:rPr>
-      </w:pPr>
-      <w:r>
-        <w:rPr>
-          <w:sz w:val="26"/>
-          <w:szCs w:val="26"/>
-        </w:rPr>
-        <w:t xml:space="preserve">Dự định </w:t>
-      </w:r>
-      <w:r>
-        <w:rPr>
-          <w:b/>
-          <w:sz w:val="26"/>
-          <w:szCs w:val="26"/>
-        </w:rPr>
-        <w:t>English Conversation</w:t>
-      </w:r>
-      <w:r>
-        <w:rPr>
-          <w:sz w:val="26"/>
-          <w:szCs w:val="26"/>
-        </w:rPr>
-        <w:t xml:space="preserve"> sẽ được triển khai trên nền tảng Android đầu tiên, sau đó sẽ được mở rộng sang các nền tảng di động khác và cả trên nền web</w:t>
-      </w:r>
-      <w:r>
-        <w:rPr>
-          <w:sz w:val="26"/>
-          <w:szCs w:val="26"/>
-        </w:rPr>
-        <w:t>.</w:t>
-      </w:r>
-    </w:p>
-    <w:p>
-      <w:pPr>
-        <w:spacing w:after="200" w:line="276" w:lineRule="auto"/>
-        <w:rPr>
-          <w:sz w:val="26"/>
-          <w:szCs w:val="26"/>
-        </w:rPr>
-      </w:pPr>
-      <w:r>
-        <w:rPr>
-          <w:sz w:val="26"/>
-          <w:szCs w:val="26"/>
-        </w:rPr>
-        <w:br w:type="page"/>
-      </w:r>
-    </w:p>
-    <w:p>
-      <w:pPr>
-        <w:pStyle w:val="Heading1"/>
-      </w:pPr>
-      <w:r>
-        <w:lastRenderedPageBreak/>
-        <w:t>CÁC CẤU HÌNH HTTPS TRÊN WAMP SERVER</w:t>
-      </w:r>
-    </w:p>
-    <w:p/>
-    <w:p/>
-    <w:p>
-      <w:pPr>
         <w:pStyle w:val="Heading2"/>
       </w:pPr>
       <w:r>
@@ -1698,10 +1581,7 @@
         <w:t xml:space="preserve"> đĩa C</w:t>
       </w:r>
       <w:r>
-        <w:t xml:space="preserve">:\ làm nơi cài đặt </w:t>
-      </w:r>
-      <w:r>
-        <w:t>WAMP</w:t>
+        <w:t>:\ làm nơi cài đặt WAMP</w:t>
       </w:r>
     </w:p>
     <w:p>
@@ -1720,13 +1600,7 @@
         </w:r>
       </w:hyperlink>
       <w:r>
-        <w:t xml:space="preserve"> để tải bản WAMP phù hợp. Bản </w:t>
-      </w:r>
-      <w:r>
-        <w:t>WAMP</w:t>
-      </w:r>
-      <w:r>
-        <w:t xml:space="preserve"> đang sử dụng hiện tại là </w:t>
+        <w:t xml:space="preserve"> để tải bản WAMP phù hợp. Bản WAMP đang sử dụng hiện tại là </w:t>
       </w:r>
       <w:r>
         <w:t>WAMPSERVER (64 BITS &amp; PHP 5.5) 2.5</w:t>
@@ -2395,10 +2269,7 @@
       </w:pPr>
       <w:r>
         <w:lastRenderedPageBreak/>
-        <w:t>Thực hiện câu lệnh:</w:t>
-      </w:r>
-      <w:r>
-        <w:t xml:space="preserve"> </w:t>
+        <w:t xml:space="preserve">Thực hiện câu lệnh: </w:t>
       </w:r>
       <w:r>
         <w:rPr>
@@ -2608,13 +2479,7 @@
         <w:rPr>
           <w:b/>
         </w:rPr>
-        <w:t>Organization</w:t>
-      </w:r>
-      <w:r>
-        <w:rPr>
-          <w:b/>
-        </w:rPr>
-        <w:t>al Unit Name</w:t>
+        <w:t>Organizational Unit Name</w:t>
       </w:r>
       <w:r>
         <w:t>: Lab</w:t>
@@ -2625,10 +2490,7 @@
         <w:pStyle w:val="Heading7"/>
       </w:pPr>
       <w:r>
-        <w:t>Điền</w:t>
-      </w:r>
-      <w:r>
-        <w:t xml:space="preserve"> </w:t>
+        <w:t xml:space="preserve">Điền </w:t>
       </w:r>
       <w:r>
         <w:rPr>
@@ -2799,10 +2661,7 @@
       </w:pPr>
       <w:r>
         <w:lastRenderedPageBreak/>
-        <w:t>C</w:t>
-      </w:r>
-      <w:r>
-        <w:t xml:space="preserve">opy 2 tệp </w:t>
+        <w:t xml:space="preserve">Copy 2 tệp </w:t>
       </w:r>
       <w:r>
         <w:rPr>
@@ -3074,62 +2933,91 @@
         <w:pStyle w:val="Heading6"/>
       </w:pPr>
       <w:r>
-        <w:t>Mở thư mục</w:t>
+        <w:t xml:space="preserve">Mở thư mục </w:t>
+      </w:r>
+      <w:r>
+        <w:rPr>
+          <w:i/>
+        </w:rPr>
+        <w:t>C:\wamp\bin\apache\apache2.4.9\conf\extra\</w:t>
       </w:r>
       <w:r>
         <w:t xml:space="preserve"> </w:t>
       </w:r>
-      <w:r>
-        <w:rPr>
-          <w:i/>
-        </w:rPr>
-        <w:t>C:\wamp\bin\apache\apache2.4.9\conf\extra\</w:t>
+    </w:p>
+    <w:p>
+      <w:pPr>
+        <w:pStyle w:val="Heading6"/>
+        <w:rPr>
+          <w:i/>
+        </w:rPr>
+      </w:pPr>
+      <w:r>
+        <w:t>Mở file</w:t>
       </w:r>
       <w:r>
         <w:t xml:space="preserve"> </w:t>
       </w:r>
+      <w:r>
+        <w:rPr>
+          <w:i/>
+        </w:rPr>
+        <w:t>httpd-ssl.conf</w:t>
+      </w:r>
     </w:p>
     <w:p>
       <w:pPr>
         <w:pStyle w:val="Heading6"/>
-        <w:rPr>
-          <w:i/>
-        </w:rPr>
-      </w:pPr>
-      <w:r>
-        <w:t>Mở file</w:t>
-      </w:r>
-      <w:r>
+      </w:pPr>
+      <w:r>
+        <w:t>Tìm dòng</w:t>
+      </w:r>
+      <w:r>
+        <w:rPr>
+          <w:i/>
+        </w:rPr>
+        <w:t xml:space="preserve"> &lt;VirtualHost _default_:443&gt;</w:t>
+      </w:r>
+      <w:r>
+        <w:rPr>
+          <w:i/>
+        </w:rPr>
         <w:t xml:space="preserve"> </w:t>
       </w:r>
       <w:r>
-        <w:rPr>
-          <w:i/>
-        </w:rPr>
-        <w:t>httpd-ssl.conf</w:t>
-      </w:r>
-    </w:p>
-    <w:p>
-      <w:pPr>
-        <w:pStyle w:val="Heading6"/>
-      </w:pPr>
-      <w:r>
-        <w:t>Tìm dòng</w:t>
-      </w:r>
-      <w:r>
-        <w:rPr>
-          <w:i/>
-        </w:rPr>
-        <w:t xml:space="preserve"> &lt;VirtualHost _default_:443&gt;</w:t>
-      </w:r>
-      <w:r>
-        <w:rPr>
-          <w:i/>
-        </w:rPr>
+        <w:t>và điều chỉnh một số thông tin sau:</w:t>
+      </w:r>
+    </w:p>
+    <w:p>
+      <w:pPr>
+        <w:pStyle w:val="Heading7"/>
+        <w:rPr>
+          <w:i/>
+        </w:rPr>
+      </w:pPr>
+      <w:r>
+        <w:t>Thay</w:t>
+      </w:r>
+      <w:r>
+        <w:t xml:space="preserve"> đường dẫn của</w:t>
+      </w:r>
+      <w:r>
         <w:t xml:space="preserve"> </w:t>
       </w:r>
       <w:r>
-        <w:t>và điều chỉnh một số thông tin sau:</w:t>
+        <w:rPr>
+          <w:i/>
+        </w:rPr>
+        <w:t>DocumentRoot</w:t>
+      </w:r>
+      <w:r>
+        <w:t xml:space="preserve"> là  </w:t>
+      </w:r>
+      <w:r>
+        <w:rPr>
+          <w:i/>
+        </w:rPr>
+        <w:t>C:/wamp/www</w:t>
       </w:r>
     </w:p>
     <w:p>
@@ -3140,46 +3028,54 @@
         </w:rPr>
       </w:pPr>
       <w:r>
-        <w:t>Thay</w:t>
-      </w:r>
-      <w:r>
-        <w:t xml:space="preserve"> đường dẫn của</w:t>
-      </w:r>
-      <w:r>
+        <w:t xml:space="preserve">Thay </w:t>
+      </w:r>
+      <w:r>
+        <w:rPr>
+          <w:i/>
+        </w:rPr>
+        <w:t>ServerName</w:t>
+      </w:r>
+      <w:r>
+        <w:t xml:space="preserve"> là </w:t>
+      </w:r>
+      <w:r>
+        <w:rPr>
+          <w:i/>
+        </w:rPr>
+        <w:t>localhost:443</w:t>
+      </w:r>
+    </w:p>
+    <w:p>
+      <w:pPr>
+        <w:pStyle w:val="Heading7"/>
+      </w:pPr>
+      <w:r>
+        <w:t xml:space="preserve">Thay </w:t>
+      </w:r>
+      <w:r>
+        <w:t xml:space="preserve">đường dẫn của </w:t>
+      </w:r>
+      <w:r>
+        <w:rPr>
+          <w:i/>
+        </w:rPr>
+        <w:t>ErrorLog</w:t>
+      </w:r>
+      <w:r>
+        <w:rPr>
+          <w:i/>
+        </w:rPr>
         <w:t xml:space="preserve"> </w:t>
       </w:r>
       <w:r>
-        <w:rPr>
-          <w:i/>
-        </w:rPr>
-        <w:t>DocumentRoot</w:t>
-      </w:r>
-      <w:r>
-        <w:t xml:space="preserve"> là  </w:t>
-      </w:r>
-      <w:r>
-        <w:rPr>
-          <w:i/>
-        </w:rPr>
-        <w:t>C</w:t>
-      </w:r>
-      <w:r>
-        <w:rPr>
-          <w:i/>
-        </w:rPr>
-        <w:t>:/</w:t>
-      </w:r>
-      <w:r>
-        <w:rPr>
-          <w:i/>
-        </w:rPr>
-        <w:t>wamp</w:t>
-      </w:r>
-      <w:r>
-        <w:rPr>
-          <w:i/>
-        </w:rPr>
-        <w:t>/www</w:t>
+        <w:t xml:space="preserve">là </w:t>
+      </w:r>
+      <w:r>
+        <w:rPr>
+          <w:i/>
+        </w:rPr>
+        <w:t>C:/wamp/bin/apache/apache2.4.9/logs/ssl_error.log</w:t>
       </w:r>
     </w:p>
     <w:p>
@@ -3190,48 +3086,51 @@
         </w:rPr>
       </w:pPr>
       <w:r>
-        <w:t xml:space="preserve">Thay </w:t>
-      </w:r>
-      <w:r>
-        <w:rPr>
-          <w:i/>
-        </w:rPr>
-        <w:t>ServerName</w:t>
-      </w:r>
-      <w:r>
-        <w:t xml:space="preserve"> là </w:t>
-      </w:r>
-      <w:r>
-        <w:rPr>
-          <w:i/>
-        </w:rPr>
-        <w:t>localhost:443</w:t>
+        <w:t xml:space="preserve">Thay đường dẫn của </w:t>
+      </w:r>
+      <w:r>
+        <w:rPr>
+          <w:i/>
+        </w:rPr>
+        <w:t xml:space="preserve">TransferLog </w:t>
+      </w:r>
+      <w:r>
+        <w:t xml:space="preserve">là </w:t>
+      </w:r>
+      <w:r>
+        <w:rPr>
+          <w:i/>
+        </w:rPr>
+        <w:t>C:/wamp/bin/a</w:t>
+      </w:r>
+      <w:r>
+        <w:rPr>
+          <w:i/>
+        </w:rPr>
+        <w:t>pache/apache2.4.9/logs/ssl_access</w:t>
+      </w:r>
+      <w:r>
+        <w:rPr>
+          <w:i/>
+        </w:rPr>
+        <w:t>.log</w:t>
       </w:r>
     </w:p>
     <w:p>
       <w:pPr>
         <w:pStyle w:val="Heading7"/>
-      </w:pPr>
-      <w:r>
-        <w:t xml:space="preserve">Thay </w:t>
-      </w:r>
-      <w:r>
-        <w:t>đường dẫn của</w:t>
-      </w:r>
-      <w:r>
-        <w:t xml:space="preserve"> </w:t>
-      </w:r>
-      <w:r>
-        <w:rPr>
-          <w:i/>
-        </w:rPr>
-        <w:t>ErrorLog</w:t>
-      </w:r>
-      <w:r>
-        <w:rPr>
-          <w:i/>
-        </w:rPr>
-        <w:t xml:space="preserve"> </w:t>
+        <w:rPr>
+          <w:i/>
+        </w:rPr>
+      </w:pPr>
+      <w:r>
+        <w:t xml:space="preserve">Thay đường dẫn của </w:t>
+      </w:r>
+      <w:r>
+        <w:rPr>
+          <w:i/>
+        </w:rPr>
+        <w:t xml:space="preserve">CustomLog </w:t>
       </w:r>
       <w:r>
         <w:t xml:space="preserve">là </w:t>
@@ -3240,7 +3139,19 @@
         <w:rPr>
           <w:i/>
         </w:rPr>
-        <w:t>C:/wamp/bin/apache/apache2.4.9/logs/ssl_error.log</w:t>
+        <w:t>C:/wamp/bin/a</w:t>
+      </w:r>
+      <w:r>
+        <w:rPr>
+          <w:i/>
+        </w:rPr>
+        <w:t>pache/apache2.4.9/logs/ssl_request</w:t>
+      </w:r>
+      <w:r>
+        <w:rPr>
+          <w:i/>
+        </w:rPr>
+        <w:t>.log</w:t>
       </w:r>
     </w:p>
     <w:p>
@@ -3257,19 +3168,10 @@
         <w:rPr>
           <w:i/>
         </w:rPr>
-        <w:t>TransferLog</w:t>
-      </w:r>
-      <w:r>
-        <w:rPr>
-          <w:i/>
-        </w:rPr>
-        <w:t xml:space="preserve"> </w:t>
-      </w:r>
-      <w:r>
-        <w:t>là</w:t>
-      </w:r>
-      <w:r>
-        <w:t xml:space="preserve"> </w:t>
+        <w:t xml:space="preserve">SSLCertificateFile </w:t>
+      </w:r>
+      <w:r>
+        <w:t xml:space="preserve">là </w:t>
       </w:r>
       <w:r>
         <w:rPr>
@@ -3281,107 +3183,7 @@
         <w:rPr>
           <w:i/>
         </w:rPr>
-        <w:t>pache/apache2.4.9/logs/ssl_access</w:t>
-      </w:r>
-      <w:r>
-        <w:rPr>
-          <w:i/>
-        </w:rPr>
-        <w:t>.log</w:t>
-      </w:r>
-    </w:p>
-    <w:p>
-      <w:pPr>
-        <w:pStyle w:val="Heading7"/>
-        <w:rPr>
-          <w:i/>
-        </w:rPr>
-      </w:pPr>
-      <w:r>
-        <w:t xml:space="preserve">Thay đường dẫn của </w:t>
-      </w:r>
-      <w:r>
-        <w:rPr>
-          <w:i/>
-        </w:rPr>
-        <w:t>Custom</w:t>
-      </w:r>
-      <w:r>
-        <w:rPr>
-          <w:i/>
-        </w:rPr>
-        <w:t xml:space="preserve">Log </w:t>
-      </w:r>
-      <w:r>
-        <w:t xml:space="preserve">là </w:t>
-      </w:r>
-      <w:r>
-        <w:rPr>
-          <w:i/>
-        </w:rPr>
-        <w:t>C:/wamp/bin/a</w:t>
-      </w:r>
-      <w:r>
-        <w:rPr>
-          <w:i/>
-        </w:rPr>
-        <w:t>pache/a</w:t>
-      </w:r>
-      <w:r>
-        <w:rPr>
-          <w:i/>
-        </w:rPr>
-        <w:t>pache2.4.9/logs/ssl_request</w:t>
-      </w:r>
-      <w:r>
-        <w:rPr>
-          <w:i/>
-        </w:rPr>
-        <w:t>.log</w:t>
-      </w:r>
-    </w:p>
-    <w:p>
-      <w:pPr>
-        <w:pStyle w:val="Heading7"/>
-        <w:rPr>
-          <w:i/>
-        </w:rPr>
-      </w:pPr>
-      <w:r>
-        <w:t xml:space="preserve">Thay đường dẫn của </w:t>
-      </w:r>
-      <w:r>
-        <w:rPr>
-          <w:i/>
-        </w:rPr>
-        <w:t>SSLCertificateFile</w:t>
-      </w:r>
-      <w:r>
-        <w:rPr>
-          <w:i/>
-        </w:rPr>
-        <w:t xml:space="preserve"> </w:t>
-      </w:r>
-      <w:r>
-        <w:t xml:space="preserve">là </w:t>
-      </w:r>
-      <w:r>
-        <w:rPr>
-          <w:i/>
-        </w:rPr>
-        <w:t>C:/wamp/bin/a</w:t>
-      </w:r>
-      <w:r>
-        <w:rPr>
-          <w:i/>
-        </w:rPr>
-        <w:t>pache/apache2.4.9/</w:t>
-      </w:r>
-      <w:r>
-        <w:rPr>
-          <w:i/>
-        </w:rPr>
-        <w:t>conf/key/certificate.crt</w:t>
+        <w:t>pache/apache2.4.9/conf/key/certificate.crt</w:t>
       </w:r>
     </w:p>
     <w:p>
@@ -3399,19 +3201,7 @@
         <w:rPr>
           <w:i/>
         </w:rPr>
-        <w:t>SSLCertificate</w:t>
-      </w:r>
-      <w:r>
-        <w:rPr>
-          <w:i/>
-        </w:rPr>
-        <w:t>Key</w:t>
-      </w:r>
-      <w:r>
-        <w:rPr>
-          <w:i/>
-        </w:rPr>
-        <w:t xml:space="preserve">File </w:t>
+        <w:t xml:space="preserve">SSLCertificateKeyFile </w:t>
       </w:r>
       <w:r>
         <w:t xml:space="preserve">là </w:t>
@@ -3426,13 +3216,7 @@
         <w:rPr>
           <w:i/>
         </w:rPr>
-        <w:t>pache/apache2.4.9/conf/key/</w:t>
-      </w:r>
-      <w:r>
-        <w:rPr>
-          <w:i/>
-        </w:rPr>
-        <w:t>private.key</w:t>
+        <w:t>pache/apache2.4.9/conf/key/private.key</w:t>
       </w:r>
     </w:p>
     <w:p>
@@ -3485,12 +3269,31 @@
       <w:r>
         <w:t>để kiểm tra syntax. Nếu Syntax OK là đã hoàn thành việc cấu hình HTTPS</w:t>
       </w:r>
-      <w:bookmarkStart w:id="1" w:name="_GoBack"/>
-      <w:bookmarkEnd w:id="1"/>
     </w:p>
     <w:p/>
     <w:p/>
+    <w:p>
+      <w:pPr>
+        <w:spacing w:after="200" w:line="276" w:lineRule="auto"/>
+      </w:pPr>
+      <w:r>
+        <w:br w:type="page"/>
+      </w:r>
+    </w:p>
+    <w:p>
+      <w:pPr>
+        <w:pStyle w:val="Heading1"/>
+      </w:pPr>
+      <w:r>
+        <w:lastRenderedPageBreak/>
+        <w:t>MÔ TẢ DEMO WebRTC</w:t>
+      </w:r>
+    </w:p>
     <w:p/>
+    <w:p>
+      <w:bookmarkStart w:id="0" w:name="_GoBack"/>
+      <w:bookmarkEnd w:id="0"/>
+    </w:p>
     <w:sectPr>
       <w:pgSz w:w="12240" w:h="15840"/>
       <w:pgMar w:top="1440" w:right="1440" w:bottom="1440" w:left="1440" w:header="720" w:footer="720" w:gutter="0"/>

</xml_diff>

<commit_message>
Updated BC QUA TRINH - WebRTC - 27-04-2016.docx
</commit_message>
<xml_diff>
--- a/documents/BC QUA TRINH - WebRTC - 27-04-2016.docx
+++ b/documents/BC QUA TRINH - WebRTC - 27-04-2016.docx
@@ -1,6 +1,6 @@
 
 <file path=word/document.xml><?xml version="1.0" encoding="utf-8"?>
-<w:document xmlns:wpc="http://schemas.microsoft.com/office/word/2010/wordprocessingCanvas" xmlns:mc="http://schemas.openxmlformats.org/markup-compatibility/2006" xmlns:o="urn:schemas-microsoft-com:office:office" xmlns:r="http://schemas.openxmlformats.org/officeDocument/2006/relationships" xmlns:m="http://schemas.openxmlformats.org/officeDocument/2006/math" xmlns:v="urn:schemas-microsoft-com:vml" xmlns:wp14="http://schemas.microsoft.com/office/word/2010/wordprocessingDrawing" xmlns:wp="http://schemas.openxmlformats.org/drawingml/2006/wordprocessingDrawing" xmlns:w10="urn:schemas-microsoft-com:office:word" xmlns:w="http://schemas.openxmlformats.org/wordprocessingml/2006/main" xmlns:w14="http://schemas.microsoft.com/office/word/2010/wordml" xmlns:w15="http://schemas.microsoft.com/office/word/2012/wordml" xmlns:wpg="http://schemas.microsoft.com/office/word/2010/wordprocessingGroup" xmlns:wpi="http://schemas.microsoft.com/office/word/2010/wordprocessingInk" xmlns:wne="http://schemas.microsoft.com/office/word/2006/wordml" xmlns:wps="http://schemas.microsoft.com/office/word/2010/wordprocessingShape" mc:Ignorable="w14 w15 wp14">
+<w:document xmlns:wpc="http://schemas.microsoft.com/office/word/2010/wordprocessingCanvas" xmlns:mc="http://schemas.openxmlformats.org/markup-compatibility/2006" xmlns:o="urn:schemas-microsoft-com:office:office" xmlns:r="http://schemas.openxmlformats.org/officeDocument/2006/relationships" xmlns:m="http://schemas.openxmlformats.org/officeDocument/2006/math" xmlns:v="urn:schemas-microsoft-com:vml" xmlns:wp14="http://schemas.microsoft.com/office/word/2010/wordprocessingDrawing" xmlns:wp="http://schemas.openxmlformats.org/drawingml/2006/wordprocessingDrawing" xmlns:w10="urn:schemas-microsoft-com:office:word" xmlns:w="http://schemas.openxmlformats.org/wordprocessingml/2006/main" xmlns:w14="http://schemas.microsoft.com/office/word/2010/wordml" xmlns:wpg="http://schemas.microsoft.com/office/word/2010/wordprocessingGroup" xmlns:wpi="http://schemas.microsoft.com/office/word/2010/wordprocessingInk" xmlns:wne="http://schemas.microsoft.com/office/word/2006/wordml" xmlns:wps="http://schemas.microsoft.com/office/word/2010/wordprocessingShape" mc:Ignorable="w14 wp14">
   <w:body>
     <w:p>
       <w:pPr>
@@ -296,7 +296,10 @@
               <w:tab w:val="right" w:leader="dot" w:pos="9350"/>
             </w:tabs>
             <w:rPr>
+              <w:rFonts w:asciiTheme="minorHAnsi" w:eastAsiaTheme="minorEastAsia" w:hAnsiTheme="minorHAnsi" w:cstheme="minorBidi"/>
               <w:noProof/>
+              <w:sz w:val="22"/>
+              <w:szCs w:val="22"/>
             </w:rPr>
           </w:pPr>
           <w:r>
@@ -308,13 +311,22 @@
           <w:r>
             <w:fldChar w:fldCharType="separate"/>
           </w:r>
-          <w:hyperlink w:anchor="_Toc447878704" w:history="1">
+          <w:hyperlink w:anchor="_Toc449680985" w:history="1">
             <w:r>
               <w:rPr>
                 <w:rStyle w:val="Hyperlink"/>
                 <w:noProof/>
               </w:rPr>
-              <w:t>Chương 1 GIỚI THIỆU</w:t>
+              <w:t>Chương 1 CÁCH</w:t>
+            </w:r>
+            <w:bookmarkStart w:id="0" w:name="_GoBack"/>
+            <w:bookmarkEnd w:id="0"/>
+            <w:r>
+              <w:rPr>
+                <w:rStyle w:val="Hyperlink"/>
+                <w:noProof/>
+              </w:rPr>
+              <w:t xml:space="preserve"> CẤU HÌNH HTTPS TRÊN WAMP SERVER</w:t>
             </w:r>
             <w:r>
               <w:rPr>
@@ -335,7 +347,7 @@
                 <w:noProof/>
                 <w:webHidden/>
               </w:rPr>
-              <w:instrText xml:space="preserve"> PAGEREF _Toc447878704 \h </w:instrText>
+              <w:instrText xml:space="preserve"> PAGEREF _Toc449680985 \h </w:instrText>
             </w:r>
             <w:r>
               <w:rPr>
@@ -356,6 +368,503 @@
                 <w:webHidden/>
               </w:rPr>
               <w:t>3</w:t>
+            </w:r>
+            <w:r>
+              <w:rPr>
+                <w:noProof/>
+                <w:webHidden/>
+              </w:rPr>
+              <w:fldChar w:fldCharType="end"/>
+            </w:r>
+          </w:hyperlink>
+        </w:p>
+        <w:p>
+          <w:pPr>
+            <w:pStyle w:val="TOC2"/>
+            <w:tabs>
+              <w:tab w:val="right" w:leader="dot" w:pos="9350"/>
+            </w:tabs>
+            <w:rPr>
+              <w:rFonts w:asciiTheme="minorHAnsi" w:eastAsiaTheme="minorEastAsia" w:hAnsiTheme="minorHAnsi" w:cstheme="minorBidi"/>
+              <w:noProof/>
+              <w:sz w:val="22"/>
+              <w:szCs w:val="22"/>
+            </w:rPr>
+          </w:pPr>
+          <w:hyperlink w:anchor="_Toc449680986" w:history="1">
+            <w:r>
+              <w:rPr>
+                <w:rStyle w:val="Hyperlink"/>
+                <w:noProof/>
+              </w:rPr>
+              <w:t>1.1 Bước 1: tải và cài đặt WAMP</w:t>
+            </w:r>
+            <w:r>
+              <w:rPr>
+                <w:noProof/>
+                <w:webHidden/>
+              </w:rPr>
+              <w:tab/>
+            </w:r>
+            <w:r>
+              <w:rPr>
+                <w:noProof/>
+                <w:webHidden/>
+              </w:rPr>
+              <w:fldChar w:fldCharType="begin"/>
+            </w:r>
+            <w:r>
+              <w:rPr>
+                <w:noProof/>
+                <w:webHidden/>
+              </w:rPr>
+              <w:instrText xml:space="preserve"> PAGEREF _Toc449680986 \h </w:instrText>
+            </w:r>
+            <w:r>
+              <w:rPr>
+                <w:noProof/>
+                <w:webHidden/>
+              </w:rPr>
+            </w:r>
+            <w:r>
+              <w:rPr>
+                <w:noProof/>
+                <w:webHidden/>
+              </w:rPr>
+              <w:fldChar w:fldCharType="separate"/>
+            </w:r>
+            <w:r>
+              <w:rPr>
+                <w:noProof/>
+                <w:webHidden/>
+              </w:rPr>
+              <w:t>3</w:t>
+            </w:r>
+            <w:r>
+              <w:rPr>
+                <w:noProof/>
+                <w:webHidden/>
+              </w:rPr>
+              <w:fldChar w:fldCharType="end"/>
+            </w:r>
+          </w:hyperlink>
+        </w:p>
+        <w:p>
+          <w:pPr>
+            <w:pStyle w:val="TOC2"/>
+            <w:tabs>
+              <w:tab w:val="right" w:leader="dot" w:pos="9350"/>
+            </w:tabs>
+            <w:rPr>
+              <w:rFonts w:asciiTheme="minorHAnsi" w:eastAsiaTheme="minorEastAsia" w:hAnsiTheme="minorHAnsi" w:cstheme="minorBidi"/>
+              <w:noProof/>
+              <w:sz w:val="22"/>
+              <w:szCs w:val="22"/>
+            </w:rPr>
+          </w:pPr>
+          <w:hyperlink w:anchor="_Toc449680987" w:history="1">
+            <w:r>
+              <w:rPr>
+                <w:rStyle w:val="Hyperlink"/>
+                <w:noProof/>
+              </w:rPr>
+              <w:t>1.2 Bước 2: tải và cài đặt OpenSSL</w:t>
+            </w:r>
+            <w:r>
+              <w:rPr>
+                <w:noProof/>
+                <w:webHidden/>
+              </w:rPr>
+              <w:tab/>
+            </w:r>
+            <w:r>
+              <w:rPr>
+                <w:noProof/>
+                <w:webHidden/>
+              </w:rPr>
+              <w:fldChar w:fldCharType="begin"/>
+            </w:r>
+            <w:r>
+              <w:rPr>
+                <w:noProof/>
+                <w:webHidden/>
+              </w:rPr>
+              <w:instrText xml:space="preserve"> PAGEREF _Toc449680987 \h </w:instrText>
+            </w:r>
+            <w:r>
+              <w:rPr>
+                <w:noProof/>
+                <w:webHidden/>
+              </w:rPr>
+            </w:r>
+            <w:r>
+              <w:rPr>
+                <w:noProof/>
+                <w:webHidden/>
+              </w:rPr>
+              <w:fldChar w:fldCharType="separate"/>
+            </w:r>
+            <w:r>
+              <w:rPr>
+                <w:noProof/>
+                <w:webHidden/>
+              </w:rPr>
+              <w:t>3</w:t>
+            </w:r>
+            <w:r>
+              <w:rPr>
+                <w:noProof/>
+                <w:webHidden/>
+              </w:rPr>
+              <w:fldChar w:fldCharType="end"/>
+            </w:r>
+          </w:hyperlink>
+        </w:p>
+        <w:p>
+          <w:pPr>
+            <w:pStyle w:val="TOC2"/>
+            <w:tabs>
+              <w:tab w:val="right" w:leader="dot" w:pos="9350"/>
+            </w:tabs>
+            <w:rPr>
+              <w:rFonts w:asciiTheme="minorHAnsi" w:eastAsiaTheme="minorEastAsia" w:hAnsiTheme="minorHAnsi" w:cstheme="minorBidi"/>
+              <w:noProof/>
+              <w:sz w:val="22"/>
+              <w:szCs w:val="22"/>
+            </w:rPr>
+          </w:pPr>
+          <w:hyperlink w:anchor="_Toc449680988" w:history="1">
+            <w:r>
+              <w:rPr>
+                <w:rStyle w:val="Hyperlink"/>
+                <w:noProof/>
+              </w:rPr>
+              <w:t>1.3 Bước 3: cấu hình WAMP để sử dụng HTTPS = HTTP + SSL</w:t>
+            </w:r>
+            <w:r>
+              <w:rPr>
+                <w:noProof/>
+                <w:webHidden/>
+              </w:rPr>
+              <w:tab/>
+            </w:r>
+            <w:r>
+              <w:rPr>
+                <w:noProof/>
+                <w:webHidden/>
+              </w:rPr>
+              <w:fldChar w:fldCharType="begin"/>
+            </w:r>
+            <w:r>
+              <w:rPr>
+                <w:noProof/>
+                <w:webHidden/>
+              </w:rPr>
+              <w:instrText xml:space="preserve"> PAGEREF _Toc449680988 \h </w:instrText>
+            </w:r>
+            <w:r>
+              <w:rPr>
+                <w:noProof/>
+                <w:webHidden/>
+              </w:rPr>
+            </w:r>
+            <w:r>
+              <w:rPr>
+                <w:noProof/>
+                <w:webHidden/>
+              </w:rPr>
+              <w:fldChar w:fldCharType="separate"/>
+            </w:r>
+            <w:r>
+              <w:rPr>
+                <w:noProof/>
+                <w:webHidden/>
+              </w:rPr>
+              <w:t>6</w:t>
+            </w:r>
+            <w:r>
+              <w:rPr>
+                <w:noProof/>
+                <w:webHidden/>
+              </w:rPr>
+              <w:fldChar w:fldCharType="end"/>
+            </w:r>
+          </w:hyperlink>
+        </w:p>
+        <w:p>
+          <w:pPr>
+            <w:pStyle w:val="TOC2"/>
+            <w:tabs>
+              <w:tab w:val="right" w:leader="dot" w:pos="9350"/>
+            </w:tabs>
+            <w:rPr>
+              <w:rFonts w:asciiTheme="minorHAnsi" w:eastAsiaTheme="minorEastAsia" w:hAnsiTheme="minorHAnsi" w:cstheme="minorBidi"/>
+              <w:noProof/>
+              <w:sz w:val="22"/>
+              <w:szCs w:val="22"/>
+            </w:rPr>
+          </w:pPr>
+          <w:hyperlink w:anchor="_Toc449680989" w:history="1">
+            <w:r>
+              <w:rPr>
+                <w:rStyle w:val="Hyperlink"/>
+                <w:noProof/>
+              </w:rPr>
+              <w:t>1.4 Bước 4: uncomment một số dòng trong file httpd.conf</w:t>
+            </w:r>
+            <w:r>
+              <w:rPr>
+                <w:noProof/>
+                <w:webHidden/>
+              </w:rPr>
+              <w:tab/>
+            </w:r>
+            <w:r>
+              <w:rPr>
+                <w:noProof/>
+                <w:webHidden/>
+              </w:rPr>
+              <w:fldChar w:fldCharType="begin"/>
+            </w:r>
+            <w:r>
+              <w:rPr>
+                <w:noProof/>
+                <w:webHidden/>
+              </w:rPr>
+              <w:instrText xml:space="preserve"> PAGEREF _Toc449680989 \h </w:instrText>
+            </w:r>
+            <w:r>
+              <w:rPr>
+                <w:noProof/>
+                <w:webHidden/>
+              </w:rPr>
+            </w:r>
+            <w:r>
+              <w:rPr>
+                <w:noProof/>
+                <w:webHidden/>
+              </w:rPr>
+              <w:fldChar w:fldCharType="separate"/>
+            </w:r>
+            <w:r>
+              <w:rPr>
+                <w:noProof/>
+                <w:webHidden/>
+              </w:rPr>
+              <w:t>11</w:t>
+            </w:r>
+            <w:r>
+              <w:rPr>
+                <w:noProof/>
+                <w:webHidden/>
+              </w:rPr>
+              <w:fldChar w:fldCharType="end"/>
+            </w:r>
+          </w:hyperlink>
+        </w:p>
+        <w:p>
+          <w:pPr>
+            <w:pStyle w:val="TOC2"/>
+            <w:tabs>
+              <w:tab w:val="right" w:leader="dot" w:pos="9350"/>
+            </w:tabs>
+            <w:rPr>
+              <w:rFonts w:asciiTheme="minorHAnsi" w:eastAsiaTheme="minorEastAsia" w:hAnsiTheme="minorHAnsi" w:cstheme="minorBidi"/>
+              <w:noProof/>
+              <w:sz w:val="22"/>
+              <w:szCs w:val="22"/>
+            </w:rPr>
+          </w:pPr>
+          <w:hyperlink w:anchor="_Toc449680990" w:history="1">
+            <w:r>
+              <w:rPr>
+                <w:rStyle w:val="Hyperlink"/>
+                <w:noProof/>
+              </w:rPr>
+              <w:t>1.5 Bước 5: điều chỉnh file php.ini</w:t>
+            </w:r>
+            <w:r>
+              <w:rPr>
+                <w:noProof/>
+                <w:webHidden/>
+              </w:rPr>
+              <w:tab/>
+            </w:r>
+            <w:r>
+              <w:rPr>
+                <w:noProof/>
+                <w:webHidden/>
+              </w:rPr>
+              <w:fldChar w:fldCharType="begin"/>
+            </w:r>
+            <w:r>
+              <w:rPr>
+                <w:noProof/>
+                <w:webHidden/>
+              </w:rPr>
+              <w:instrText xml:space="preserve"> PAGEREF _Toc449680990 \h </w:instrText>
+            </w:r>
+            <w:r>
+              <w:rPr>
+                <w:noProof/>
+                <w:webHidden/>
+              </w:rPr>
+            </w:r>
+            <w:r>
+              <w:rPr>
+                <w:noProof/>
+                <w:webHidden/>
+              </w:rPr>
+              <w:fldChar w:fldCharType="separate"/>
+            </w:r>
+            <w:r>
+              <w:rPr>
+                <w:noProof/>
+                <w:webHidden/>
+              </w:rPr>
+              <w:t>11</w:t>
+            </w:r>
+            <w:r>
+              <w:rPr>
+                <w:noProof/>
+                <w:webHidden/>
+              </w:rPr>
+              <w:fldChar w:fldCharType="end"/>
+            </w:r>
+          </w:hyperlink>
+        </w:p>
+        <w:p>
+          <w:pPr>
+            <w:pStyle w:val="TOC2"/>
+            <w:tabs>
+              <w:tab w:val="right" w:leader="dot" w:pos="9350"/>
+            </w:tabs>
+            <w:rPr>
+              <w:rFonts w:asciiTheme="minorHAnsi" w:eastAsiaTheme="minorEastAsia" w:hAnsiTheme="minorHAnsi" w:cstheme="minorBidi"/>
+              <w:noProof/>
+              <w:sz w:val="22"/>
+              <w:szCs w:val="22"/>
+            </w:rPr>
+          </w:pPr>
+          <w:hyperlink w:anchor="_Toc449680991" w:history="1">
+            <w:r>
+              <w:rPr>
+                <w:rStyle w:val="Hyperlink"/>
+                <w:noProof/>
+              </w:rPr>
+              <w:t>1.6 Bước 6: điều chỉnh file httpd-ssl.conf</w:t>
+            </w:r>
+            <w:r>
+              <w:rPr>
+                <w:noProof/>
+                <w:webHidden/>
+              </w:rPr>
+              <w:tab/>
+            </w:r>
+            <w:r>
+              <w:rPr>
+                <w:noProof/>
+                <w:webHidden/>
+              </w:rPr>
+              <w:fldChar w:fldCharType="begin"/>
+            </w:r>
+            <w:r>
+              <w:rPr>
+                <w:noProof/>
+                <w:webHidden/>
+              </w:rPr>
+              <w:instrText xml:space="preserve"> PAGEREF _Toc449680991 \h </w:instrText>
+            </w:r>
+            <w:r>
+              <w:rPr>
+                <w:noProof/>
+                <w:webHidden/>
+              </w:rPr>
+            </w:r>
+            <w:r>
+              <w:rPr>
+                <w:noProof/>
+                <w:webHidden/>
+              </w:rPr>
+              <w:fldChar w:fldCharType="separate"/>
+            </w:r>
+            <w:r>
+              <w:rPr>
+                <w:noProof/>
+                <w:webHidden/>
+              </w:rPr>
+              <w:t>11</w:t>
+            </w:r>
+            <w:r>
+              <w:rPr>
+                <w:noProof/>
+                <w:webHidden/>
+              </w:rPr>
+              <w:fldChar w:fldCharType="end"/>
+            </w:r>
+          </w:hyperlink>
+        </w:p>
+        <w:p>
+          <w:pPr>
+            <w:pStyle w:val="TOC2"/>
+            <w:tabs>
+              <w:tab w:val="right" w:leader="dot" w:pos="9350"/>
+            </w:tabs>
+            <w:rPr>
+              <w:rFonts w:asciiTheme="minorHAnsi" w:eastAsiaTheme="minorEastAsia" w:hAnsiTheme="minorHAnsi" w:cstheme="minorBidi"/>
+              <w:noProof/>
+              <w:sz w:val="22"/>
+              <w:szCs w:val="22"/>
+            </w:rPr>
+          </w:pPr>
+          <w:hyperlink w:anchor="_Toc449680992" w:history="1">
+            <w:r>
+              <w:rPr>
+                <w:rStyle w:val="Hyperlink"/>
+                <w:noProof/>
+              </w:rPr>
+              <w:t>1.7 Bước 7: kiểm tra syntax</w:t>
+            </w:r>
+            <w:r>
+              <w:rPr>
+                <w:noProof/>
+                <w:webHidden/>
+              </w:rPr>
+              <w:tab/>
+            </w:r>
+            <w:r>
+              <w:rPr>
+                <w:noProof/>
+                <w:webHidden/>
+              </w:rPr>
+              <w:fldChar w:fldCharType="begin"/>
+            </w:r>
+            <w:r>
+              <w:rPr>
+                <w:noProof/>
+                <w:webHidden/>
+              </w:rPr>
+              <w:instrText xml:space="preserve"> PAGEREF _Toc449680992 \h </w:instrText>
+            </w:r>
+            <w:r>
+              <w:rPr>
+                <w:noProof/>
+                <w:webHidden/>
+              </w:rPr>
+            </w:r>
+            <w:r>
+              <w:rPr>
+                <w:noProof/>
+                <w:webHidden/>
+              </w:rPr>
+              <w:fldChar w:fldCharType="separate"/>
+            </w:r>
+            <w:r>
+              <w:rPr>
+                <w:noProof/>
+                <w:webHidden/>
+              </w:rPr>
+              <w:t>12</w:t>
             </w:r>
             <w:r>
               <w:rPr>
@@ -373,16 +882,19 @@
               <w:tab w:val="right" w:leader="dot" w:pos="9350"/>
             </w:tabs>
             <w:rPr>
+              <w:rFonts w:asciiTheme="minorHAnsi" w:eastAsiaTheme="minorEastAsia" w:hAnsiTheme="minorHAnsi" w:cstheme="minorBidi"/>
               <w:noProof/>
+              <w:sz w:val="22"/>
+              <w:szCs w:val="22"/>
             </w:rPr>
           </w:pPr>
-          <w:hyperlink w:anchor="_Toc447878705" w:history="1">
+          <w:hyperlink w:anchor="_Toc449680993" w:history="1">
             <w:r>
               <w:rPr>
                 <w:rStyle w:val="Hyperlink"/>
                 <w:noProof/>
               </w:rPr>
-              <w:t>Chương 2 KHẢO SÁT HIỆN TRẠNG VÀ PHÂN TÍCH YÊU CẦU</w:t>
+              <w:t>Chương 2 MÔ TẢ DEMO WebRTC</w:t>
             </w:r>
             <w:r>
               <w:rPr>
@@ -403,7 +915,7 @@
                 <w:noProof/>
                 <w:webHidden/>
               </w:rPr>
-              <w:instrText xml:space="preserve"> PAGEREF _Toc447878705 \h </w:instrText>
+              <w:instrText xml:space="preserve"> PAGEREF _Toc449680993 \h </w:instrText>
             </w:r>
             <w:r>
               <w:rPr>
@@ -423,1095 +935,7 @@
                 <w:noProof/>
                 <w:webHidden/>
               </w:rPr>
-              <w:t>4</w:t>
-            </w:r>
-            <w:r>
-              <w:rPr>
-                <w:noProof/>
-                <w:webHidden/>
-              </w:rPr>
-              <w:fldChar w:fldCharType="end"/>
-            </w:r>
-          </w:hyperlink>
-        </w:p>
-        <w:p>
-          <w:pPr>
-            <w:pStyle w:val="TOC2"/>
-            <w:tabs>
-              <w:tab w:val="right" w:leader="dot" w:pos="9350"/>
-            </w:tabs>
-            <w:rPr>
-              <w:noProof/>
-            </w:rPr>
-          </w:pPr>
-          <w:hyperlink w:anchor="_Toc447878706" w:history="1">
-            <w:r>
-              <w:rPr>
-                <w:rStyle w:val="Hyperlink"/>
-                <w:noProof/>
-              </w:rPr>
-              <w:t>2.1 Hiện trạng phần mềm</w:t>
-            </w:r>
-            <w:r>
-              <w:rPr>
-                <w:noProof/>
-                <w:webHidden/>
-              </w:rPr>
-              <w:tab/>
-            </w:r>
-            <w:r>
-              <w:rPr>
-                <w:noProof/>
-                <w:webHidden/>
-              </w:rPr>
-              <w:fldChar w:fldCharType="begin"/>
-            </w:r>
-            <w:r>
-              <w:rPr>
-                <w:noProof/>
-                <w:webHidden/>
-              </w:rPr>
-              <w:instrText xml:space="preserve"> PAGEREF _Toc447878706 \h </w:instrText>
-            </w:r>
-            <w:r>
-              <w:rPr>
-                <w:noProof/>
-                <w:webHidden/>
-              </w:rPr>
-            </w:r>
-            <w:r>
-              <w:rPr>
-                <w:noProof/>
-                <w:webHidden/>
-              </w:rPr>
-              <w:fldChar w:fldCharType="separate"/>
-            </w:r>
-            <w:r>
-              <w:rPr>
-                <w:noProof/>
-                <w:webHidden/>
-              </w:rPr>
-              <w:t>4</w:t>
-            </w:r>
-            <w:r>
-              <w:rPr>
-                <w:noProof/>
-                <w:webHidden/>
-              </w:rPr>
-              <w:fldChar w:fldCharType="end"/>
-            </w:r>
-          </w:hyperlink>
-        </w:p>
-        <w:p>
-          <w:pPr>
-            <w:pStyle w:val="TOC2"/>
-            <w:tabs>
-              <w:tab w:val="right" w:leader="dot" w:pos="9350"/>
-            </w:tabs>
-            <w:rPr>
-              <w:noProof/>
-            </w:rPr>
-          </w:pPr>
-          <w:hyperlink w:anchor="_Toc447878707" w:history="1">
-            <w:r>
-              <w:rPr>
-                <w:rStyle w:val="Hyperlink"/>
-                <w:noProof/>
-              </w:rPr>
-              <w:t>2.2 Phân tích yêu cầu</w:t>
-            </w:r>
-            <w:r>
-              <w:rPr>
-                <w:noProof/>
-                <w:webHidden/>
-              </w:rPr>
-              <w:tab/>
-            </w:r>
-            <w:r>
-              <w:rPr>
-                <w:noProof/>
-                <w:webHidden/>
-              </w:rPr>
-              <w:fldChar w:fldCharType="begin"/>
-            </w:r>
-            <w:r>
-              <w:rPr>
-                <w:noProof/>
-                <w:webHidden/>
-              </w:rPr>
-              <w:instrText xml:space="preserve"> PAGEREF _Toc447878707 \h </w:instrText>
-            </w:r>
-            <w:r>
-              <w:rPr>
-                <w:noProof/>
-                <w:webHidden/>
-              </w:rPr>
-            </w:r>
-            <w:r>
-              <w:rPr>
-                <w:noProof/>
-                <w:webHidden/>
-              </w:rPr>
-              <w:fldChar w:fldCharType="separate"/>
-            </w:r>
-            <w:r>
-              <w:rPr>
-                <w:noProof/>
-                <w:webHidden/>
-              </w:rPr>
-              <w:t>4</w:t>
-            </w:r>
-            <w:r>
-              <w:rPr>
-                <w:noProof/>
-                <w:webHidden/>
-              </w:rPr>
-              <w:fldChar w:fldCharType="end"/>
-            </w:r>
-          </w:hyperlink>
-        </w:p>
-        <w:p>
-          <w:pPr>
-            <w:pStyle w:val="TOC3"/>
-            <w:tabs>
-              <w:tab w:val="right" w:leader="dot" w:pos="9350"/>
-            </w:tabs>
-            <w:rPr>
-              <w:noProof/>
-            </w:rPr>
-          </w:pPr>
-          <w:hyperlink w:anchor="_Toc447878708" w:history="1">
-            <w:r>
-              <w:rPr>
-                <w:rStyle w:val="Hyperlink"/>
-                <w:noProof/>
-              </w:rPr>
-              <w:t>2.2.1 Yêu cầu chức năng</w:t>
-            </w:r>
-            <w:r>
-              <w:rPr>
-                <w:noProof/>
-                <w:webHidden/>
-              </w:rPr>
-              <w:tab/>
-            </w:r>
-            <w:r>
-              <w:rPr>
-                <w:noProof/>
-                <w:webHidden/>
-              </w:rPr>
-              <w:fldChar w:fldCharType="begin"/>
-            </w:r>
-            <w:r>
-              <w:rPr>
-                <w:noProof/>
-                <w:webHidden/>
-              </w:rPr>
-              <w:instrText xml:space="preserve"> PAGEREF _Toc447878708 \h </w:instrText>
-            </w:r>
-            <w:r>
-              <w:rPr>
-                <w:noProof/>
-                <w:webHidden/>
-              </w:rPr>
-            </w:r>
-            <w:r>
-              <w:rPr>
-                <w:noProof/>
-                <w:webHidden/>
-              </w:rPr>
-              <w:fldChar w:fldCharType="separate"/>
-            </w:r>
-            <w:r>
-              <w:rPr>
-                <w:noProof/>
-                <w:webHidden/>
-              </w:rPr>
-              <w:t>4</w:t>
-            </w:r>
-            <w:r>
-              <w:rPr>
-                <w:noProof/>
-                <w:webHidden/>
-              </w:rPr>
-              <w:fldChar w:fldCharType="end"/>
-            </w:r>
-          </w:hyperlink>
-        </w:p>
-        <w:p>
-          <w:pPr>
-            <w:pStyle w:val="TOC3"/>
-            <w:tabs>
-              <w:tab w:val="right" w:leader="dot" w:pos="9350"/>
-            </w:tabs>
-            <w:rPr>
-              <w:noProof/>
-            </w:rPr>
-          </w:pPr>
-          <w:hyperlink w:anchor="_Toc447878709" w:history="1">
-            <w:r>
-              <w:rPr>
-                <w:rStyle w:val="Hyperlink"/>
-                <w:noProof/>
-              </w:rPr>
-              <w:t>2.2.2 Yêu cầu phi chức năng</w:t>
-            </w:r>
-            <w:r>
-              <w:rPr>
-                <w:noProof/>
-                <w:webHidden/>
-              </w:rPr>
-              <w:tab/>
-            </w:r>
-            <w:r>
-              <w:rPr>
-                <w:noProof/>
-                <w:webHidden/>
-              </w:rPr>
-              <w:fldChar w:fldCharType="begin"/>
-            </w:r>
-            <w:r>
-              <w:rPr>
-                <w:noProof/>
-                <w:webHidden/>
-              </w:rPr>
-              <w:instrText xml:space="preserve"> PAGEREF _Toc447878709 \h </w:instrText>
-            </w:r>
-            <w:r>
-              <w:rPr>
-                <w:noProof/>
-                <w:webHidden/>
-              </w:rPr>
-            </w:r>
-            <w:r>
-              <w:rPr>
-                <w:noProof/>
-                <w:webHidden/>
-              </w:rPr>
-              <w:fldChar w:fldCharType="separate"/>
-            </w:r>
-            <w:r>
-              <w:rPr>
-                <w:noProof/>
-                <w:webHidden/>
-              </w:rPr>
-              <w:t>5</w:t>
-            </w:r>
-            <w:r>
-              <w:rPr>
-                <w:noProof/>
-                <w:webHidden/>
-              </w:rPr>
-              <w:fldChar w:fldCharType="end"/>
-            </w:r>
-          </w:hyperlink>
-        </w:p>
-        <w:p>
-          <w:pPr>
-            <w:pStyle w:val="TOC1"/>
-            <w:tabs>
-              <w:tab w:val="right" w:leader="dot" w:pos="9350"/>
-            </w:tabs>
-            <w:rPr>
-              <w:noProof/>
-            </w:rPr>
-          </w:pPr>
-          <w:hyperlink w:anchor="_Toc447878710" w:history="1">
-            <w:r>
-              <w:rPr>
-                <w:rStyle w:val="Hyperlink"/>
-                <w:noProof/>
-              </w:rPr>
-              <w:t>Chương 3 ĐẶC TẢ YÊU CẦU</w:t>
-            </w:r>
-            <w:r>
-              <w:rPr>
-                <w:noProof/>
-                <w:webHidden/>
-              </w:rPr>
-              <w:tab/>
-            </w:r>
-            <w:r>
-              <w:rPr>
-                <w:noProof/>
-                <w:webHidden/>
-              </w:rPr>
-              <w:fldChar w:fldCharType="begin"/>
-            </w:r>
-            <w:r>
-              <w:rPr>
-                <w:noProof/>
-                <w:webHidden/>
-              </w:rPr>
-              <w:instrText xml:space="preserve"> PAGEREF _Toc447878710 \h </w:instrText>
-            </w:r>
-            <w:r>
-              <w:rPr>
-                <w:noProof/>
-                <w:webHidden/>
-              </w:rPr>
-            </w:r>
-            <w:r>
-              <w:rPr>
-                <w:noProof/>
-                <w:webHidden/>
-              </w:rPr>
-              <w:fldChar w:fldCharType="separate"/>
-            </w:r>
-            <w:r>
-              <w:rPr>
-                <w:noProof/>
-                <w:webHidden/>
-              </w:rPr>
-              <w:t>6</w:t>
-            </w:r>
-            <w:r>
-              <w:rPr>
-                <w:noProof/>
-                <w:webHidden/>
-              </w:rPr>
-              <w:fldChar w:fldCharType="end"/>
-            </w:r>
-          </w:hyperlink>
-        </w:p>
-        <w:p>
-          <w:pPr>
-            <w:pStyle w:val="TOC2"/>
-            <w:tabs>
-              <w:tab w:val="right" w:leader="dot" w:pos="9350"/>
-            </w:tabs>
-            <w:rPr>
-              <w:noProof/>
-            </w:rPr>
-          </w:pPr>
-          <w:hyperlink w:anchor="_Toc447878711" w:history="1">
-            <w:r>
-              <w:rPr>
-                <w:rStyle w:val="Hyperlink"/>
-                <w:noProof/>
-              </w:rPr>
-              <w:t>3.1 Tổng quan</w:t>
-            </w:r>
-            <w:r>
-              <w:rPr>
-                <w:noProof/>
-                <w:webHidden/>
-              </w:rPr>
-              <w:tab/>
-            </w:r>
-            <w:r>
-              <w:rPr>
-                <w:noProof/>
-                <w:webHidden/>
-              </w:rPr>
-              <w:fldChar w:fldCharType="begin"/>
-            </w:r>
-            <w:r>
-              <w:rPr>
-                <w:noProof/>
-                <w:webHidden/>
-              </w:rPr>
-              <w:instrText xml:space="preserve"> PAGEREF _Toc447878711 \h </w:instrText>
-            </w:r>
-            <w:r>
-              <w:rPr>
-                <w:noProof/>
-                <w:webHidden/>
-              </w:rPr>
-            </w:r>
-            <w:r>
-              <w:rPr>
-                <w:noProof/>
-                <w:webHidden/>
-              </w:rPr>
-              <w:fldChar w:fldCharType="separate"/>
-            </w:r>
-            <w:r>
-              <w:rPr>
-                <w:noProof/>
-                <w:webHidden/>
-              </w:rPr>
-              <w:t>6</w:t>
-            </w:r>
-            <w:r>
-              <w:rPr>
-                <w:noProof/>
-                <w:webHidden/>
-              </w:rPr>
-              <w:fldChar w:fldCharType="end"/>
-            </w:r>
-          </w:hyperlink>
-        </w:p>
-        <w:p>
-          <w:pPr>
-            <w:pStyle w:val="TOC2"/>
-            <w:tabs>
-              <w:tab w:val="right" w:leader="dot" w:pos="9350"/>
-            </w:tabs>
-            <w:rPr>
-              <w:noProof/>
-            </w:rPr>
-          </w:pPr>
-          <w:hyperlink w:anchor="_Toc447878712" w:history="1">
-            <w:r>
-              <w:rPr>
-                <w:rStyle w:val="Hyperlink"/>
-                <w:noProof/>
-              </w:rPr>
-              <w:t>3.2 Mô tả actor</w:t>
-            </w:r>
-            <w:r>
-              <w:rPr>
-                <w:noProof/>
-                <w:webHidden/>
-              </w:rPr>
-              <w:tab/>
-            </w:r>
-            <w:r>
-              <w:rPr>
-                <w:noProof/>
-                <w:webHidden/>
-              </w:rPr>
-              <w:fldChar w:fldCharType="begin"/>
-            </w:r>
-            <w:r>
-              <w:rPr>
-                <w:noProof/>
-                <w:webHidden/>
-              </w:rPr>
-              <w:instrText xml:space="preserve"> PAGEREF _Toc447878712 \h </w:instrText>
-            </w:r>
-            <w:r>
-              <w:rPr>
-                <w:noProof/>
-                <w:webHidden/>
-              </w:rPr>
-            </w:r>
-            <w:r>
-              <w:rPr>
-                <w:noProof/>
-                <w:webHidden/>
-              </w:rPr>
-              <w:fldChar w:fldCharType="separate"/>
-            </w:r>
-            <w:r>
-              <w:rPr>
-                <w:noProof/>
-                <w:webHidden/>
-              </w:rPr>
-              <w:t>6</w:t>
-            </w:r>
-            <w:r>
-              <w:rPr>
-                <w:noProof/>
-                <w:webHidden/>
-              </w:rPr>
-              <w:fldChar w:fldCharType="end"/>
-            </w:r>
-          </w:hyperlink>
-        </w:p>
-        <w:p>
-          <w:pPr>
-            <w:pStyle w:val="TOC2"/>
-            <w:tabs>
-              <w:tab w:val="right" w:leader="dot" w:pos="9350"/>
-            </w:tabs>
-            <w:rPr>
-              <w:noProof/>
-            </w:rPr>
-          </w:pPr>
-          <w:hyperlink w:anchor="_Toc447878713" w:history="1">
-            <w:r>
-              <w:rPr>
-                <w:rStyle w:val="Hyperlink"/>
-                <w:noProof/>
-              </w:rPr>
-              <w:t>3.3 Sơ đồ use case</w:t>
-            </w:r>
-            <w:r>
-              <w:rPr>
-                <w:noProof/>
-                <w:webHidden/>
-              </w:rPr>
-              <w:tab/>
-            </w:r>
-            <w:r>
-              <w:rPr>
-                <w:noProof/>
-                <w:webHidden/>
-              </w:rPr>
-              <w:fldChar w:fldCharType="begin"/>
-            </w:r>
-            <w:r>
-              <w:rPr>
-                <w:noProof/>
-                <w:webHidden/>
-              </w:rPr>
-              <w:instrText xml:space="preserve"> PAGEREF _Toc447878713 \h </w:instrText>
-            </w:r>
-            <w:r>
-              <w:rPr>
-                <w:noProof/>
-                <w:webHidden/>
-              </w:rPr>
-            </w:r>
-            <w:r>
-              <w:rPr>
-                <w:noProof/>
-                <w:webHidden/>
-              </w:rPr>
-              <w:fldChar w:fldCharType="separate"/>
-            </w:r>
-            <w:r>
-              <w:rPr>
-                <w:noProof/>
-                <w:webHidden/>
-              </w:rPr>
-              <w:t>6</w:t>
-            </w:r>
-            <w:r>
-              <w:rPr>
-                <w:noProof/>
-                <w:webHidden/>
-              </w:rPr>
-              <w:fldChar w:fldCharType="end"/>
-            </w:r>
-          </w:hyperlink>
-        </w:p>
-        <w:p>
-          <w:pPr>
-            <w:pStyle w:val="TOC3"/>
-            <w:tabs>
-              <w:tab w:val="right" w:leader="dot" w:pos="9350"/>
-            </w:tabs>
-            <w:rPr>
-              <w:noProof/>
-            </w:rPr>
-          </w:pPr>
-          <w:hyperlink w:anchor="_Toc447878714" w:history="1">
-            <w:r>
-              <w:rPr>
-                <w:rStyle w:val="Hyperlink"/>
-                <w:noProof/>
-              </w:rPr>
-              <w:t>3.3.1 Use case đăng ký</w:t>
-            </w:r>
-            <w:r>
-              <w:rPr>
-                <w:noProof/>
-                <w:webHidden/>
-              </w:rPr>
-              <w:tab/>
-            </w:r>
-            <w:r>
-              <w:rPr>
-                <w:noProof/>
-                <w:webHidden/>
-              </w:rPr>
-              <w:fldChar w:fldCharType="begin"/>
-            </w:r>
-            <w:r>
-              <w:rPr>
-                <w:noProof/>
-                <w:webHidden/>
-              </w:rPr>
-              <w:instrText xml:space="preserve"> PAGEREF _Toc447878714 \h </w:instrText>
-            </w:r>
-            <w:r>
-              <w:rPr>
-                <w:noProof/>
-                <w:webHidden/>
-              </w:rPr>
-            </w:r>
-            <w:r>
-              <w:rPr>
-                <w:noProof/>
-                <w:webHidden/>
-              </w:rPr>
-              <w:fldChar w:fldCharType="separate"/>
-            </w:r>
-            <w:r>
-              <w:rPr>
-                <w:noProof/>
-                <w:webHidden/>
-              </w:rPr>
-              <w:t>7</w:t>
-            </w:r>
-            <w:r>
-              <w:rPr>
-                <w:noProof/>
-                <w:webHidden/>
-              </w:rPr>
-              <w:fldChar w:fldCharType="end"/>
-            </w:r>
-          </w:hyperlink>
-        </w:p>
-        <w:p>
-          <w:pPr>
-            <w:pStyle w:val="TOC3"/>
-            <w:tabs>
-              <w:tab w:val="right" w:leader="dot" w:pos="9350"/>
-            </w:tabs>
-            <w:rPr>
-              <w:noProof/>
-            </w:rPr>
-          </w:pPr>
-          <w:hyperlink w:anchor="_Toc447878715" w:history="1">
-            <w:r>
-              <w:rPr>
-                <w:rStyle w:val="Hyperlink"/>
-                <w:noProof/>
-              </w:rPr>
-              <w:t>3.3.2 Use case đăng nhập</w:t>
-            </w:r>
-            <w:r>
-              <w:rPr>
-                <w:noProof/>
-                <w:webHidden/>
-              </w:rPr>
-              <w:tab/>
-            </w:r>
-            <w:r>
-              <w:rPr>
-                <w:noProof/>
-                <w:webHidden/>
-              </w:rPr>
-              <w:fldChar w:fldCharType="begin"/>
-            </w:r>
-            <w:r>
-              <w:rPr>
-                <w:noProof/>
-                <w:webHidden/>
-              </w:rPr>
-              <w:instrText xml:space="preserve"> PAGEREF _Toc447878715 \h </w:instrText>
-            </w:r>
-            <w:r>
-              <w:rPr>
-                <w:noProof/>
-                <w:webHidden/>
-              </w:rPr>
-            </w:r>
-            <w:r>
-              <w:rPr>
-                <w:noProof/>
-                <w:webHidden/>
-              </w:rPr>
-              <w:fldChar w:fldCharType="separate"/>
-            </w:r>
-            <w:r>
-              <w:rPr>
-                <w:noProof/>
-                <w:webHidden/>
-              </w:rPr>
-              <w:t>8</w:t>
-            </w:r>
-            <w:r>
-              <w:rPr>
-                <w:noProof/>
-                <w:webHidden/>
-              </w:rPr>
-              <w:fldChar w:fldCharType="end"/>
-            </w:r>
-          </w:hyperlink>
-        </w:p>
-        <w:p>
-          <w:pPr>
-            <w:pStyle w:val="TOC3"/>
-            <w:tabs>
-              <w:tab w:val="right" w:leader="dot" w:pos="9350"/>
-            </w:tabs>
-            <w:rPr>
-              <w:noProof/>
-            </w:rPr>
-          </w:pPr>
-          <w:hyperlink w:anchor="_Toc447878716" w:history="1">
-            <w:r>
-              <w:rPr>
-                <w:rStyle w:val="Hyperlink"/>
-                <w:noProof/>
-              </w:rPr>
-              <w:t>3.3.3 Use case tìm bạn trò chuyện</w:t>
-            </w:r>
-            <w:r>
-              <w:rPr>
-                <w:noProof/>
-                <w:webHidden/>
-              </w:rPr>
-              <w:tab/>
-            </w:r>
-            <w:r>
-              <w:rPr>
-                <w:noProof/>
-                <w:webHidden/>
-              </w:rPr>
-              <w:fldChar w:fldCharType="begin"/>
-            </w:r>
-            <w:r>
-              <w:rPr>
-                <w:noProof/>
-                <w:webHidden/>
-              </w:rPr>
-              <w:instrText xml:space="preserve"> PAGEREF _Toc447878716 \h </w:instrText>
-            </w:r>
-            <w:r>
-              <w:rPr>
-                <w:noProof/>
-                <w:webHidden/>
-              </w:rPr>
-            </w:r>
-            <w:r>
-              <w:rPr>
-                <w:noProof/>
-                <w:webHidden/>
-              </w:rPr>
-              <w:fldChar w:fldCharType="separate"/>
-            </w:r>
-            <w:r>
-              <w:rPr>
-                <w:noProof/>
-                <w:webHidden/>
-              </w:rPr>
-              <w:t>9</w:t>
-            </w:r>
-            <w:r>
-              <w:rPr>
-                <w:noProof/>
-                <w:webHidden/>
-              </w:rPr>
-              <w:fldChar w:fldCharType="end"/>
-            </w:r>
-          </w:hyperlink>
-        </w:p>
-        <w:p>
-          <w:pPr>
-            <w:pStyle w:val="TOC3"/>
-            <w:tabs>
-              <w:tab w:val="right" w:leader="dot" w:pos="9350"/>
-            </w:tabs>
-            <w:rPr>
-              <w:noProof/>
-            </w:rPr>
-          </w:pPr>
-          <w:hyperlink w:anchor="_Toc447878717" w:history="1">
-            <w:r>
-              <w:rPr>
-                <w:rStyle w:val="Hyperlink"/>
-                <w:noProof/>
-              </w:rPr>
-              <w:t>3.3.4 Use case trò chuyện</w:t>
-            </w:r>
-            <w:r>
-              <w:rPr>
-                <w:noProof/>
-                <w:webHidden/>
-              </w:rPr>
-              <w:tab/>
-            </w:r>
-            <w:r>
-              <w:rPr>
-                <w:noProof/>
-                <w:webHidden/>
-              </w:rPr>
-              <w:fldChar w:fldCharType="begin"/>
-            </w:r>
-            <w:r>
-              <w:rPr>
-                <w:noProof/>
-                <w:webHidden/>
-              </w:rPr>
-              <w:instrText xml:space="preserve"> PAGEREF _Toc447878717 \h </w:instrText>
-            </w:r>
-            <w:r>
-              <w:rPr>
-                <w:noProof/>
-                <w:webHidden/>
-              </w:rPr>
-            </w:r>
-            <w:r>
-              <w:rPr>
-                <w:noProof/>
-                <w:webHidden/>
-              </w:rPr>
-              <w:fldChar w:fldCharType="separate"/>
-            </w:r>
-            <w:r>
-              <w:rPr>
-                <w:noProof/>
-                <w:webHidden/>
-              </w:rPr>
-              <w:t>10</w:t>
-            </w:r>
-            <w:r>
-              <w:rPr>
-                <w:noProof/>
-                <w:webHidden/>
-              </w:rPr>
-              <w:fldChar w:fldCharType="end"/>
-            </w:r>
-          </w:hyperlink>
-        </w:p>
-        <w:p>
-          <w:pPr>
-            <w:pStyle w:val="TOC3"/>
-            <w:tabs>
-              <w:tab w:val="right" w:leader="dot" w:pos="9350"/>
-            </w:tabs>
-            <w:rPr>
-              <w:noProof/>
-            </w:rPr>
-          </w:pPr>
-          <w:hyperlink w:anchor="_Toc447878718" w:history="1">
-            <w:r>
-              <w:rPr>
-                <w:rStyle w:val="Hyperlink"/>
-                <w:noProof/>
-              </w:rPr>
-              <w:t>3.3.5 Use case dịch văn bản</w:t>
-            </w:r>
-            <w:r>
-              <w:rPr>
-                <w:noProof/>
-                <w:webHidden/>
-              </w:rPr>
-              <w:tab/>
-            </w:r>
-            <w:r>
-              <w:rPr>
-                <w:noProof/>
-                <w:webHidden/>
-              </w:rPr>
-              <w:fldChar w:fldCharType="begin"/>
-            </w:r>
-            <w:r>
-              <w:rPr>
-                <w:noProof/>
-                <w:webHidden/>
-              </w:rPr>
-              <w:instrText xml:space="preserve"> PAGEREF _Toc447878718 \h </w:instrText>
-            </w:r>
-            <w:r>
-              <w:rPr>
-                <w:noProof/>
-                <w:webHidden/>
-              </w:rPr>
-            </w:r>
-            <w:r>
-              <w:rPr>
-                <w:noProof/>
-                <w:webHidden/>
-              </w:rPr>
-              <w:fldChar w:fldCharType="separate"/>
-            </w:r>
-            <w:r>
-              <w:rPr>
-                <w:noProof/>
-                <w:webHidden/>
-              </w:rPr>
-              <w:t>11</w:t>
-            </w:r>
-            <w:r>
-              <w:rPr>
-                <w:noProof/>
-                <w:webHidden/>
-              </w:rPr>
-              <w:fldChar w:fldCharType="end"/>
-            </w:r>
-          </w:hyperlink>
-        </w:p>
-        <w:p>
-          <w:pPr>
-            <w:pStyle w:val="TOC3"/>
-            <w:tabs>
-              <w:tab w:val="right" w:leader="dot" w:pos="9350"/>
-            </w:tabs>
-            <w:rPr>
-              <w:noProof/>
-            </w:rPr>
-          </w:pPr>
-          <w:hyperlink w:anchor="_Toc447878719" w:history="1">
-            <w:r>
-              <w:rPr>
-                <w:rStyle w:val="Hyperlink"/>
-                <w:noProof/>
-              </w:rPr>
-              <w:t>3.3.6 Use case xem video tiếng Anh</w:t>
-            </w:r>
-            <w:r>
-              <w:rPr>
-                <w:noProof/>
-                <w:webHidden/>
-              </w:rPr>
-              <w:tab/>
-            </w:r>
-            <w:r>
-              <w:rPr>
-                <w:noProof/>
-                <w:webHidden/>
-              </w:rPr>
-              <w:fldChar w:fldCharType="begin"/>
-            </w:r>
-            <w:r>
-              <w:rPr>
-                <w:noProof/>
-                <w:webHidden/>
-              </w:rPr>
-              <w:instrText xml:space="preserve"> PAGEREF _Toc447878719 \h </w:instrText>
-            </w:r>
-            <w:r>
-              <w:rPr>
-                <w:noProof/>
-                <w:webHidden/>
-              </w:rPr>
-            </w:r>
-            <w:r>
-              <w:rPr>
-                <w:noProof/>
-                <w:webHidden/>
-              </w:rPr>
-              <w:fldChar w:fldCharType="separate"/>
-            </w:r>
-            <w:r>
-              <w:rPr>
-                <w:noProof/>
-                <w:webHidden/>
-              </w:rPr>
-              <w:t>11</w:t>
-            </w:r>
-            <w:r>
-              <w:rPr>
-                <w:noProof/>
-                <w:webHidden/>
-              </w:rPr>
-              <w:fldChar w:fldCharType="end"/>
-            </w:r>
-          </w:hyperlink>
-        </w:p>
-        <w:p>
-          <w:pPr>
-            <w:pStyle w:val="TOC3"/>
-            <w:tabs>
-              <w:tab w:val="right" w:leader="dot" w:pos="9350"/>
-            </w:tabs>
-            <w:rPr>
-              <w:noProof/>
-            </w:rPr>
-          </w:pPr>
-          <w:hyperlink w:anchor="_Toc447878720" w:history="1">
-            <w:r>
-              <w:rPr>
-                <w:rStyle w:val="Hyperlink"/>
-                <w:noProof/>
-              </w:rPr>
-              <w:t>3.3.7 Use case học với giáo viên bản xứ</w:t>
-            </w:r>
-            <w:r>
-              <w:rPr>
-                <w:noProof/>
-                <w:webHidden/>
-              </w:rPr>
-              <w:tab/>
-            </w:r>
-            <w:r>
-              <w:rPr>
-                <w:noProof/>
-                <w:webHidden/>
-              </w:rPr>
-              <w:fldChar w:fldCharType="begin"/>
-            </w:r>
-            <w:r>
-              <w:rPr>
-                <w:noProof/>
-                <w:webHidden/>
-              </w:rPr>
-              <w:instrText xml:space="preserve"> PAGEREF _Toc447878720 \h </w:instrText>
-            </w:r>
-            <w:r>
-              <w:rPr>
-                <w:noProof/>
-                <w:webHidden/>
-              </w:rPr>
-            </w:r>
-            <w:r>
-              <w:rPr>
-                <w:noProof/>
-                <w:webHidden/>
-              </w:rPr>
-              <w:fldChar w:fldCharType="separate"/>
-            </w:r>
-            <w:r>
-              <w:rPr>
-                <w:noProof/>
-                <w:webHidden/>
-              </w:rPr>
-              <w:t>12</w:t>
-            </w:r>
-            <w:r>
-              <w:rPr>
-                <w:noProof/>
-                <w:webHidden/>
-              </w:rPr>
-              <w:fldChar w:fldCharType="end"/>
-            </w:r>
-          </w:hyperlink>
-        </w:p>
-        <w:p>
-          <w:pPr>
-            <w:pStyle w:val="TOC1"/>
-            <w:tabs>
-              <w:tab w:val="right" w:leader="dot" w:pos="9350"/>
-            </w:tabs>
-            <w:rPr>
-              <w:noProof/>
-            </w:rPr>
-          </w:pPr>
-          <w:hyperlink w:anchor="_Toc447878721" w:history="1">
-            <w:r>
-              <w:rPr>
-                <w:rStyle w:val="Hyperlink"/>
-                <w:noProof/>
-              </w:rPr>
-              <w:t>Chương 4 ĐỊNH HƯỚNG CÔNG NGHỆ LIÊN QUAN</w:t>
-            </w:r>
-            <w:r>
-              <w:rPr>
-                <w:noProof/>
-                <w:webHidden/>
-              </w:rPr>
-              <w:tab/>
-            </w:r>
-            <w:r>
-              <w:rPr>
-                <w:noProof/>
-                <w:webHidden/>
-              </w:rPr>
-              <w:fldChar w:fldCharType="begin"/>
-            </w:r>
-            <w:r>
-              <w:rPr>
-                <w:noProof/>
-                <w:webHidden/>
-              </w:rPr>
-              <w:instrText xml:space="preserve"> PAGEREF _Toc447878721 \h </w:instrText>
-            </w:r>
-            <w:r>
-              <w:rPr>
-                <w:noProof/>
-                <w:webHidden/>
-              </w:rPr>
-            </w:r>
-            <w:r>
-              <w:rPr>
-                <w:noProof/>
-                <w:webHidden/>
-              </w:rPr>
-              <w:fldChar w:fldCharType="separate"/>
-            </w:r>
-            <w:r>
-              <w:rPr>
-                <w:noProof/>
-                <w:webHidden/>
-              </w:rPr>
-              <w:t>14</w:t>
+              <w:t>13</w:t>
             </w:r>
             <w:r>
               <w:rPr>
@@ -1546,6 +970,7 @@
       <w:pPr>
         <w:pStyle w:val="Heading1"/>
       </w:pPr>
+      <w:bookmarkStart w:id="1" w:name="_Toc449680985"/>
       <w:r>
         <w:lastRenderedPageBreak/>
         <w:t>CÁC</w:t>
@@ -1559,6 +984,7 @@
       <w:r>
         <w:t xml:space="preserve"> CẤU HÌNH HTTPS TRÊN WAMP SERVER</w:t>
       </w:r>
+      <w:bookmarkEnd w:id="1"/>
     </w:p>
     <w:p/>
     <w:p/>
@@ -1566,8 +992,13 @@
       <w:pPr>
         <w:pStyle w:val="Heading2"/>
       </w:pPr>
-      <w:r>
-        <w:t xml:space="preserve">Bước 1: tải và cài đặt WAMP </w:t>
+      <w:bookmarkStart w:id="2" w:name="_Toc449680986"/>
+      <w:r>
+        <w:t>Bước 1: tải và cài đặt WAMP</w:t>
+      </w:r>
+      <w:bookmarkEnd w:id="2"/>
+      <w:r>
+        <w:t xml:space="preserve"> </w:t>
       </w:r>
     </w:p>
     <w:p>
@@ -1591,7 +1022,7 @@
       <w:r>
         <w:t xml:space="preserve">Vào </w:t>
       </w:r>
-      <w:hyperlink r:id="rId5" w:history="1">
+      <w:hyperlink r:id="rId6" w:history="1">
         <w:r>
           <w:rPr>
             <w:rStyle w:val="Hyperlink"/>
@@ -1610,12 +1041,14 @@
       <w:pPr>
         <w:pStyle w:val="Heading2"/>
       </w:pPr>
+      <w:bookmarkStart w:id="3" w:name="_Toc449680987"/>
       <w:r>
         <w:t xml:space="preserve">Bước 2: </w:t>
       </w:r>
       <w:r>
         <w:t>tải và cài đặt OpenSSL</w:t>
       </w:r>
+      <w:bookmarkEnd w:id="3"/>
     </w:p>
     <w:p>
       <w:pPr>
@@ -1624,7 +1057,7 @@
       <w:r>
         <w:t xml:space="preserve">Vào </w:t>
       </w:r>
-      <w:hyperlink r:id="rId6" w:history="1">
+      <w:hyperlink r:id="rId7" w:history="1">
         <w:r>
           <w:rPr>
             <w:rStyle w:val="Hyperlink"/>
@@ -1679,75 +1112,12 @@
       <w:r>
         <w:rPr>
           <w:noProof/>
-          <w:lang w:eastAsia="ja-JP"/>
         </w:rPr>
         <w:drawing>
           <wp:inline distT="0" distB="0" distL="0" distR="0" wp14:anchorId="32A9252D" wp14:editId="193526E4">
             <wp:extent cx="3258479" cy="2536466"/>
             <wp:effectExtent l="0" t="0" r="0" b="0"/>
             <wp:docPr id="1" name="Picture 1"/>
-            <wp:cNvGraphicFramePr>
-              <a:graphicFrameLocks xmlns:a="http://schemas.openxmlformats.org/drawingml/2006/main" noChangeAspect="1"/>
-            </wp:cNvGraphicFramePr>
-            <a:graphic xmlns:a="http://schemas.openxmlformats.org/drawingml/2006/main">
-              <a:graphicData uri="http://schemas.openxmlformats.org/drawingml/2006/picture">
-                <pic:pic xmlns:pic="http://schemas.openxmlformats.org/drawingml/2006/picture">
-                  <pic:nvPicPr>
-                    <pic:cNvPr id="0" name=""/>
-                    <pic:cNvPicPr/>
-                  </pic:nvPicPr>
-                  <pic:blipFill>
-                    <a:blip r:embed="rId7"/>
-                    <a:stretch>
-                      <a:fillRect/>
-                    </a:stretch>
-                  </pic:blipFill>
-                  <pic:spPr>
-                    <a:xfrm>
-                      <a:off x="0" y="0"/>
-                      <a:ext cx="3258199" cy="2536248"/>
-                    </a:xfrm>
-                    <a:prstGeom prst="rect">
-                      <a:avLst/>
-                    </a:prstGeom>
-                  </pic:spPr>
-                </pic:pic>
-              </a:graphicData>
-            </a:graphic>
-          </wp:inline>
-        </w:drawing>
-      </w:r>
-    </w:p>
-    <w:p/>
-    <w:p>
-      <w:pPr>
-        <w:pStyle w:val="Heading7"/>
-      </w:pPr>
-      <w:r>
-        <w:lastRenderedPageBreak/>
-        <w:t xml:space="preserve">Chọn “I accept the agreement’ </w:t>
-      </w:r>
-      <w:r>
-        <w:sym w:font="Wingdings" w:char="F0E0"/>
-      </w:r>
-      <w:r>
-        <w:t xml:space="preserve"> Next</w:t>
-      </w:r>
-    </w:p>
-    <w:p>
-      <w:pPr>
-        <w:jc w:val="center"/>
-      </w:pPr>
-      <w:r>
-        <w:rPr>
-          <w:noProof/>
-          <w:lang w:eastAsia="ja-JP"/>
-        </w:rPr>
-        <w:drawing>
-          <wp:inline distT="0" distB="0" distL="0" distR="0" wp14:anchorId="2BF78C2B" wp14:editId="05F979B6">
-            <wp:extent cx="3066097" cy="2393343"/>
-            <wp:effectExtent l="0" t="0" r="1270" b="6985"/>
-            <wp:docPr id="2" name="Picture 2"/>
             <wp:cNvGraphicFramePr>
               <a:graphicFrameLocks xmlns:a="http://schemas.openxmlformats.org/drawingml/2006/main" noChangeAspect="1"/>
             </wp:cNvGraphicFramePr>
@@ -1767,7 +1137,7 @@
                   <pic:spPr>
                     <a:xfrm>
                       <a:off x="0" y="0"/>
-                      <a:ext cx="3066887" cy="2393959"/>
+                      <a:ext cx="3258199" cy="2536248"/>
                     </a:xfrm>
                     <a:prstGeom prst="rect">
                       <a:avLst/>
@@ -1786,7 +1156,8 @@
         <w:pStyle w:val="Heading7"/>
       </w:pPr>
       <w:r>
-        <w:t xml:space="preserve">Chọn nơi cài đặt OpenSSL </w:t>
+        <w:lastRenderedPageBreak/>
+        <w:t xml:space="preserve">Chọn “I accept the agreement’ </w:t>
       </w:r>
       <w:r>
         <w:sym w:font="Wingdings" w:char="F0E0"/>
@@ -1802,13 +1173,12 @@
       <w:r>
         <w:rPr>
           <w:noProof/>
-          <w:lang w:eastAsia="ja-JP"/>
         </w:rPr>
         <w:drawing>
-          <wp:inline distT="0" distB="0" distL="0" distR="0" wp14:anchorId="45144324" wp14:editId="554A4B35">
-            <wp:extent cx="3069203" cy="2386495"/>
-            <wp:effectExtent l="0" t="0" r="0" b="0"/>
-            <wp:docPr id="3" name="Picture 3"/>
+          <wp:inline distT="0" distB="0" distL="0" distR="0" wp14:anchorId="2BF78C2B" wp14:editId="05F979B6">
+            <wp:extent cx="3066097" cy="2393343"/>
+            <wp:effectExtent l="0" t="0" r="1270" b="6985"/>
+            <wp:docPr id="2" name="Picture 2"/>
             <wp:cNvGraphicFramePr>
               <a:graphicFrameLocks xmlns:a="http://schemas.openxmlformats.org/drawingml/2006/main" noChangeAspect="1"/>
             </wp:cNvGraphicFramePr>
@@ -1828,7 +1198,7 @@
                   <pic:spPr>
                     <a:xfrm>
                       <a:off x="0" y="0"/>
-                      <a:ext cx="3076200" cy="2391935"/>
+                      <a:ext cx="3066887" cy="2393959"/>
                     </a:xfrm>
                     <a:prstGeom prst="rect">
                       <a:avLst/>
@@ -1847,8 +1217,13 @@
         <w:pStyle w:val="Heading7"/>
       </w:pPr>
       <w:r>
-        <w:lastRenderedPageBreak/>
-        <w:t>Chọn Next</w:t>
+        <w:t xml:space="preserve">Chọn nơi cài đặt OpenSSL </w:t>
+      </w:r>
+      <w:r>
+        <w:sym w:font="Wingdings" w:char="F0E0"/>
+      </w:r>
+      <w:r>
+        <w:t xml:space="preserve"> Next</w:t>
       </w:r>
     </w:p>
     <w:p>
@@ -1858,13 +1233,12 @@
       <w:r>
         <w:rPr>
           <w:noProof/>
-          <w:lang w:eastAsia="ja-JP"/>
         </w:rPr>
         <w:drawing>
-          <wp:inline distT="0" distB="0" distL="0" distR="0" wp14:anchorId="36B6410A" wp14:editId="08E9E026">
-            <wp:extent cx="3069203" cy="2381891"/>
+          <wp:inline distT="0" distB="0" distL="0" distR="0" wp14:anchorId="45144324" wp14:editId="554A4B35">
+            <wp:extent cx="3069203" cy="2386495"/>
             <wp:effectExtent l="0" t="0" r="0" b="0"/>
-            <wp:docPr id="4" name="Picture 4"/>
+            <wp:docPr id="3" name="Picture 3"/>
             <wp:cNvGraphicFramePr>
               <a:graphicFrameLocks xmlns:a="http://schemas.openxmlformats.org/drawingml/2006/main" noChangeAspect="1"/>
             </wp:cNvGraphicFramePr>
@@ -1884,7 +1258,7 @@
                   <pic:spPr>
                     <a:xfrm>
                       <a:off x="0" y="0"/>
-                      <a:ext cx="3087513" cy="2396100"/>
+                      <a:ext cx="3076200" cy="2391935"/>
                     </a:xfrm>
                     <a:prstGeom prst="rect">
                       <a:avLst/>
@@ -1903,19 +1277,8 @@
         <w:pStyle w:val="Heading7"/>
       </w:pPr>
       <w:r>
-        <w:t xml:space="preserve">Chọn “The Windows system directory” </w:t>
-      </w:r>
-      <w:r>
-        <w:sym w:font="Wingdings" w:char="F0E0"/>
-      </w:r>
-      <w:r>
-        <w:t xml:space="preserve"> Next </w:t>
-      </w:r>
-      <w:r>
-        <w:sym w:font="Wingdings" w:char="F0E0"/>
-      </w:r>
-      <w:r>
-        <w:t xml:space="preserve"> Install</w:t>
+        <w:lastRenderedPageBreak/>
+        <w:t>Chọn Next</w:t>
       </w:r>
     </w:p>
     <w:p>
@@ -1925,13 +1288,12 @@
       <w:r>
         <w:rPr>
           <w:noProof/>
-          <w:lang w:eastAsia="ja-JP"/>
         </w:rPr>
         <w:drawing>
-          <wp:inline distT="0" distB="0" distL="0" distR="0" wp14:anchorId="6FE8D83B" wp14:editId="1E2547EE">
-            <wp:extent cx="3130354" cy="2432699"/>
-            <wp:effectExtent l="0" t="0" r="0" b="5715"/>
-            <wp:docPr id="5" name="Picture 5"/>
+          <wp:inline distT="0" distB="0" distL="0" distR="0" wp14:anchorId="36B6410A" wp14:editId="08E9E026">
+            <wp:extent cx="3069203" cy="2381891"/>
+            <wp:effectExtent l="0" t="0" r="0" b="0"/>
+            <wp:docPr id="4" name="Picture 4"/>
             <wp:cNvGraphicFramePr>
               <a:graphicFrameLocks xmlns:a="http://schemas.openxmlformats.org/drawingml/2006/main" noChangeAspect="1"/>
             </wp:cNvGraphicFramePr>
@@ -1951,7 +1313,7 @@
                   <pic:spPr>
                     <a:xfrm>
                       <a:off x="0" y="0"/>
-                      <a:ext cx="3133720" cy="2435315"/>
+                      <a:ext cx="3087513" cy="2396100"/>
                     </a:xfrm>
                     <a:prstGeom prst="rect">
                       <a:avLst/>
@@ -1967,18 +1329,37 @@
     <w:p/>
     <w:p>
       <w:pPr>
+        <w:pStyle w:val="Heading7"/>
+      </w:pPr>
+      <w:r>
+        <w:t xml:space="preserve">Chọn “The Windows system directory” </w:t>
+      </w:r>
+      <w:r>
+        <w:sym w:font="Wingdings" w:char="F0E0"/>
+      </w:r>
+      <w:r>
+        <w:t xml:space="preserve"> Next </w:t>
+      </w:r>
+      <w:r>
+        <w:sym w:font="Wingdings" w:char="F0E0"/>
+      </w:r>
+      <w:r>
+        <w:t xml:space="preserve"> Install</w:t>
+      </w:r>
+    </w:p>
+    <w:p>
+      <w:pPr>
         <w:jc w:val="center"/>
       </w:pPr>
       <w:r>
         <w:rPr>
           <w:noProof/>
-          <w:lang w:eastAsia="ja-JP"/>
         </w:rPr>
         <w:drawing>
-          <wp:inline distT="0" distB="0" distL="0" distR="0" wp14:anchorId="3202373F" wp14:editId="1A0E3EAF">
-            <wp:extent cx="3108960" cy="2422098"/>
-            <wp:effectExtent l="0" t="0" r="0" b="0"/>
-            <wp:docPr id="6" name="Picture 6"/>
+          <wp:inline distT="0" distB="0" distL="0" distR="0" wp14:anchorId="6FE8D83B" wp14:editId="1E2547EE">
+            <wp:extent cx="3130354" cy="2432699"/>
+            <wp:effectExtent l="0" t="0" r="0" b="5715"/>
+            <wp:docPr id="5" name="Picture 5"/>
             <wp:cNvGraphicFramePr>
               <a:graphicFrameLocks xmlns:a="http://schemas.openxmlformats.org/drawingml/2006/main" noChangeAspect="1"/>
             </wp:cNvGraphicFramePr>
@@ -1998,7 +1379,7 @@
                   <pic:spPr>
                     <a:xfrm>
                       <a:off x="0" y="0"/>
-                      <a:ext cx="3108820" cy="2421989"/>
+                      <a:ext cx="3133720" cy="2435315"/>
                     </a:xfrm>
                     <a:prstGeom prst="rect">
                       <a:avLst/>
@@ -2014,32 +1395,17 @@
     <w:p/>
     <w:p>
       <w:pPr>
-        <w:pStyle w:val="Heading7"/>
-      </w:pPr>
-      <w:r>
-        <w:t xml:space="preserve">Cài đặt xong, bỏ chọn “One-time $10 donation to Windows OpenSSL” </w:t>
-      </w:r>
-      <w:r>
-        <w:sym w:font="Wingdings" w:char="F0E0"/>
-      </w:r>
-      <w:r>
-        <w:t xml:space="preserve"> Finish</w:t>
-      </w:r>
-    </w:p>
-    <w:p>
-      <w:pPr>
         <w:jc w:val="center"/>
       </w:pPr>
       <w:r>
         <w:rPr>
           <w:noProof/>
-          <w:lang w:eastAsia="ja-JP"/>
         </w:rPr>
         <w:drawing>
-          <wp:inline distT="0" distB="0" distL="0" distR="0" wp14:anchorId="2153AE58" wp14:editId="145D42AB">
-            <wp:extent cx="3186598" cy="2488758"/>
-            <wp:effectExtent l="0" t="0" r="0" b="6985"/>
-            <wp:docPr id="7" name="Picture 7"/>
+          <wp:inline distT="0" distB="0" distL="0" distR="0" wp14:anchorId="3202373F" wp14:editId="1A0E3EAF">
+            <wp:extent cx="3108960" cy="2422098"/>
+            <wp:effectExtent l="0" t="0" r="0" b="0"/>
+            <wp:docPr id="6" name="Picture 6"/>
             <wp:cNvGraphicFramePr>
               <a:graphicFrameLocks xmlns:a="http://schemas.openxmlformats.org/drawingml/2006/main" noChangeAspect="1"/>
             </wp:cNvGraphicFramePr>
@@ -2059,7 +1425,7 @@
                   <pic:spPr>
                     <a:xfrm>
                       <a:off x="0" y="0"/>
-                      <a:ext cx="3193063" cy="2493807"/>
+                      <a:ext cx="3108820" cy="2421989"/>
                     </a:xfrm>
                     <a:prstGeom prst="rect">
                       <a:avLst/>
@@ -2073,40 +1439,33 @@
       </w:r>
     </w:p>
     <w:p/>
-    <w:p/>
     <w:p>
       <w:pPr>
-        <w:pStyle w:val="Heading2"/>
-      </w:pPr>
-      <w:r>
-        <w:t>Bước 3: cấu hình WAMP để sử dụng HTTPS = HTTP + SSL</w:t>
+        <w:pStyle w:val="Heading7"/>
+      </w:pPr>
+      <w:r>
+        <w:t xml:space="preserve">Cài đặt xong, bỏ chọn “One-time $10 donation to Windows OpenSSL” </w:t>
+      </w:r>
+      <w:r>
+        <w:sym w:font="Wingdings" w:char="F0E0"/>
+      </w:r>
+      <w:r>
+        <w:t xml:space="preserve"> Finish</w:t>
       </w:r>
     </w:p>
     <w:p>
       <w:pPr>
-        <w:pStyle w:val="Heading6"/>
-      </w:pPr>
-      <w:r>
-        <w:t>Mở Command Prompt và vào đường dẫn C</w:t>
-      </w:r>
-      <w:r>
-        <w:t>:\wamp\bin\apache\apache2.4.9\bin\</w:t>
-      </w:r>
-    </w:p>
-    <w:p>
-      <w:pPr>
         <w:jc w:val="center"/>
       </w:pPr>
       <w:r>
         <w:rPr>
           <w:noProof/>
-          <w:lang w:eastAsia="ja-JP"/>
         </w:rPr>
         <w:drawing>
-          <wp:inline distT="0" distB="0" distL="0" distR="0" wp14:anchorId="2E73604B" wp14:editId="4A91911B">
-            <wp:extent cx="4560677" cy="2296905"/>
-            <wp:effectExtent l="0" t="0" r="0" b="8255"/>
-            <wp:docPr id="8" name="Picture 8"/>
+          <wp:inline distT="0" distB="0" distL="0" distR="0" wp14:anchorId="2153AE58" wp14:editId="145D42AB">
+            <wp:extent cx="3186598" cy="2488758"/>
+            <wp:effectExtent l="0" t="0" r="0" b="6985"/>
+            <wp:docPr id="7" name="Picture 7"/>
             <wp:cNvGraphicFramePr>
               <a:graphicFrameLocks xmlns:a="http://schemas.openxmlformats.org/drawingml/2006/main" noChangeAspect="1"/>
             </wp:cNvGraphicFramePr>
@@ -2126,7 +1485,7 @@
                   <pic:spPr>
                     <a:xfrm>
                       <a:off x="0" y="0"/>
-                      <a:ext cx="4566321" cy="2299748"/>
+                      <a:ext cx="3193063" cy="2493807"/>
                     </a:xfrm>
                     <a:prstGeom prst="rect">
                       <a:avLst/>
@@ -2140,38 +1499,41 @@
       </w:r>
     </w:p>
     <w:p/>
+    <w:p/>
     <w:p>
       <w:pPr>
-        <w:pStyle w:val="Heading6"/>
-        <w:rPr>
-          <w:i/>
-        </w:rPr>
-      </w:pPr>
-      <w:r>
-        <w:lastRenderedPageBreak/>
-        <w:t xml:space="preserve">Thực hiện câu lệnh: </w:t>
-      </w:r>
-      <w:r>
-        <w:rPr>
-          <w:i/>
-        </w:rPr>
-        <w:t>openssl genrsa -aes256 -out private.key 2048</w:t>
-      </w:r>
+        <w:pStyle w:val="Heading2"/>
+      </w:pPr>
+      <w:bookmarkStart w:id="4" w:name="_Toc449680988"/>
+      <w:r>
+        <w:t>Bước 3: cấu hình WAMP để sử dụng HTTPS = HTTP + SSL</w:t>
+      </w:r>
+      <w:bookmarkEnd w:id="4"/>
     </w:p>
     <w:p>
       <w:pPr>
+        <w:pStyle w:val="Heading6"/>
+      </w:pPr>
+      <w:r>
+        <w:t>Mở Command Prompt và vào đường dẫn C</w:t>
+      </w:r>
+      <w:r>
+        <w:t>:\wamp\bin\apache\apache2.4.9\bin\</w:t>
+      </w:r>
+    </w:p>
+    <w:p>
+      <w:pPr>
         <w:jc w:val="center"/>
       </w:pPr>
       <w:r>
         <w:rPr>
           <w:noProof/>
-          <w:lang w:eastAsia="ja-JP"/>
         </w:rPr>
         <w:drawing>
-          <wp:inline distT="0" distB="0" distL="0" distR="0" wp14:anchorId="25F09D23" wp14:editId="2FFC8310">
-            <wp:extent cx="5055228" cy="2576223"/>
-            <wp:effectExtent l="0" t="0" r="0" b="0"/>
-            <wp:docPr id="9" name="Picture 9"/>
+          <wp:inline distT="0" distB="0" distL="0" distR="0" wp14:anchorId="2E73604B" wp14:editId="4A91911B">
+            <wp:extent cx="4560677" cy="2296905"/>
+            <wp:effectExtent l="0" t="0" r="0" b="8255"/>
+            <wp:docPr id="8" name="Picture 8"/>
             <wp:cNvGraphicFramePr>
               <a:graphicFrameLocks xmlns:a="http://schemas.openxmlformats.org/drawingml/2006/main" noChangeAspect="1"/>
             </wp:cNvGraphicFramePr>
@@ -2191,7 +1553,7 @@
                   <pic:spPr>
                     <a:xfrm>
                       <a:off x="0" y="0"/>
-                      <a:ext cx="5057149" cy="2577202"/>
+                      <a:ext cx="4566321" cy="2299748"/>
                     </a:xfrm>
                     <a:prstGeom prst="rect">
                       <a:avLst/>
@@ -2204,42 +1566,38 @@
         </w:drawing>
       </w:r>
     </w:p>
+    <w:p/>
     <w:p>
       <w:pPr>
-        <w:jc w:val="center"/>
-      </w:pPr>
+        <w:pStyle w:val="Heading6"/>
+        <w:rPr>
+          <w:i/>
+        </w:rPr>
+      </w:pPr>
+      <w:r>
+        <w:lastRenderedPageBreak/>
+        <w:t xml:space="preserve">Thực hiện câu lệnh: </w:t>
+      </w:r>
+      <w:r>
+        <w:rPr>
+          <w:i/>
+        </w:rPr>
+        <w:t>openssl genrsa -aes256 -out private.key 2048</w:t>
+      </w:r>
     </w:p>
     <w:p>
       <w:pPr>
-        <w:pStyle w:val="Heading6"/>
-      </w:pPr>
-      <w:r>
-        <w:t>Điền private key là “</w:t>
-      </w:r>
-      <w:r>
-        <w:rPr>
-          <w:i/>
-        </w:rPr>
-        <w:t>hellolingo</w:t>
-      </w:r>
-      <w:r>
-        <w:t>” và xác nhận</w:t>
-      </w:r>
-    </w:p>
-    <w:p>
-      <w:pPr>
         <w:jc w:val="center"/>
       </w:pPr>
       <w:r>
         <w:rPr>
           <w:noProof/>
-          <w:lang w:eastAsia="ja-JP"/>
         </w:rPr>
         <w:drawing>
-          <wp:inline distT="0" distB="0" distL="0" distR="0" wp14:anchorId="0E5CBF29" wp14:editId="7528305B">
-            <wp:extent cx="5184042" cy="2634114"/>
+          <wp:inline distT="0" distB="0" distL="0" distR="0" wp14:anchorId="25F09D23" wp14:editId="2FFC8310">
+            <wp:extent cx="5055228" cy="2576223"/>
             <wp:effectExtent l="0" t="0" r="0" b="0"/>
-            <wp:docPr id="10" name="Picture 10"/>
+            <wp:docPr id="9" name="Picture 9"/>
             <wp:cNvGraphicFramePr>
               <a:graphicFrameLocks xmlns:a="http://schemas.openxmlformats.org/drawingml/2006/main" noChangeAspect="1"/>
             </wp:cNvGraphicFramePr>
@@ -2259,7 +1617,7 @@
                   <pic:spPr>
                     <a:xfrm>
                       <a:off x="0" y="0"/>
-                      <a:ext cx="5188305" cy="2636280"/>
+                      <a:ext cx="5057149" cy="2577202"/>
                     </a:xfrm>
                     <a:prstGeom prst="rect">
                       <a:avLst/>
@@ -2272,45 +1630,41 @@
         </w:drawing>
       </w:r>
     </w:p>
-    <w:p/>
     <w:p>
       <w:pPr>
-        <w:pStyle w:val="Heading6"/>
-      </w:pPr>
-      <w:r>
-        <w:lastRenderedPageBreak/>
-        <w:t xml:space="preserve">Thực hiện câu lệnh: </w:t>
-      </w:r>
-      <w:r>
-        <w:rPr>
-          <w:i/>
-        </w:rPr>
-        <w:t>openssl rsa -in private.key -out private.key</w:t>
-      </w:r>
-      <w:r>
-        <w:rPr>
-          <w:i/>
-        </w:rPr>
-        <w:t xml:space="preserve"> </w:t>
-      </w:r>
-      <w:r>
-        <w:t>và điền private key đã tạo trước đó.</w:t>
-      </w:r>
+        <w:jc w:val="center"/>
+      </w:pPr>
     </w:p>
     <w:p>
       <w:pPr>
+        <w:pStyle w:val="Heading6"/>
+      </w:pPr>
+      <w:r>
+        <w:t>Điền private key là “</w:t>
+      </w:r>
+      <w:r>
+        <w:rPr>
+          <w:i/>
+        </w:rPr>
+        <w:t>hellolingo</w:t>
+      </w:r>
+      <w:r>
+        <w:t>” và xác nhận</w:t>
+      </w:r>
+    </w:p>
+    <w:p>
+      <w:pPr>
         <w:jc w:val="center"/>
       </w:pPr>
       <w:r>
         <w:rPr>
           <w:noProof/>
-          <w:lang w:eastAsia="ja-JP"/>
         </w:rPr>
         <w:drawing>
-          <wp:inline distT="0" distB="0" distL="0" distR="0" wp14:anchorId="75B322EA" wp14:editId="06E35551">
-            <wp:extent cx="4873000" cy="2476067"/>
-            <wp:effectExtent l="0" t="0" r="3810" b="635"/>
-            <wp:docPr id="12" name="Picture 12"/>
+          <wp:inline distT="0" distB="0" distL="0" distR="0" wp14:anchorId="0E5CBF29" wp14:editId="7528305B">
+            <wp:extent cx="5184042" cy="2634114"/>
+            <wp:effectExtent l="0" t="0" r="0" b="0"/>
+            <wp:docPr id="10" name="Picture 10"/>
             <wp:cNvGraphicFramePr>
               <a:graphicFrameLocks xmlns:a="http://schemas.openxmlformats.org/drawingml/2006/main" noChangeAspect="1"/>
             </wp:cNvGraphicFramePr>
@@ -2330,7 +1684,7 @@
                   <pic:spPr>
                     <a:xfrm>
                       <a:off x="0" y="0"/>
-                      <a:ext cx="4870684" cy="2474890"/>
+                      <a:ext cx="5188305" cy="2636280"/>
                     </a:xfrm>
                     <a:prstGeom prst="rect">
                       <a:avLst/>
@@ -2343,42 +1697,44 @@
         </w:drawing>
       </w:r>
     </w:p>
+    <w:p/>
     <w:p>
       <w:pPr>
-        <w:jc w:val="center"/>
-      </w:pPr>
+        <w:pStyle w:val="Heading6"/>
+      </w:pPr>
+      <w:r>
+        <w:lastRenderedPageBreak/>
+        <w:t xml:space="preserve">Thực hiện câu lệnh: </w:t>
+      </w:r>
+      <w:r>
+        <w:rPr>
+          <w:i/>
+        </w:rPr>
+        <w:t>openssl rsa -in private.key -out private.key</w:t>
+      </w:r>
+      <w:r>
+        <w:rPr>
+          <w:i/>
+        </w:rPr>
+        <w:t xml:space="preserve"> </w:t>
+      </w:r>
+      <w:r>
+        <w:t>và điền private key đã tạo trước đó.</w:t>
+      </w:r>
     </w:p>
     <w:p>
       <w:pPr>
-        <w:pStyle w:val="Heading6"/>
-        <w:rPr>
-          <w:i/>
-        </w:rPr>
-      </w:pPr>
-      <w:r>
-        <w:t xml:space="preserve">Thực hiện câu lệnh: </w:t>
-      </w:r>
-      <w:r>
-        <w:rPr>
-          <w:i/>
-        </w:rPr>
-        <w:t>openssl req -new -x509 -nodes -sha1 -key private.key -out certificate.crt -days 36500 -config D:\wamp\bin\apache\apache2.4.9\conf\openssl.cnf</w:t>
-      </w:r>
-    </w:p>
-    <w:p>
-      <w:pPr>
         <w:jc w:val="center"/>
       </w:pPr>
       <w:r>
         <w:rPr>
           <w:noProof/>
-          <w:lang w:eastAsia="ja-JP"/>
         </w:rPr>
         <w:drawing>
-          <wp:inline distT="0" distB="0" distL="0" distR="0" wp14:anchorId="27365416" wp14:editId="34DC3547">
-            <wp:extent cx="4825292" cy="2451826"/>
-            <wp:effectExtent l="0" t="0" r="0" b="5715"/>
-            <wp:docPr id="13" name="Picture 13"/>
+          <wp:inline distT="0" distB="0" distL="0" distR="0" wp14:anchorId="75B322EA" wp14:editId="06E35551">
+            <wp:extent cx="4873000" cy="2476067"/>
+            <wp:effectExtent l="0" t="0" r="3810" b="635"/>
+            <wp:docPr id="12" name="Picture 12"/>
             <wp:cNvGraphicFramePr>
               <a:graphicFrameLocks xmlns:a="http://schemas.openxmlformats.org/drawingml/2006/main" noChangeAspect="1"/>
             </wp:cNvGraphicFramePr>
@@ -2398,6 +1754,73 @@
                   <pic:spPr>
                     <a:xfrm>
                       <a:off x="0" y="0"/>
+                      <a:ext cx="4870684" cy="2474890"/>
+                    </a:xfrm>
+                    <a:prstGeom prst="rect">
+                      <a:avLst/>
+                    </a:prstGeom>
+                  </pic:spPr>
+                </pic:pic>
+              </a:graphicData>
+            </a:graphic>
+          </wp:inline>
+        </w:drawing>
+      </w:r>
+    </w:p>
+    <w:p>
+      <w:pPr>
+        <w:jc w:val="center"/>
+      </w:pPr>
+    </w:p>
+    <w:p>
+      <w:pPr>
+        <w:pStyle w:val="Heading6"/>
+        <w:rPr>
+          <w:i/>
+        </w:rPr>
+      </w:pPr>
+      <w:r>
+        <w:t xml:space="preserve">Thực hiện câu lệnh: </w:t>
+      </w:r>
+      <w:r>
+        <w:rPr>
+          <w:i/>
+        </w:rPr>
+        <w:t>openssl req -new -x509 -nodes -sha1 -key private.key -out certificate.crt -days 36500 -config D:\wamp\bin\apache\apache2.4.9\conf\openssl.cnf</w:t>
+      </w:r>
+    </w:p>
+    <w:p>
+      <w:pPr>
+        <w:jc w:val="center"/>
+      </w:pPr>
+      <w:r>
+        <w:rPr>
+          <w:noProof/>
+        </w:rPr>
+        <w:drawing>
+          <wp:inline distT="0" distB="0" distL="0" distR="0" wp14:anchorId="27365416" wp14:editId="34DC3547">
+            <wp:extent cx="4825292" cy="2451826"/>
+            <wp:effectExtent l="0" t="0" r="0" b="5715"/>
+            <wp:docPr id="13" name="Picture 13"/>
+            <wp:cNvGraphicFramePr>
+              <a:graphicFrameLocks xmlns:a="http://schemas.openxmlformats.org/drawingml/2006/main" noChangeAspect="1"/>
+            </wp:cNvGraphicFramePr>
+            <a:graphic xmlns:a="http://schemas.openxmlformats.org/drawingml/2006/main">
+              <a:graphicData uri="http://schemas.openxmlformats.org/drawingml/2006/picture">
+                <pic:pic xmlns:pic="http://schemas.openxmlformats.org/drawingml/2006/picture">
+                  <pic:nvPicPr>
+                    <pic:cNvPr id="0" name=""/>
+                    <pic:cNvPicPr/>
+                  </pic:nvPicPr>
+                  <pic:blipFill>
+                    <a:blip r:embed="rId19"/>
+                    <a:stretch>
+                      <a:fillRect/>
+                    </a:stretch>
+                  </pic:blipFill>
+                  <pic:spPr>
+                    <a:xfrm>
+                      <a:off x="0" y="0"/>
                       <a:ext cx="4822999" cy="2450661"/>
                     </a:xfrm>
                     <a:prstGeom prst="rect">
@@ -2530,7 +1953,7 @@
       <w:r>
         <w:t xml:space="preserve">: </w:t>
       </w:r>
-      <w:hyperlink r:id="rId19" w:history="1">
+      <w:hyperlink r:id="rId20" w:history="1">
         <w:r>
           <w:rPr>
             <w:rStyle w:val="Hyperlink"/>
@@ -2546,96 +1969,12 @@
       <w:r>
         <w:rPr>
           <w:noProof/>
-          <w:lang w:eastAsia="ja-JP"/>
         </w:rPr>
         <w:drawing>
           <wp:inline distT="0" distB="0" distL="0" distR="0" wp14:anchorId="072D088B" wp14:editId="48A50107">
             <wp:extent cx="5041023" cy="2557673"/>
             <wp:effectExtent l="0" t="0" r="7620" b="0"/>
             <wp:docPr id="14" name="Picture 14"/>
-            <wp:cNvGraphicFramePr>
-              <a:graphicFrameLocks xmlns:a="http://schemas.openxmlformats.org/drawingml/2006/main" noChangeAspect="1"/>
-            </wp:cNvGraphicFramePr>
-            <a:graphic xmlns:a="http://schemas.openxmlformats.org/drawingml/2006/main">
-              <a:graphicData uri="http://schemas.openxmlformats.org/drawingml/2006/picture">
-                <pic:pic xmlns:pic="http://schemas.openxmlformats.org/drawingml/2006/picture">
-                  <pic:nvPicPr>
-                    <pic:cNvPr id="0" name=""/>
-                    <pic:cNvPicPr/>
-                  </pic:nvPicPr>
-                  <pic:blipFill>
-                    <a:blip r:embed="rId20"/>
-                    <a:stretch>
-                      <a:fillRect/>
-                    </a:stretch>
-                  </pic:blipFill>
-                  <pic:spPr>
-                    <a:xfrm>
-                      <a:off x="0" y="0"/>
-                      <a:ext cx="5044486" cy="2559430"/>
-                    </a:xfrm>
-                    <a:prstGeom prst="rect">
-                      <a:avLst/>
-                    </a:prstGeom>
-                  </pic:spPr>
-                </pic:pic>
-              </a:graphicData>
-            </a:graphic>
-          </wp:inline>
-        </w:drawing>
-      </w:r>
-    </w:p>
-    <w:p>
-      <w:pPr>
-        <w:jc w:val="center"/>
-      </w:pPr>
-    </w:p>
-    <w:p>
-      <w:pPr>
-        <w:pStyle w:val="Heading6"/>
-        <w:rPr>
-          <w:i/>
-        </w:rPr>
-      </w:pPr>
-      <w:r>
-        <w:t xml:space="preserve">Vào thư mục </w:t>
-      </w:r>
-      <w:r>
-        <w:rPr>
-          <w:i/>
-        </w:rPr>
-        <w:t>C</w:t>
-      </w:r>
-      <w:r>
-        <w:rPr>
-          <w:i/>
-        </w:rPr>
-        <w:t>:\wamp\bin\apache\apache2.4.9\bin</w:t>
-      </w:r>
-      <w:r>
-        <w:rPr>
-          <w:i/>
-        </w:rPr>
-        <w:t xml:space="preserve"> </w:t>
-      </w:r>
-      <w:r>
-        <w:t xml:space="preserve"> </w:t>
-      </w:r>
-    </w:p>
-    <w:p>
-      <w:pPr>
-        <w:jc w:val="center"/>
-      </w:pPr>
-      <w:r>
-        <w:rPr>
-          <w:noProof/>
-          <w:lang w:eastAsia="ja-JP"/>
-        </w:rPr>
-        <w:drawing>
-          <wp:inline distT="0" distB="0" distL="0" distR="0" wp14:anchorId="4E520E3C" wp14:editId="34EF55D2">
-            <wp:extent cx="5708598" cy="1068532"/>
-            <wp:effectExtent l="0" t="0" r="6985" b="0"/>
-            <wp:docPr id="15" name="Picture 15"/>
             <wp:cNvGraphicFramePr>
               <a:graphicFrameLocks xmlns:a="http://schemas.openxmlformats.org/drawingml/2006/main" noChangeAspect="1"/>
             </wp:cNvGraphicFramePr>
@@ -2655,7 +1994,7 @@
                   <pic:spPr>
                     <a:xfrm>
                       <a:off x="0" y="0"/>
-                      <a:ext cx="5705203" cy="1067897"/>
+                      <a:ext cx="5044486" cy="2559430"/>
                     </a:xfrm>
                     <a:prstGeom prst="rect">
                       <a:avLst/>
@@ -2668,72 +2007,56 @@
         </w:drawing>
       </w:r>
     </w:p>
-    <w:p/>
     <w:p>
       <w:pPr>
-        <w:pStyle w:val="Heading6"/>
-      </w:pPr>
-      <w:r>
-        <w:lastRenderedPageBreak/>
-        <w:t xml:space="preserve">Copy 2 tệp </w:t>
-      </w:r>
-      <w:r>
-        <w:rPr>
-          <w:i/>
-        </w:rPr>
-        <w:t>certificate.crt</w:t>
-      </w:r>
-      <w:r>
-        <w:t xml:space="preserve"> và </w:t>
-      </w:r>
-      <w:r>
-        <w:rPr>
-          <w:i/>
-        </w:rPr>
-        <w:t>private.key</w:t>
-      </w:r>
-      <w:r>
-        <w:rPr>
-          <w:i/>
-        </w:rPr>
-        <w:t xml:space="preserve"> </w:t>
-      </w:r>
-      <w:r>
-        <w:t xml:space="preserve">vào thư mục </w:t>
-      </w:r>
-      <w:r>
-        <w:rPr>
-          <w:i/>
-        </w:rPr>
-        <w:t>C:\wamp\bin\apache\apache2.4.9\conf\</w:t>
-      </w:r>
-      <w:r>
-        <w:t xml:space="preserve"> (nếu chưa có thư mục </w:t>
-      </w:r>
-      <w:r>
-        <w:rPr>
-          <w:i/>
-        </w:rPr>
-        <w:t>key</w:t>
-      </w:r>
-      <w:r>
-        <w:t xml:space="preserve"> thì tạo mới thư mục này)</w:t>
-      </w:r>
+        <w:jc w:val="center"/>
+      </w:pPr>
     </w:p>
     <w:p>
       <w:pPr>
+        <w:pStyle w:val="Heading6"/>
+        <w:rPr>
+          <w:i/>
+        </w:rPr>
+      </w:pPr>
+      <w:r>
+        <w:t xml:space="preserve">Vào thư mục </w:t>
+      </w:r>
+      <w:r>
+        <w:rPr>
+          <w:i/>
+        </w:rPr>
+        <w:t>C</w:t>
+      </w:r>
+      <w:r>
+        <w:rPr>
+          <w:i/>
+        </w:rPr>
+        <w:t>:\wamp\bin\apache\apache2.4.9\bin</w:t>
+      </w:r>
+      <w:r>
+        <w:rPr>
+          <w:i/>
+        </w:rPr>
+        <w:t xml:space="preserve"> </w:t>
+      </w:r>
+      <w:r>
+        <w:t xml:space="preserve"> </w:t>
+      </w:r>
+    </w:p>
+    <w:p>
+      <w:pPr>
         <w:jc w:val="center"/>
       </w:pPr>
       <w:r>
         <w:rPr>
           <w:noProof/>
-          <w:lang w:eastAsia="ja-JP"/>
         </w:rPr>
         <w:drawing>
-          <wp:inline distT="0" distB="0" distL="0" distR="0" wp14:anchorId="13250086" wp14:editId="68BEBFB6">
-            <wp:extent cx="5581816" cy="2108090"/>
-            <wp:effectExtent l="0" t="0" r="0" b="6985"/>
-            <wp:docPr id="16" name="Picture 16"/>
+          <wp:inline distT="0" distB="0" distL="0" distR="0" wp14:anchorId="4E520E3C" wp14:editId="34EF55D2">
+            <wp:extent cx="5708598" cy="1068532"/>
+            <wp:effectExtent l="0" t="0" r="6985" b="0"/>
+            <wp:docPr id="15" name="Picture 15"/>
             <wp:cNvGraphicFramePr>
               <a:graphicFrameLocks xmlns:a="http://schemas.openxmlformats.org/drawingml/2006/main" noChangeAspect="1"/>
             </wp:cNvGraphicFramePr>
@@ -2753,6 +2076,103 @@
                   <pic:spPr>
                     <a:xfrm>
                       <a:off x="0" y="0"/>
+                      <a:ext cx="5705203" cy="1067897"/>
+                    </a:xfrm>
+                    <a:prstGeom prst="rect">
+                      <a:avLst/>
+                    </a:prstGeom>
+                  </pic:spPr>
+                </pic:pic>
+              </a:graphicData>
+            </a:graphic>
+          </wp:inline>
+        </w:drawing>
+      </w:r>
+    </w:p>
+    <w:p/>
+    <w:p>
+      <w:pPr>
+        <w:pStyle w:val="Heading6"/>
+      </w:pPr>
+      <w:r>
+        <w:lastRenderedPageBreak/>
+        <w:t xml:space="preserve">Copy 2 tệp </w:t>
+      </w:r>
+      <w:r>
+        <w:rPr>
+          <w:i/>
+        </w:rPr>
+        <w:t>certificate.crt</w:t>
+      </w:r>
+      <w:r>
+        <w:t xml:space="preserve"> và </w:t>
+      </w:r>
+      <w:r>
+        <w:rPr>
+          <w:i/>
+        </w:rPr>
+        <w:t>private.key</w:t>
+      </w:r>
+      <w:r>
+        <w:rPr>
+          <w:i/>
+        </w:rPr>
+        <w:t xml:space="preserve"> </w:t>
+      </w:r>
+      <w:r>
+        <w:t xml:space="preserve">vào thư mục </w:t>
+      </w:r>
+      <w:r>
+        <w:rPr>
+          <w:i/>
+        </w:rPr>
+        <w:t>C:\wamp\bin\apache\apache2.4.9\conf\</w:t>
+      </w:r>
+      <w:r>
+        <w:t xml:space="preserve"> (nếu chưa có thư mục </w:t>
+      </w:r>
+      <w:r>
+        <w:rPr>
+          <w:i/>
+        </w:rPr>
+        <w:t>key</w:t>
+      </w:r>
+      <w:r>
+        <w:t xml:space="preserve"> thì tạo mới thư mục này)</w:t>
+      </w:r>
+    </w:p>
+    <w:p>
+      <w:pPr>
+        <w:jc w:val="center"/>
+      </w:pPr>
+      <w:r>
+        <w:rPr>
+          <w:noProof/>
+        </w:rPr>
+        <w:drawing>
+          <wp:inline distT="0" distB="0" distL="0" distR="0" wp14:anchorId="13250086" wp14:editId="68BEBFB6">
+            <wp:extent cx="5581816" cy="2108090"/>
+            <wp:effectExtent l="0" t="0" r="0" b="6985"/>
+            <wp:docPr id="16" name="Picture 16"/>
+            <wp:cNvGraphicFramePr>
+              <a:graphicFrameLocks xmlns:a="http://schemas.openxmlformats.org/drawingml/2006/main" noChangeAspect="1"/>
+            </wp:cNvGraphicFramePr>
+            <a:graphic xmlns:a="http://schemas.openxmlformats.org/drawingml/2006/main">
+              <a:graphicData uri="http://schemas.openxmlformats.org/drawingml/2006/picture">
+                <pic:pic xmlns:pic="http://schemas.openxmlformats.org/drawingml/2006/picture">
+                  <pic:nvPicPr>
+                    <pic:cNvPr id="0" name=""/>
+                    <pic:cNvPicPr/>
+                  </pic:nvPicPr>
+                  <pic:blipFill>
+                    <a:blip r:embed="rId23"/>
+                    <a:stretch>
+                      <a:fillRect/>
+                    </a:stretch>
+                  </pic:blipFill>
+                  <pic:spPr>
+                    <a:xfrm>
+                      <a:off x="0" y="0"/>
                       <a:ext cx="5578085" cy="2106681"/>
                     </a:xfrm>
                     <a:prstGeom prst="rect">
@@ -2775,6 +2195,7 @@
       <w:pPr>
         <w:pStyle w:val="Heading2"/>
       </w:pPr>
+      <w:bookmarkStart w:id="5" w:name="_Toc449680989"/>
       <w:r>
         <w:lastRenderedPageBreak/>
         <w:t>Bước 4</w:t>
@@ -2782,6 +2203,7 @@
       <w:r>
         <w:t>: uncomment một số dòng trong file httpd.conf</w:t>
       </w:r>
+      <w:bookmarkEnd w:id="5"/>
     </w:p>
     <w:p>
       <w:pPr>
@@ -2877,6 +2299,7 @@
       <w:pPr>
         <w:pStyle w:val="Heading2"/>
       </w:pPr>
+      <w:bookmarkStart w:id="6" w:name="_Toc449680990"/>
       <w:r>
         <w:t xml:space="preserve">Bước 5: điều chỉnh file </w:t>
       </w:r>
@@ -2886,6 +2309,7 @@
       <w:r>
         <w:t>.ini</w:t>
       </w:r>
+      <w:bookmarkEnd w:id="6"/>
     </w:p>
     <w:p>
       <w:pPr>
@@ -2939,9 +2363,11 @@
       <w:pPr>
         <w:pStyle w:val="Heading2"/>
       </w:pPr>
+      <w:bookmarkStart w:id="7" w:name="_Toc449680991"/>
       <w:r>
         <w:t>Bước 6: điều chỉnh file httpd-ssl.conf</w:t>
       </w:r>
+      <w:bookmarkEnd w:id="7"/>
     </w:p>
     <w:p>
       <w:pPr>
@@ -3246,9 +2672,11 @@
       <w:pPr>
         <w:pStyle w:val="Heading2"/>
       </w:pPr>
+      <w:bookmarkStart w:id="8" w:name="_Toc449680992"/>
       <w:r>
         <w:t>Bước 7: kiểm tra syntax</w:t>
       </w:r>
+      <w:bookmarkEnd w:id="8"/>
     </w:p>
     <w:p>
       <w:pPr>
@@ -3298,15 +2726,13 @@
     <w:p>
       <w:pPr>
         <w:pStyle w:val="Heading1"/>
-        <w:numPr>
-          <w:ilvl w:val="0"/>
-          <w:numId w:val="0"/>
-        </w:numPr>
-      </w:pPr>
+      </w:pPr>
+      <w:bookmarkStart w:id="9" w:name="_Toc449680993"/>
       <w:r>
         <w:lastRenderedPageBreak/>
-        <w:t>cHƯƠNG 5 MÔ TẢ DEMO WebRTC</w:t>
-      </w:r>
+        <w:t>MÔ TẢ DEMO WebRTC</w:t>
+      </w:r>
+      <w:bookmarkEnd w:id="9"/>
     </w:p>
     <w:p>
       <w:pPr>
@@ -5787,7 +5213,15 @@
           <w:szCs w:val="26"/>
           <w:shd w:val="clear" w:color="auto" w:fill="FFFFFF"/>
         </w:rPr>
-        <w:t>Chạy lên thử nào:</w:t>
+        <w:t>Chạy thử</w:t>
+      </w:r>
+      <w:r>
+        <w:rPr>
+          <w:sz w:val="26"/>
+          <w:szCs w:val="26"/>
+          <w:shd w:val="clear" w:color="auto" w:fill="FFFFFF"/>
+        </w:rPr>
+        <w:t>:</w:t>
       </w:r>
     </w:p>
     <w:p>
@@ -5804,6 +5238,7 @@
       <w:r>
         <w:rPr>
           <w:noProof/>
+          <w:lang w:eastAsia="en-US"/>
         </w:rPr>
         <w:lastRenderedPageBreak/>
         <w:drawing>
@@ -5822,7 +5257,7 @@
                     <pic:cNvPicPr/>
                   </pic:nvPicPr>
                   <pic:blipFill>
-                    <a:blip r:embed="rId23"/>
+                    <a:blip r:embed="rId24"/>
                     <a:stretch>
                       <a:fillRect/>
                     </a:stretch>
@@ -5860,7 +5295,31 @@
           <w:szCs w:val="26"/>
           <w:shd w:val="clear" w:color="auto" w:fill="FFFFFF"/>
         </w:rPr>
-        <w:t>Đây là màn hình chính làm việc của dự án. Với 3 mục chính</w:t>
+        <w:t>Đây là màn hì</w:t>
+      </w:r>
+      <w:r>
+        <w:rPr>
+          <w:sz w:val="26"/>
+          <w:szCs w:val="26"/>
+          <w:shd w:val="clear" w:color="auto" w:fill="FFFFFF"/>
+        </w:rPr>
+        <w:t>nh chính làm việc của dự án, gồm</w:t>
+      </w:r>
+      <w:r>
+        <w:rPr>
+          <w:sz w:val="26"/>
+          <w:szCs w:val="26"/>
+          <w:shd w:val="clear" w:color="auto" w:fill="FFFFFF"/>
+        </w:rPr>
+        <w:t xml:space="preserve"> 3 mục chính</w:t>
+      </w:r>
+      <w:r>
+        <w:rPr>
+          <w:sz w:val="26"/>
+          <w:szCs w:val="26"/>
+          <w:shd w:val="clear" w:color="auto" w:fill="FFFFFF"/>
+        </w:rPr>
+        <w:t>:</w:t>
       </w:r>
     </w:p>
     <w:p>
@@ -8487,7 +7946,15 @@
           <w:szCs w:val="26"/>
           <w:shd w:val="clear" w:color="auto" w:fill="FFFFFF"/>
         </w:rPr>
-        <w:t>” nhé: Nó được khởi tao bởi một hàm sử dụng real-time nên sẽ được gọi lại theo thời gian để cập nhật cũng như thực hiện những nhiệm vụ mà bạn yêu cầu. Và gần như cả dự án của bạn từ đây phát sinh ra.</w:t>
+        <w:t>” nhé: Nó được khởi tạo</w:t>
+      </w:r>
+      <w:r>
+        <w:rPr>
+          <w:sz w:val="26"/>
+          <w:szCs w:val="26"/>
+          <w:shd w:val="clear" w:color="auto" w:fill="FFFFFF"/>
+        </w:rPr>
+        <w:t xml:space="preserve"> bởi một hàm sử dụng real-time nên sẽ được gọi lại theo thời gian để cập nhật cũng như thực hiện những nhiệm vụ mà bạn yêu cầu. Và gần như cả dự án của bạn từ đây phát sinh ra.</w:t>
       </w:r>
     </w:p>
     <w:p>
@@ -8661,7 +8128,15 @@
           <w:szCs w:val="26"/>
           <w:shd w:val="clear" w:color="auto" w:fill="FFFFFF"/>
         </w:rPr>
-        <w:t xml:space="preserve">hi một kênh được tao ra thì </w:t>
+        <w:t>hi một kênh được tạo</w:t>
+      </w:r>
+      <w:r>
+        <w:rPr>
+          <w:sz w:val="26"/>
+          <w:szCs w:val="26"/>
+          <w:shd w:val="clear" w:color="auto" w:fill="FFFFFF"/>
+        </w:rPr>
+        <w:t xml:space="preserve"> ra thì </w:t>
       </w:r>
       <w:r>
         <w:rPr>
@@ -8996,6 +8471,7 @@
       <w:r>
         <w:rPr>
           <w:noProof/>
+          <w:lang w:eastAsia="en-US"/>
         </w:rPr>
         <w:drawing>
           <wp:inline distT="0" distB="0" distL="0" distR="0" wp14:anchorId="47944670" wp14:editId="1E5F16AC">
@@ -9013,7 +8489,7 @@
                     <pic:cNvPicPr/>
                   </pic:nvPicPr>
                   <pic:blipFill rotWithShape="1">
-                    <a:blip r:embed="rId24"/>
+                    <a:blip r:embed="rId25"/>
                     <a:srcRect r="65064" b="89475"/>
                     <a:stretch/>
                   </pic:blipFill>
@@ -15883,7 +15359,7 @@
           <w:sz w:val="26"/>
           <w:szCs w:val="26"/>
         </w:rPr>
-        <w:t>Kết nối và xử lý đa người dùng. Tạo ra một cái broadcast như một cái phòng và thực hiện nhiệm vụ cho 2 hay nhiều người kết nối với nhau.</w:t>
+        <w:t>Kết nối và xử lý đa người dùng. Tạo ra một broadcast như một phòng và thực hiện nhiệm vụ cho 2 hay nhiều người kết nối với nhau.</w:t>
       </w:r>
     </w:p>
     <w:p>
@@ -15952,14 +15428,28 @@
           <w:sz w:val="26"/>
           <w:szCs w:val="26"/>
         </w:rPr>
-        <w:t xml:space="preserve">Nào chúng ta cùng chạy thử và </w:t>
+        <w:t>C</w:t>
       </w:r>
       <w:r>
         <w:rPr>
           <w:sz w:val="26"/>
           <w:szCs w:val="26"/>
         </w:rPr>
-        <w:t>xem thành quả nào</w:t>
+        <w:t xml:space="preserve">hạy thử và </w:t>
+      </w:r>
+      <w:r>
+        <w:rPr>
+          <w:sz w:val="26"/>
+          <w:szCs w:val="26"/>
+        </w:rPr>
+        <w:t>xem kết</w:t>
+      </w:r>
+      <w:r>
+        <w:rPr>
+          <w:sz w:val="26"/>
+          <w:szCs w:val="26"/>
+        </w:rPr>
+        <w:t xml:space="preserve"> quả</w:t>
       </w:r>
       <w:r>
         <w:rPr>
@@ -15995,7 +15485,6 @@
       <w:r>
         <w:rPr>
           <w:noProof/>
-          <w:lang w:eastAsia="ja-JP"/>
         </w:rPr>
         <w:drawing>
           <wp:inline distT="0" distB="0" distL="0" distR="0" wp14:anchorId="40F5921C" wp14:editId="27F31CE8">
@@ -16013,7 +15502,7 @@
                     <pic:cNvPicPr/>
                   </pic:nvPicPr>
                   <pic:blipFill>
-                    <a:blip r:embed="rId25"/>
+                    <a:blip r:embed="rId26"/>
                     <a:stretch>
                       <a:fillRect/>
                     </a:stretch>
@@ -16038,8 +15527,6 @@
       <w:pPr>
         <w:spacing w:after="200" w:line="276" w:lineRule="auto"/>
       </w:pPr>
-      <w:bookmarkStart w:id="0" w:name="_GoBack"/>
-      <w:bookmarkEnd w:id="0"/>
     </w:p>
     <w:p/>
     <w:sectPr>
@@ -16053,8 +15540,8 @@
 </file>
 
 <file path=word/numbering.xml><?xml version="1.0" encoding="utf-8"?>
-<w:numbering xmlns:wpc="http://schemas.microsoft.com/office/word/2010/wordprocessingCanvas" xmlns:mc="http://schemas.openxmlformats.org/markup-compatibility/2006" xmlns:o="urn:schemas-microsoft-com:office:office" xmlns:r="http://schemas.openxmlformats.org/officeDocument/2006/relationships" xmlns:m="http://schemas.openxmlformats.org/officeDocument/2006/math" xmlns:v="urn:schemas-microsoft-com:vml" xmlns:wp14="http://schemas.microsoft.com/office/word/2010/wordprocessingDrawing" xmlns:wp="http://schemas.openxmlformats.org/drawingml/2006/wordprocessingDrawing" xmlns:w10="urn:schemas-microsoft-com:office:word" xmlns:w="http://schemas.openxmlformats.org/wordprocessingml/2006/main" xmlns:w14="http://schemas.microsoft.com/office/word/2010/wordml" xmlns:w15="http://schemas.microsoft.com/office/word/2012/wordml" xmlns:wpg="http://schemas.microsoft.com/office/word/2010/wordprocessingGroup" xmlns:wpi="http://schemas.microsoft.com/office/word/2010/wordprocessingInk" xmlns:wne="http://schemas.microsoft.com/office/word/2006/wordml" xmlns:wps="http://schemas.microsoft.com/office/word/2010/wordprocessingShape" mc:Ignorable="w14 w15 wp14">
-  <w:abstractNum w:abstractNumId="0" w15:restartNumberingAfterBreak="0">
+<w:numbering xmlns:wpc="http://schemas.microsoft.com/office/word/2010/wordprocessingCanvas" xmlns:mc="http://schemas.openxmlformats.org/markup-compatibility/2006" xmlns:o="urn:schemas-microsoft-com:office:office" xmlns:r="http://schemas.openxmlformats.org/officeDocument/2006/relationships" xmlns:m="http://schemas.openxmlformats.org/officeDocument/2006/math" xmlns:v="urn:schemas-microsoft-com:vml" xmlns:wp14="http://schemas.microsoft.com/office/word/2010/wordprocessingDrawing" xmlns:wp="http://schemas.openxmlformats.org/drawingml/2006/wordprocessingDrawing" xmlns:w10="urn:schemas-microsoft-com:office:word" xmlns:w="http://schemas.openxmlformats.org/wordprocessingml/2006/main" xmlns:w14="http://schemas.microsoft.com/office/word/2010/wordml" xmlns:wpg="http://schemas.microsoft.com/office/word/2010/wordprocessingGroup" xmlns:wpi="http://schemas.microsoft.com/office/word/2010/wordprocessingInk" xmlns:wne="http://schemas.microsoft.com/office/word/2006/wordml" xmlns:wps="http://schemas.microsoft.com/office/word/2010/wordprocessingShape" mc:Ignorable="w14 wp14">
+  <w:abstractNum w:abstractNumId="0">
     <w:nsid w:val="0FB24C70"/>
     <w:multiLevelType w:val="hybridMultilevel"/>
     <w:tmpl w:val="3B90553C"/>
@@ -16167,7 +15654,7 @@
       </w:rPr>
     </w:lvl>
   </w:abstractNum>
-  <w:abstractNum w:abstractNumId="1" w15:restartNumberingAfterBreak="0">
+  <w:abstractNum w:abstractNumId="1">
     <w:nsid w:val="16CD7CCD"/>
     <w:multiLevelType w:val="hybridMultilevel"/>
     <w:tmpl w:val="51A6C782"/>
@@ -16280,7 +15767,7 @@
       </w:rPr>
     </w:lvl>
   </w:abstractNum>
-  <w:abstractNum w:abstractNumId="2" w15:restartNumberingAfterBreak="0">
+  <w:abstractNum w:abstractNumId="2">
     <w:nsid w:val="21212218"/>
     <w:multiLevelType w:val="hybridMultilevel"/>
     <w:tmpl w:val="6B96C9BC"/>
@@ -16393,7 +15880,7 @@
       </w:rPr>
     </w:lvl>
   </w:abstractNum>
-  <w:abstractNum w:abstractNumId="3" w15:restartNumberingAfterBreak="0">
+  <w:abstractNum w:abstractNumId="3">
     <w:nsid w:val="2F440B52"/>
     <w:multiLevelType w:val="hybridMultilevel"/>
     <w:tmpl w:val="FE8A89FC"/>
@@ -16506,7 +15993,7 @@
       </w:rPr>
     </w:lvl>
   </w:abstractNum>
-  <w:abstractNum w:abstractNumId="4" w15:restartNumberingAfterBreak="0">
+  <w:abstractNum w:abstractNumId="4">
     <w:nsid w:val="31652D6B"/>
     <w:multiLevelType w:val="multilevel"/>
     <w:tmpl w:val="01F6A680"/>
@@ -16658,7 +16145,7 @@
       </w:rPr>
     </w:lvl>
   </w:abstractNum>
-  <w:abstractNum w:abstractNumId="5" w15:restartNumberingAfterBreak="0">
+  <w:abstractNum w:abstractNumId="5">
     <w:nsid w:val="39A24557"/>
     <w:multiLevelType w:val="hybridMultilevel"/>
     <w:tmpl w:val="D89203F4"/>
@@ -16793,7 +16280,7 @@
 </file>
 
 <file path=word/styles.xml><?xml version="1.0" encoding="utf-8"?>
-<w:styles xmlns:mc="http://schemas.openxmlformats.org/markup-compatibility/2006" xmlns:r="http://schemas.openxmlformats.org/officeDocument/2006/relationships" xmlns:w="http://schemas.openxmlformats.org/wordprocessingml/2006/main" xmlns:w14="http://schemas.microsoft.com/office/word/2010/wordml" xmlns:w15="http://schemas.microsoft.com/office/word/2012/wordml" mc:Ignorable="w14 w15">
+<w:styles xmlns:mc="http://schemas.openxmlformats.org/markup-compatibility/2006" xmlns:r="http://schemas.openxmlformats.org/officeDocument/2006/relationships" xmlns:w="http://schemas.openxmlformats.org/wordprocessingml/2006/main" xmlns:w14="http://schemas.microsoft.com/office/word/2010/wordml" mc:Ignorable="w14">
   <w:docDefaults>
     <w:rPrDefault>
       <w:rPr>
@@ -16809,378 +16296,144 @@
       </w:pPr>
     </w:pPrDefault>
   </w:docDefaults>
-  <w:latentStyles w:defLockedState="0" w:defUIPriority="99" w:defSemiHidden="0" w:defUnhideWhenUsed="0" w:defQFormat="0" w:count="371">
-    <w:lsdException w:name="Normal" w:uiPriority="0" w:qFormat="1"/>
-    <w:lsdException w:name="heading 1" w:uiPriority="0" w:qFormat="1"/>
-    <w:lsdException w:name="heading 2" w:semiHidden="1" w:uiPriority="9" w:unhideWhenUsed="1" w:qFormat="1"/>
-    <w:lsdException w:name="heading 3" w:semiHidden="1" w:uiPriority="9" w:unhideWhenUsed="1" w:qFormat="1"/>
-    <w:lsdException w:name="heading 4" w:semiHidden="1" w:uiPriority="9" w:unhideWhenUsed="1" w:qFormat="1"/>
-    <w:lsdException w:name="heading 5" w:semiHidden="1" w:uiPriority="9" w:unhideWhenUsed="1" w:qFormat="1"/>
-    <w:lsdException w:name="heading 6" w:semiHidden="1" w:uiPriority="9" w:unhideWhenUsed="1" w:qFormat="1"/>
-    <w:lsdException w:name="heading 7" w:semiHidden="1" w:uiPriority="9" w:unhideWhenUsed="1" w:qFormat="1"/>
-    <w:lsdException w:name="heading 8" w:semiHidden="1" w:uiPriority="9" w:unhideWhenUsed="1" w:qFormat="1"/>
-    <w:lsdException w:name="heading 9" w:semiHidden="1" w:uiPriority="9" w:unhideWhenUsed="1" w:qFormat="1"/>
-    <w:lsdException w:name="index 1" w:semiHidden="1" w:unhideWhenUsed="1"/>
-    <w:lsdException w:name="index 2" w:semiHidden="1" w:unhideWhenUsed="1"/>
-    <w:lsdException w:name="index 3" w:semiHidden="1" w:unhideWhenUsed="1"/>
-    <w:lsdException w:name="index 4" w:semiHidden="1" w:unhideWhenUsed="1"/>
-    <w:lsdException w:name="index 5" w:semiHidden="1" w:unhideWhenUsed="1"/>
-    <w:lsdException w:name="index 6" w:semiHidden="1" w:unhideWhenUsed="1"/>
-    <w:lsdException w:name="index 7" w:semiHidden="1" w:unhideWhenUsed="1"/>
-    <w:lsdException w:name="index 8" w:semiHidden="1" w:unhideWhenUsed="1"/>
-    <w:lsdException w:name="index 9" w:semiHidden="1" w:unhideWhenUsed="1"/>
-    <w:lsdException w:name="toc 1" w:semiHidden="1" w:uiPriority="39" w:unhideWhenUsed="1"/>
-    <w:lsdException w:name="toc 2" w:semiHidden="1" w:uiPriority="39" w:unhideWhenUsed="1"/>
-    <w:lsdException w:name="toc 3" w:semiHidden="1" w:uiPriority="39" w:unhideWhenUsed="1"/>
-    <w:lsdException w:name="toc 4" w:semiHidden="1" w:uiPriority="39" w:unhideWhenUsed="1"/>
-    <w:lsdException w:name="toc 5" w:semiHidden="1" w:uiPriority="39" w:unhideWhenUsed="1"/>
-    <w:lsdException w:name="toc 6" w:semiHidden="1" w:uiPriority="39" w:unhideWhenUsed="1"/>
-    <w:lsdException w:name="toc 7" w:semiHidden="1" w:uiPriority="39" w:unhideWhenUsed="1"/>
-    <w:lsdException w:name="toc 8" w:semiHidden="1" w:uiPriority="39" w:unhideWhenUsed="1"/>
-    <w:lsdException w:name="toc 9" w:semiHidden="1" w:uiPriority="39" w:unhideWhenUsed="1"/>
-    <w:lsdException w:name="Normal Indent" w:semiHidden="1" w:unhideWhenUsed="1"/>
-    <w:lsdException w:name="footnote text" w:semiHidden="1" w:unhideWhenUsed="1"/>
-    <w:lsdException w:name="annotation text" w:semiHidden="1" w:unhideWhenUsed="1"/>
-    <w:lsdException w:name="header" w:semiHidden="1" w:unhideWhenUsed="1"/>
-    <w:lsdException w:name="footer" w:semiHidden="1" w:unhideWhenUsed="1"/>
-    <w:lsdException w:name="index heading" w:semiHidden="1" w:unhideWhenUsed="1"/>
-    <w:lsdException w:name="caption" w:semiHidden="1" w:uiPriority="35" w:unhideWhenUsed="1" w:qFormat="1"/>
-    <w:lsdException w:name="table of figures" w:semiHidden="1" w:unhideWhenUsed="1"/>
-    <w:lsdException w:name="envelope address" w:semiHidden="1" w:unhideWhenUsed="1"/>
-    <w:lsdException w:name="envelope return" w:semiHidden="1" w:unhideWhenUsed="1"/>
-    <w:lsdException w:name="footnote reference" w:semiHidden="1" w:unhideWhenUsed="1"/>
-    <w:lsdException w:name="annotation reference" w:semiHidden="1" w:unhideWhenUsed="1"/>
-    <w:lsdException w:name="line number" w:semiHidden="1" w:unhideWhenUsed="1"/>
-    <w:lsdException w:name="page number" w:semiHidden="1" w:unhideWhenUsed="1"/>
-    <w:lsdException w:name="endnote reference" w:semiHidden="1" w:unhideWhenUsed="1"/>
-    <w:lsdException w:name="endnote text" w:semiHidden="1" w:unhideWhenUsed="1"/>
-    <w:lsdException w:name="table of authorities" w:semiHidden="1" w:unhideWhenUsed="1"/>
-    <w:lsdException w:name="macro" w:semiHidden="1" w:unhideWhenUsed="1"/>
-    <w:lsdException w:name="toa heading" w:semiHidden="1" w:unhideWhenUsed="1"/>
-    <w:lsdException w:name="List" w:semiHidden="1" w:unhideWhenUsed="1"/>
-    <w:lsdException w:name="List Bullet" w:semiHidden="1" w:unhideWhenUsed="1"/>
-    <w:lsdException w:name="List Number" w:semiHidden="1" w:unhideWhenUsed="1"/>
-    <w:lsdException w:name="List 2" w:semiHidden="1" w:unhideWhenUsed="1"/>
-    <w:lsdException w:name="List 3" w:semiHidden="1" w:unhideWhenUsed="1"/>
-    <w:lsdException w:name="List 4" w:semiHidden="1" w:unhideWhenUsed="1"/>
-    <w:lsdException w:name="List 5" w:semiHidden="1" w:unhideWhenUsed="1"/>
-    <w:lsdException w:name="List Bullet 2" w:semiHidden="1" w:unhideWhenUsed="1"/>
-    <w:lsdException w:name="List Bullet 3" w:semiHidden="1" w:unhideWhenUsed="1"/>
-    <w:lsdException w:name="List Bullet 4" w:semiHidden="1" w:unhideWhenUsed="1"/>
-    <w:lsdException w:name="List Bullet 5" w:semiHidden="1" w:unhideWhenUsed="1"/>
-    <w:lsdException w:name="List Number 2" w:semiHidden="1" w:unhideWhenUsed="1"/>
-    <w:lsdException w:name="List Number 3" w:semiHidden="1" w:unhideWhenUsed="1"/>
-    <w:lsdException w:name="List Number 4" w:semiHidden="1" w:unhideWhenUsed="1"/>
-    <w:lsdException w:name="List Number 5" w:semiHidden="1" w:unhideWhenUsed="1"/>
-    <w:lsdException w:name="Title" w:uiPriority="0" w:qFormat="1"/>
-    <w:lsdException w:name="Closing" w:semiHidden="1" w:unhideWhenUsed="1"/>
-    <w:lsdException w:name="Signature" w:semiHidden="1" w:unhideWhenUsed="1"/>
-    <w:lsdException w:name="Default Paragraph Font" w:semiHidden="1" w:uiPriority="1" w:unhideWhenUsed="1"/>
-    <w:lsdException w:name="Body Text" w:semiHidden="1" w:unhideWhenUsed="1"/>
-    <w:lsdException w:name="Body Text Indent" w:semiHidden="1" w:unhideWhenUsed="1"/>
-    <w:lsdException w:name="List Continue" w:semiHidden="1" w:unhideWhenUsed="1"/>
-    <w:lsdException w:name="List Continue 2" w:semiHidden="1" w:unhideWhenUsed="1"/>
-    <w:lsdException w:name="List Continue 3" w:semiHidden="1" w:unhideWhenUsed="1"/>
-    <w:lsdException w:name="List Continue 4" w:semiHidden="1" w:unhideWhenUsed="1"/>
-    <w:lsdException w:name="List Continue 5" w:semiHidden="1" w:unhideWhenUsed="1"/>
-    <w:lsdException w:name="Message Header" w:semiHidden="1" w:unhideWhenUsed="1"/>
-    <w:lsdException w:name="Subtitle" w:uiPriority="11" w:qFormat="1"/>
-    <w:lsdException w:name="Salutation" w:semiHidden="1" w:unhideWhenUsed="1"/>
-    <w:lsdException w:name="Date" w:semiHidden="1" w:unhideWhenUsed="1"/>
-    <w:lsdException w:name="Body Text First Indent" w:semiHidden="1" w:unhideWhenUsed="1"/>
-    <w:lsdException w:name="Body Text First Indent 2" w:semiHidden="1" w:unhideWhenUsed="1"/>
-    <w:lsdException w:name="Note Heading" w:semiHidden="1" w:unhideWhenUsed="1"/>
-    <w:lsdException w:name="Body Text 2" w:semiHidden="1" w:unhideWhenUsed="1"/>
-    <w:lsdException w:name="Body Text 3" w:semiHidden="1" w:unhideWhenUsed="1"/>
-    <w:lsdException w:name="Body Text Indent 2" w:semiHidden="1" w:unhideWhenUsed="1"/>
-    <w:lsdException w:name="Body Text Indent 3" w:semiHidden="1" w:unhideWhenUsed="1"/>
-    <w:lsdException w:name="Block Text" w:semiHidden="1" w:unhideWhenUsed="1"/>
-    <w:lsdException w:name="Hyperlink" w:semiHidden="1" w:unhideWhenUsed="1"/>
-    <w:lsdException w:name="FollowedHyperlink" w:semiHidden="1" w:unhideWhenUsed="1"/>
-    <w:lsdException w:name="Strong" w:uiPriority="22" w:qFormat="1"/>
-    <w:lsdException w:name="Emphasis" w:uiPriority="20" w:qFormat="1"/>
-    <w:lsdException w:name="Document Map" w:semiHidden="1" w:unhideWhenUsed="1"/>
-    <w:lsdException w:name="Plain Text" w:semiHidden="1" w:unhideWhenUsed="1"/>
-    <w:lsdException w:name="E-mail Signature" w:semiHidden="1" w:unhideWhenUsed="1"/>
-    <w:lsdException w:name="HTML Top of Form" w:semiHidden="1" w:unhideWhenUsed="1"/>
-    <w:lsdException w:name="HTML Bottom of Form" w:semiHidden="1" w:unhideWhenUsed="1"/>
-    <w:lsdException w:name="Normal (Web)" w:semiHidden="1" w:unhideWhenUsed="1"/>
-    <w:lsdException w:name="HTML Acronym" w:semiHidden="1" w:unhideWhenUsed="1"/>
-    <w:lsdException w:name="HTML Address" w:semiHidden="1" w:unhideWhenUsed="1"/>
-    <w:lsdException w:name="HTML Cite" w:semiHidden="1" w:unhideWhenUsed="1"/>
-    <w:lsdException w:name="HTML Code" w:semiHidden="1" w:unhideWhenUsed="1"/>
-    <w:lsdException w:name="HTML Definition" w:semiHidden="1" w:unhideWhenUsed="1"/>
-    <w:lsdException w:name="HTML Keyboard" w:semiHidden="1" w:unhideWhenUsed="1"/>
-    <w:lsdException w:name="HTML Preformatted" w:semiHidden="1" w:unhideWhenUsed="1"/>
-    <w:lsdException w:name="HTML Sample" w:semiHidden="1" w:unhideWhenUsed="1"/>
-    <w:lsdException w:name="HTML Typewriter" w:semiHidden="1" w:unhideWhenUsed="1"/>
-    <w:lsdException w:name="HTML Variable" w:semiHidden="1" w:unhideWhenUsed="1"/>
-    <w:lsdException w:name="Normal Table" w:semiHidden="1" w:unhideWhenUsed="1"/>
-    <w:lsdException w:name="annotation subject" w:semiHidden="1" w:unhideWhenUsed="1"/>
-    <w:lsdException w:name="No List" w:semiHidden="1" w:unhideWhenUsed="1"/>
-    <w:lsdException w:name="Outline List 1" w:semiHidden="1" w:unhideWhenUsed="1"/>
-    <w:lsdException w:name="Outline List 2" w:semiHidden="1" w:unhideWhenUsed="1"/>
-    <w:lsdException w:name="Outline List 3" w:semiHidden="1" w:unhideWhenUsed="1"/>
-    <w:lsdException w:name="Table Simple 1" w:semiHidden="1" w:unhideWhenUsed="1"/>
-    <w:lsdException w:name="Table Simple 2" w:semiHidden="1" w:unhideWhenUsed="1"/>
-    <w:lsdException w:name="Table Simple 3" w:semiHidden="1" w:unhideWhenUsed="1"/>
-    <w:lsdException w:name="Table Classic 1" w:semiHidden="1" w:unhideWhenUsed="1"/>
-    <w:lsdException w:name="Table Classic 2" w:semiHidden="1" w:unhideWhenUsed="1"/>
-    <w:lsdException w:name="Table Classic 3" w:semiHidden="1" w:unhideWhenUsed="1"/>
-    <w:lsdException w:name="Table Classic 4" w:semiHidden="1" w:unhideWhenUsed="1"/>
-    <w:lsdException w:name="Table Colorful 1" w:semiHidden="1" w:unhideWhenUsed="1"/>
-    <w:lsdException w:name="Table Colorful 2" w:semiHidden="1" w:unhideWhenUsed="1"/>
-    <w:lsdException w:name="Table Colorful 3" w:semiHidden="1" w:unhideWhenUsed="1"/>
-    <w:lsdException w:name="Table Columns 1" w:semiHidden="1" w:unhideWhenUsed="1"/>
-    <w:lsdException w:name="Table Columns 2" w:semiHidden="1" w:unhideWhenUsed="1"/>
-    <w:lsdException w:name="Table Columns 3" w:semiHidden="1" w:unhideWhenUsed="1"/>
-    <w:lsdException w:name="Table Columns 4" w:semiHidden="1" w:unhideWhenUsed="1"/>
-    <w:lsdException w:name="Table Columns 5" w:semiHidden="1" w:unhideWhenUsed="1"/>
-    <w:lsdException w:name="Table Grid 1" w:semiHidden="1" w:unhideWhenUsed="1"/>
-    <w:lsdException w:name="Table Grid 2" w:semiHidden="1" w:unhideWhenUsed="1"/>
-    <w:lsdException w:name="Table Grid 3" w:semiHidden="1" w:unhideWhenUsed="1"/>
-    <w:lsdException w:name="Table Grid 4" w:semiHidden="1" w:unhideWhenUsed="1"/>
-    <w:lsdException w:name="Table Grid 5" w:semiHidden="1" w:unhideWhenUsed="1"/>
-    <w:lsdException w:name="Table Grid 6" w:semiHidden="1" w:unhideWhenUsed="1"/>
-    <w:lsdException w:name="Table Grid 7" w:semiHidden="1" w:unhideWhenUsed="1"/>
-    <w:lsdException w:name="Table Grid 8" w:semiHidden="1" w:unhideWhenUsed="1"/>
-    <w:lsdException w:name="Table List 1" w:semiHidden="1" w:unhideWhenUsed="1"/>
-    <w:lsdException w:name="Table List 2" w:semiHidden="1" w:unhideWhenUsed="1"/>
-    <w:lsdException w:name="Table List 3" w:semiHidden="1" w:unhideWhenUsed="1"/>
-    <w:lsdException w:name="Table List 4" w:semiHidden="1" w:unhideWhenUsed="1"/>
-    <w:lsdException w:name="Table List 5" w:semiHidden="1" w:unhideWhenUsed="1"/>
-    <w:lsdException w:name="Table List 6" w:semiHidden="1" w:unhideWhenUsed="1"/>
-    <w:lsdException w:name="Table List 7" w:semiHidden="1" w:unhideWhenUsed="1"/>
-    <w:lsdException w:name="Table List 8" w:semiHidden="1" w:unhideWhenUsed="1"/>
-    <w:lsdException w:name="Table 3D effects 1" w:semiHidden="1" w:unhideWhenUsed="1"/>
-    <w:lsdException w:name="Table 3D effects 2" w:semiHidden="1" w:unhideWhenUsed="1"/>
-    <w:lsdException w:name="Table 3D effects 3" w:semiHidden="1" w:unhideWhenUsed="1"/>
-    <w:lsdException w:name="Table Contemporary" w:semiHidden="1" w:unhideWhenUsed="1"/>
-    <w:lsdException w:name="Table Elegant" w:semiHidden="1" w:unhideWhenUsed="1"/>
-    <w:lsdException w:name="Table Professional" w:semiHidden="1" w:unhideWhenUsed="1"/>
-    <w:lsdException w:name="Table Subtle 1" w:semiHidden="1" w:unhideWhenUsed="1"/>
-    <w:lsdException w:name="Table Subtle 2" w:semiHidden="1" w:unhideWhenUsed="1"/>
-    <w:lsdException w:name="Table Web 1" w:semiHidden="1" w:unhideWhenUsed="1"/>
-    <w:lsdException w:name="Table Web 2" w:semiHidden="1" w:unhideWhenUsed="1"/>
-    <w:lsdException w:name="Table Web 3" w:semiHidden="1" w:unhideWhenUsed="1"/>
-    <w:lsdException w:name="Balloon Text" w:semiHidden="1" w:unhideWhenUsed="1"/>
-    <w:lsdException w:name="Table Grid" w:uiPriority="59"/>
-    <w:lsdException w:name="Table Theme" w:semiHidden="1" w:unhideWhenUsed="1"/>
-    <w:lsdException w:name="Placeholder Text" w:semiHidden="1"/>
-    <w:lsdException w:name="No Spacing" w:uiPriority="1" w:qFormat="1"/>
-    <w:lsdException w:name="Light Shading" w:uiPriority="60"/>
-    <w:lsdException w:name="Light List" w:uiPriority="61"/>
-    <w:lsdException w:name="Light Grid" w:uiPriority="62"/>
-    <w:lsdException w:name="Medium Shading 1" w:uiPriority="63"/>
-    <w:lsdException w:name="Medium Shading 2" w:uiPriority="64"/>
-    <w:lsdException w:name="Medium List 1" w:uiPriority="65"/>
-    <w:lsdException w:name="Medium List 2" w:uiPriority="66"/>
-    <w:lsdException w:name="Medium Grid 1" w:uiPriority="67"/>
-    <w:lsdException w:name="Medium Grid 2" w:uiPriority="68"/>
-    <w:lsdException w:name="Medium Grid 3" w:uiPriority="69"/>
-    <w:lsdException w:name="Dark List" w:uiPriority="70"/>
-    <w:lsdException w:name="Colorful Shading" w:uiPriority="71"/>
-    <w:lsdException w:name="Colorful List" w:uiPriority="72"/>
-    <w:lsdException w:name="Colorful Grid" w:uiPriority="73"/>
-    <w:lsdException w:name="Light Shading Accent 1" w:uiPriority="60"/>
-    <w:lsdException w:name="Light List Accent 1" w:uiPriority="61"/>
-    <w:lsdException w:name="Light Grid Accent 1" w:uiPriority="62"/>
-    <w:lsdException w:name="Medium Shading 1 Accent 1" w:uiPriority="63"/>
-    <w:lsdException w:name="Medium Shading 2 Accent 1" w:uiPriority="64"/>
-    <w:lsdException w:name="Medium List 1 Accent 1" w:uiPriority="65"/>
-    <w:lsdException w:name="Revision" w:semiHidden="1"/>
-    <w:lsdException w:name="List Paragraph" w:uiPriority="34" w:qFormat="1"/>
-    <w:lsdException w:name="Quote" w:uiPriority="29" w:qFormat="1"/>
-    <w:lsdException w:name="Intense Quote" w:uiPriority="30" w:qFormat="1"/>
-    <w:lsdException w:name="Medium List 2 Accent 1" w:uiPriority="66"/>
-    <w:lsdException w:name="Medium Grid 1 Accent 1" w:uiPriority="67"/>
-    <w:lsdException w:name="Medium Grid 2 Accent 1" w:uiPriority="68"/>
-    <w:lsdException w:name="Medium Grid 3 Accent 1" w:uiPriority="69"/>
-    <w:lsdException w:name="Dark List Accent 1" w:uiPriority="70"/>
-    <w:lsdException w:name="Colorful Shading Accent 1" w:uiPriority="71"/>
-    <w:lsdException w:name="Colorful List Accent 1" w:uiPriority="72"/>
-    <w:lsdException w:name="Colorful Grid Accent 1" w:uiPriority="73"/>
-    <w:lsdException w:name="Light Shading Accent 2" w:uiPriority="60"/>
-    <w:lsdException w:name="Light List Accent 2" w:uiPriority="61"/>
-    <w:lsdException w:name="Light Grid Accent 2" w:uiPriority="62"/>
-    <w:lsdException w:name="Medium Shading 1 Accent 2" w:uiPriority="63"/>
-    <w:lsdException w:name="Medium Shading 2 Accent 2" w:uiPriority="64"/>
-    <w:lsdException w:name="Medium List 1 Accent 2" w:uiPriority="65"/>
-    <w:lsdException w:name="Medium List 2 Accent 2" w:uiPriority="66"/>
-    <w:lsdException w:name="Medium Grid 1 Accent 2" w:uiPriority="67"/>
-    <w:lsdException w:name="Medium Grid 2 Accent 2" w:uiPriority="68"/>
-    <w:lsdException w:name="Medium Grid 3 Accent 2" w:uiPriority="69"/>
-    <w:lsdException w:name="Dark List Accent 2" w:uiPriority="70"/>
-    <w:lsdException w:name="Colorful Shading Accent 2" w:uiPriority="71"/>
-    <w:lsdException w:name="Colorful List Accent 2" w:uiPriority="72"/>
-    <w:lsdException w:name="Colorful Grid Accent 2" w:uiPriority="73"/>
-    <w:lsdException w:name="Light Shading Accent 3" w:uiPriority="60"/>
-    <w:lsdException w:name="Light List Accent 3" w:uiPriority="61"/>
-    <w:lsdException w:name="Light Grid Accent 3" w:uiPriority="62"/>
-    <w:lsdException w:name="Medium Shading 1 Accent 3" w:uiPriority="63"/>
-    <w:lsdException w:name="Medium Shading 2 Accent 3" w:uiPriority="64"/>
-    <w:lsdException w:name="Medium List 1 Accent 3" w:uiPriority="65"/>
-    <w:lsdException w:name="Medium List 2 Accent 3" w:uiPriority="66"/>
-    <w:lsdException w:name="Medium Grid 1 Accent 3" w:uiPriority="67"/>
-    <w:lsdException w:name="Medium Grid 2 Accent 3" w:uiPriority="68"/>
-    <w:lsdException w:name="Medium Grid 3 Accent 3" w:uiPriority="69"/>
-    <w:lsdException w:name="Dark List Accent 3" w:uiPriority="70"/>
-    <w:lsdException w:name="Colorful Shading Accent 3" w:uiPriority="71"/>
-    <w:lsdException w:name="Colorful List Accent 3" w:uiPriority="72"/>
-    <w:lsdException w:name="Colorful Grid Accent 3" w:uiPriority="73"/>
-    <w:lsdException w:name="Light Shading Accent 4" w:uiPriority="60"/>
-    <w:lsdException w:name="Light List Accent 4" w:uiPriority="61"/>
-    <w:lsdException w:name="Light Grid Accent 4" w:uiPriority="62"/>
-    <w:lsdException w:name="Medium Shading 1 Accent 4" w:uiPriority="63"/>
-    <w:lsdException w:name="Medium Shading 2 Accent 4" w:uiPriority="64"/>
-    <w:lsdException w:name="Medium List 1 Accent 4" w:uiPriority="65"/>
-    <w:lsdException w:name="Medium List 2 Accent 4" w:uiPriority="66"/>
-    <w:lsdException w:name="Medium Grid 1 Accent 4" w:uiPriority="67"/>
-    <w:lsdException w:name="Medium Grid 2 Accent 4" w:uiPriority="68"/>
-    <w:lsdException w:name="Medium Grid 3 Accent 4" w:uiPriority="69"/>
-    <w:lsdException w:name="Dark List Accent 4" w:uiPriority="70"/>
-    <w:lsdException w:name="Colorful Shading Accent 4" w:uiPriority="71"/>
-    <w:lsdException w:name="Colorful List Accent 4" w:uiPriority="72"/>
-    <w:lsdException w:name="Colorful Grid Accent 4" w:uiPriority="73"/>
-    <w:lsdException w:name="Light Shading Accent 5" w:uiPriority="60"/>
-    <w:lsdException w:name="Light List Accent 5" w:uiPriority="61"/>
-    <w:lsdException w:name="Light Grid Accent 5" w:uiPriority="62"/>
-    <w:lsdException w:name="Medium Shading 1 Accent 5" w:uiPriority="63"/>
-    <w:lsdException w:name="Medium Shading 2 Accent 5" w:uiPriority="64"/>
-    <w:lsdException w:name="Medium List 1 Accent 5" w:uiPriority="65"/>
-    <w:lsdException w:name="Medium List 2 Accent 5" w:uiPriority="66"/>
-    <w:lsdException w:name="Medium Grid 1 Accent 5" w:uiPriority="67"/>
-    <w:lsdException w:name="Medium Grid 2 Accent 5" w:uiPriority="68"/>
-    <w:lsdException w:name="Medium Grid 3 Accent 5" w:uiPriority="69"/>
-    <w:lsdException w:name="Dark List Accent 5" w:uiPriority="70"/>
-    <w:lsdException w:name="Colorful Shading Accent 5" w:uiPriority="71"/>
-    <w:lsdException w:name="Colorful List Accent 5" w:uiPriority="72"/>
-    <w:lsdException w:name="Colorful Grid Accent 5" w:uiPriority="73"/>
-    <w:lsdException w:name="Light Shading Accent 6" w:uiPriority="60"/>
-    <w:lsdException w:name="Light List Accent 6" w:uiPriority="61"/>
-    <w:lsdException w:name="Light Grid Accent 6" w:uiPriority="62"/>
-    <w:lsdException w:name="Medium Shading 1 Accent 6" w:uiPriority="63"/>
-    <w:lsdException w:name="Medium Shading 2 Accent 6" w:uiPriority="64"/>
-    <w:lsdException w:name="Medium List 1 Accent 6" w:uiPriority="65"/>
-    <w:lsdException w:name="Medium List 2 Accent 6" w:uiPriority="66"/>
-    <w:lsdException w:name="Medium Grid 1 Accent 6" w:uiPriority="67"/>
-    <w:lsdException w:name="Medium Grid 2 Accent 6" w:uiPriority="68"/>
-    <w:lsdException w:name="Medium Grid 3 Accent 6" w:uiPriority="69"/>
-    <w:lsdException w:name="Dark List Accent 6" w:uiPriority="70"/>
-    <w:lsdException w:name="Colorful Shading Accent 6" w:uiPriority="71"/>
-    <w:lsdException w:name="Colorful List Accent 6" w:uiPriority="72"/>
-    <w:lsdException w:name="Colorful Grid Accent 6" w:uiPriority="73"/>
-    <w:lsdException w:name="Subtle Emphasis" w:uiPriority="19" w:qFormat="1"/>
-    <w:lsdException w:name="Intense Emphasis" w:uiPriority="21" w:qFormat="1"/>
-    <w:lsdException w:name="Subtle Reference" w:uiPriority="31" w:qFormat="1"/>
-    <w:lsdException w:name="Intense Reference" w:uiPriority="32" w:qFormat="1"/>
-    <w:lsdException w:name="Book Title" w:uiPriority="33" w:qFormat="1"/>
-    <w:lsdException w:name="Bibliography" w:semiHidden="1" w:uiPriority="37" w:unhideWhenUsed="1"/>
-    <w:lsdException w:name="TOC Heading" w:semiHidden="1" w:uiPriority="39" w:unhideWhenUsed="1" w:qFormat="1"/>
-    <w:lsdException w:name="Plain Table 1" w:uiPriority="41"/>
-    <w:lsdException w:name="Plain Table 2" w:uiPriority="42"/>
-    <w:lsdException w:name="Plain Table 3" w:uiPriority="43"/>
-    <w:lsdException w:name="Plain Table 4" w:uiPriority="44"/>
-    <w:lsdException w:name="Plain Table 5" w:uiPriority="45"/>
-    <w:lsdException w:name="Grid Table Light" w:uiPriority="40"/>
-    <w:lsdException w:name="Grid Table 1 Light" w:uiPriority="46"/>
-    <w:lsdException w:name="Grid Table 2" w:uiPriority="47"/>
-    <w:lsdException w:name="Grid Table 3" w:uiPriority="48"/>
-    <w:lsdException w:name="Grid Table 4" w:uiPriority="49"/>
-    <w:lsdException w:name="Grid Table 5 Dark" w:uiPriority="50"/>
-    <w:lsdException w:name="Grid Table 6 Colorful" w:uiPriority="51"/>
-    <w:lsdException w:name="Grid Table 7 Colorful" w:uiPriority="52"/>
-    <w:lsdException w:name="Grid Table 1 Light Accent 1" w:uiPriority="46"/>
-    <w:lsdException w:name="Grid Table 2 Accent 1" w:uiPriority="47"/>
-    <w:lsdException w:name="Grid Table 3 Accent 1" w:uiPriority="48"/>
-    <w:lsdException w:name="Grid Table 4 Accent 1" w:uiPriority="49"/>
-    <w:lsdException w:name="Grid Table 5 Dark Accent 1" w:uiPriority="50"/>
-    <w:lsdException w:name="Grid Table 6 Colorful Accent 1" w:uiPriority="51"/>
-    <w:lsdException w:name="Grid Table 7 Colorful Accent 1" w:uiPriority="52"/>
-    <w:lsdException w:name="Grid Table 1 Light Accent 2" w:uiPriority="46"/>
-    <w:lsdException w:name="Grid Table 2 Accent 2" w:uiPriority="47"/>
-    <w:lsdException w:name="Grid Table 3 Accent 2" w:uiPriority="48"/>
-    <w:lsdException w:name="Grid Table 4 Accent 2" w:uiPriority="49"/>
-    <w:lsdException w:name="Grid Table 5 Dark Accent 2" w:uiPriority="50"/>
-    <w:lsdException w:name="Grid Table 6 Colorful Accent 2" w:uiPriority="51"/>
-    <w:lsdException w:name="Grid Table 7 Colorful Accent 2" w:uiPriority="52"/>
-    <w:lsdException w:name="Grid Table 1 Light Accent 3" w:uiPriority="46"/>
-    <w:lsdException w:name="Grid Table 2 Accent 3" w:uiPriority="47"/>
-    <w:lsdException w:name="Grid Table 3 Accent 3" w:uiPriority="48"/>
-    <w:lsdException w:name="Grid Table 4 Accent 3" w:uiPriority="49"/>
-    <w:lsdException w:name="Grid Table 5 Dark Accent 3" w:uiPriority="50"/>
-    <w:lsdException w:name="Grid Table 6 Colorful Accent 3" w:uiPriority="51"/>
-    <w:lsdException w:name="Grid Table 7 Colorful Accent 3" w:uiPriority="52"/>
-    <w:lsdException w:name="Grid Table 1 Light Accent 4" w:uiPriority="46"/>
-    <w:lsdException w:name="Grid Table 2 Accent 4" w:uiPriority="47"/>
-    <w:lsdException w:name="Grid Table 3 Accent 4" w:uiPriority="48"/>
-    <w:lsdException w:name="Grid Table 4 Accent 4" w:uiPriority="49"/>
-    <w:lsdException w:name="Grid Table 5 Dark Accent 4" w:uiPriority="50"/>
-    <w:lsdException w:name="Grid Table 6 Colorful Accent 4" w:uiPriority="51"/>
-    <w:lsdException w:name="Grid Table 7 Colorful Accent 4" w:uiPriority="52"/>
-    <w:lsdException w:name="Grid Table 1 Light Accent 5" w:uiPriority="46"/>
-    <w:lsdException w:name="Grid Table 2 Accent 5" w:uiPriority="47"/>
-    <w:lsdException w:name="Grid Table 3 Accent 5" w:uiPriority="48"/>
-    <w:lsdException w:name="Grid Table 4 Accent 5" w:uiPriority="49"/>
-    <w:lsdException w:name="Grid Table 5 Dark Accent 5" w:uiPriority="50"/>
-    <w:lsdException w:name="Grid Table 6 Colorful Accent 5" w:uiPriority="51"/>
-    <w:lsdException w:name="Grid Table 7 Colorful Accent 5" w:uiPriority="52"/>
-    <w:lsdException w:name="Grid Table 1 Light Accent 6" w:uiPriority="46"/>
-    <w:lsdException w:name="Grid Table 2 Accent 6" w:uiPriority="47"/>
-    <w:lsdException w:name="Grid Table 3 Accent 6" w:uiPriority="48"/>
-    <w:lsdException w:name="Grid Table 4 Accent 6" w:uiPriority="49"/>
-    <w:lsdException w:name="Grid Table 5 Dark Accent 6" w:uiPriority="50"/>
-    <w:lsdException w:name="Grid Table 6 Colorful Accent 6" w:uiPriority="51"/>
-    <w:lsdException w:name="Grid Table 7 Colorful Accent 6" w:uiPriority="52"/>
-    <w:lsdException w:name="List Table 1 Light" w:uiPriority="46"/>
-    <w:lsdException w:name="List Table 2" w:uiPriority="47"/>
-    <w:lsdException w:name="List Table 3" w:uiPriority="48"/>
-    <w:lsdException w:name="List Table 4" w:uiPriority="49"/>
-    <w:lsdException w:name="List Table 5 Dark" w:uiPriority="50"/>
-    <w:lsdException w:name="List Table 6 Colorful" w:uiPriority="51"/>
-    <w:lsdException w:name="List Table 7 Colorful" w:uiPriority="52"/>
-    <w:lsdException w:name="List Table 1 Light Accent 1" w:uiPriority="46"/>
-    <w:lsdException w:name="List Table 2 Accent 1" w:uiPriority="47"/>
-    <w:lsdException w:name="List Table 3 Accent 1" w:uiPriority="48"/>
-    <w:lsdException w:name="List Table 4 Accent 1" w:uiPriority="49"/>
-    <w:lsdException w:name="List Table 5 Dark Accent 1" w:uiPriority="50"/>
-    <w:lsdException w:name="List Table 6 Colorful Accent 1" w:uiPriority="51"/>
-    <w:lsdException w:name="List Table 7 Colorful Accent 1" w:uiPriority="52"/>
-    <w:lsdException w:name="List Table 1 Light Accent 2" w:uiPriority="46"/>
-    <w:lsdException w:name="List Table 2 Accent 2" w:uiPriority="47"/>
-    <w:lsdException w:name="List Table 3 Accent 2" w:uiPriority="48"/>
-    <w:lsdException w:name="List Table 4 Accent 2" w:uiPriority="49"/>
-    <w:lsdException w:name="List Table 5 Dark Accent 2" w:uiPriority="50"/>
-    <w:lsdException w:name="List Table 6 Colorful Accent 2" w:uiPriority="51"/>
-    <w:lsdException w:name="List Table 7 Colorful Accent 2" w:uiPriority="52"/>
-    <w:lsdException w:name="List Table 1 Light Accent 3" w:uiPriority="46"/>
-    <w:lsdException w:name="List Table 2 Accent 3" w:uiPriority="47"/>
-    <w:lsdException w:name="List Table 3 Accent 3" w:uiPriority="48"/>
-    <w:lsdException w:name="List Table 4 Accent 3" w:uiPriority="49"/>
-    <w:lsdException w:name="List Table 5 Dark Accent 3" w:uiPriority="50"/>
-    <w:lsdException w:name="List Table 6 Colorful Accent 3" w:uiPriority="51"/>
-    <w:lsdException w:name="List Table 7 Colorful Accent 3" w:uiPriority="52"/>
-    <w:lsdException w:name="List Table 1 Light Accent 4" w:uiPriority="46"/>
-    <w:lsdException w:name="List Table 2 Accent 4" w:uiPriority="47"/>
-    <w:lsdException w:name="List Table 3 Accent 4" w:uiPriority="48"/>
-    <w:lsdException w:name="List Table 4 Accent 4" w:uiPriority="49"/>
-    <w:lsdException w:name="List Table 5 Dark Accent 4" w:uiPriority="50"/>
-    <w:lsdException w:name="List Table 6 Colorful Accent 4" w:uiPriority="51"/>
-    <w:lsdException w:name="List Table 7 Colorful Accent 4" w:uiPriority="52"/>
-    <w:lsdException w:name="List Table 1 Light Accent 5" w:uiPriority="46"/>
-    <w:lsdException w:name="List Table 2 Accent 5" w:uiPriority="47"/>
-    <w:lsdException w:name="List Table 3 Accent 5" w:uiPriority="48"/>
-    <w:lsdException w:name="List Table 4 Accent 5" w:uiPriority="49"/>
-    <w:lsdException w:name="List Table 5 Dark Accent 5" w:uiPriority="50"/>
-    <w:lsdException w:name="List Table 6 Colorful Accent 5" w:uiPriority="51"/>
-    <w:lsdException w:name="List Table 7 Colorful Accent 5" w:uiPriority="52"/>
-    <w:lsdException w:name="List Table 1 Light Accent 6" w:uiPriority="46"/>
-    <w:lsdException w:name="List Table 2 Accent 6" w:uiPriority="47"/>
-    <w:lsdException w:name="List Table 3 Accent 6" w:uiPriority="48"/>
-    <w:lsdException w:name="List Table 4 Accent 6" w:uiPriority="49"/>
-    <w:lsdException w:name="List Table 5 Dark Accent 6" w:uiPriority="50"/>
-    <w:lsdException w:name="List Table 6 Colorful Accent 6" w:uiPriority="51"/>
-    <w:lsdException w:name="List Table 7 Colorful Accent 6" w:uiPriority="52"/>
+  <w:latentStyles w:defLockedState="0" w:defUIPriority="99" w:defSemiHidden="1" w:defUnhideWhenUsed="1" w:defQFormat="0" w:count="267">
+    <w:lsdException w:name="Normal" w:semiHidden="0" w:uiPriority="0" w:unhideWhenUsed="0" w:qFormat="1"/>
+    <w:lsdException w:name="heading 1" w:semiHidden="0" w:uiPriority="0" w:unhideWhenUsed="0" w:qFormat="1"/>
+    <w:lsdException w:name="heading 2" w:uiPriority="9" w:qFormat="1"/>
+    <w:lsdException w:name="heading 3" w:uiPriority="9" w:qFormat="1"/>
+    <w:lsdException w:name="heading 4" w:uiPriority="9" w:qFormat="1"/>
+    <w:lsdException w:name="heading 5" w:uiPriority="9" w:qFormat="1"/>
+    <w:lsdException w:name="heading 6" w:uiPriority="9" w:qFormat="1"/>
+    <w:lsdException w:name="heading 7" w:uiPriority="9" w:qFormat="1"/>
+    <w:lsdException w:name="heading 8" w:uiPriority="9" w:qFormat="1"/>
+    <w:lsdException w:name="heading 9" w:uiPriority="9" w:qFormat="1"/>
+    <w:lsdException w:name="toc 1" w:uiPriority="39"/>
+    <w:lsdException w:name="toc 2" w:uiPriority="39"/>
+    <w:lsdException w:name="toc 3" w:uiPriority="39"/>
+    <w:lsdException w:name="toc 4" w:uiPriority="39"/>
+    <w:lsdException w:name="toc 5" w:uiPriority="39"/>
+    <w:lsdException w:name="toc 6" w:uiPriority="39"/>
+    <w:lsdException w:name="toc 7" w:uiPriority="39"/>
+    <w:lsdException w:name="toc 8" w:uiPriority="39"/>
+    <w:lsdException w:name="toc 9" w:uiPriority="39"/>
+    <w:lsdException w:name="caption" w:uiPriority="35" w:qFormat="1"/>
+    <w:lsdException w:name="Title" w:semiHidden="0" w:uiPriority="0" w:unhideWhenUsed="0" w:qFormat="1"/>
+    <w:lsdException w:name="Default Paragraph Font" w:uiPriority="1"/>
+    <w:lsdException w:name="Subtitle" w:semiHidden="0" w:uiPriority="11" w:unhideWhenUsed="0" w:qFormat="1"/>
+    <w:lsdException w:name="Strong" w:semiHidden="0" w:uiPriority="22" w:unhideWhenUsed="0" w:qFormat="1"/>
+    <w:lsdException w:name="Emphasis" w:semiHidden="0" w:uiPriority="20" w:unhideWhenUsed="0" w:qFormat="1"/>
+    <w:lsdException w:name="Table Grid" w:semiHidden="0" w:uiPriority="59" w:unhideWhenUsed="0"/>
+    <w:lsdException w:name="Placeholder Text" w:unhideWhenUsed="0"/>
+    <w:lsdException w:name="No Spacing" w:semiHidden="0" w:uiPriority="1" w:unhideWhenUsed="0" w:qFormat="1"/>
+    <w:lsdException w:name="Light Shading" w:semiHidden="0" w:uiPriority="60" w:unhideWhenUsed="0"/>
+    <w:lsdException w:name="Light List" w:semiHidden="0" w:uiPriority="61" w:unhideWhenUsed="0"/>
+    <w:lsdException w:name="Light Grid" w:semiHidden="0" w:uiPriority="62" w:unhideWhenUsed="0"/>
+    <w:lsdException w:name="Medium Shading 1" w:semiHidden="0" w:uiPriority="63" w:unhideWhenUsed="0"/>
+    <w:lsdException w:name="Medium Shading 2" w:semiHidden="0" w:uiPriority="64" w:unhideWhenUsed="0"/>
+    <w:lsdException w:name="Medium List 1" w:semiHidden="0" w:uiPriority="65" w:unhideWhenUsed="0"/>
+    <w:lsdException w:name="Medium List 2" w:semiHidden="0" w:uiPriority="66" w:unhideWhenUsed="0"/>
+    <w:lsdException w:name="Medium Grid 1" w:semiHidden="0" w:uiPriority="67" w:unhideWhenUsed="0"/>
+    <w:lsdException w:name="Medium Grid 2" w:semiHidden="0" w:uiPriority="68" w:unhideWhenUsed="0"/>
+    <w:lsdException w:name="Medium Grid 3" w:semiHidden="0" w:uiPriority="69" w:unhideWhenUsed="0"/>
+    <w:lsdException w:name="Dark List" w:semiHidden="0" w:uiPriority="70" w:unhideWhenUsed="0"/>
+    <w:lsdException w:name="Colorful Shading" w:semiHidden="0" w:uiPriority="71" w:unhideWhenUsed="0"/>
+    <w:lsdException w:name="Colorful List" w:semiHidden="0" w:uiPriority="72" w:unhideWhenUsed="0"/>
+    <w:lsdException w:name="Colorful Grid" w:semiHidden="0" w:uiPriority="73" w:unhideWhenUsed="0"/>
+    <w:lsdException w:name="Light Shading Accent 1" w:semiHidden="0" w:uiPriority="60" w:unhideWhenUsed="0"/>
+    <w:lsdException w:name="Light List Accent 1" w:semiHidden="0" w:uiPriority="61" w:unhideWhenUsed="0"/>
+    <w:lsdException w:name="Light Grid Accent 1" w:semiHidden="0" w:uiPriority="62" w:unhideWhenUsed="0"/>
+    <w:lsdException w:name="Medium Shading 1 Accent 1" w:semiHidden="0" w:uiPriority="63" w:unhideWhenUsed="0"/>
+    <w:lsdException w:name="Medium Shading 2 Accent 1" w:semiHidden="0" w:uiPriority="64" w:unhideWhenUsed="0"/>
+    <w:lsdException w:name="Medium List 1 Accent 1" w:semiHidden="0" w:uiPriority="65" w:unhideWhenUsed="0"/>
+    <w:lsdException w:name="Revision" w:unhideWhenUsed="0"/>
+    <w:lsdException w:name="List Paragraph" w:semiHidden="0" w:uiPriority="34" w:unhideWhenUsed="0" w:qFormat="1"/>
+    <w:lsdException w:name="Quote" w:semiHidden="0" w:uiPriority="29" w:unhideWhenUsed="0" w:qFormat="1"/>
+    <w:lsdException w:name="Intense Quote" w:semiHidden="0" w:uiPriority="30" w:unhideWhenUsed="0" w:qFormat="1"/>
+    <w:lsdException w:name="Medium List 2 Accent 1" w:semiHidden="0" w:uiPriority="66" w:unhideWhenUsed="0"/>
+    <w:lsdException w:name="Medium Grid 1 Accent 1" w:semiHidden="0" w:uiPriority="67" w:unhideWhenUsed="0"/>
+    <w:lsdException w:name="Medium Grid 2 Accent 1" w:semiHidden="0" w:uiPriority="68" w:unhideWhenUsed="0"/>
+    <w:lsdException w:name="Medium Grid 3 Accent 1" w:semiHidden="0" w:uiPriority="69" w:unhideWhenUsed="0"/>
+    <w:lsdException w:name="Dark List Accent 1" w:semiHidden="0" w:uiPriority="70" w:unhideWhenUsed="0"/>
+    <w:lsdException w:name="Colorful Shading Accent 1" w:semiHidden="0" w:uiPriority="71" w:unhideWhenUsed="0"/>
+    <w:lsdException w:name="Colorful List Accent 1" w:semiHidden="0" w:uiPriority="72" w:unhideWhenUsed="0"/>
+    <w:lsdException w:name="Colorful Grid Accent 1" w:semiHidden="0" w:uiPriority="73" w:unhideWhenUsed="0"/>
+    <w:lsdException w:name="Light Shading Accent 2" w:semiHidden="0" w:uiPriority="60" w:unhideWhenUsed="0"/>
+    <w:lsdException w:name="Light List Accent 2" w:semiHidden="0" w:uiPriority="61" w:unhideWhenUsed="0"/>
+    <w:lsdException w:name="Light Grid Accent 2" w:semiHidden="0" w:uiPriority="62" w:unhideWhenUsed="0"/>
+    <w:lsdException w:name="Medium Shading 1 Accent 2" w:semiHidden="0" w:uiPriority="63" w:unhideWhenUsed="0"/>
+    <w:lsdException w:name="Medium Shading 2 Accent 2" w:semiHidden="0" w:uiPriority="64" w:unhideWhenUsed="0"/>
+    <w:lsdException w:name="Medium List 1 Accent 2" w:semiHidden="0" w:uiPriority="65" w:unhideWhenUsed="0"/>
+    <w:lsdException w:name="Medium List 2 Accent 2" w:semiHidden="0" w:uiPriority="66" w:unhideWhenUsed="0"/>
+    <w:lsdException w:name="Medium Grid 1 Accent 2" w:semiHidden="0" w:uiPriority="67" w:unhideWhenUsed="0"/>
+    <w:lsdException w:name="Medium Grid 2 Accent 2" w:semiHidden="0" w:uiPriority="68" w:unhideWhenUsed="0"/>
+    <w:lsdException w:name="Medium Grid 3 Accent 2" w:semiHidden="0" w:uiPriority="69" w:unhideWhenUsed="0"/>
+    <w:lsdException w:name="Dark List Accent 2" w:semiHidden="0" w:uiPriority="70" w:unhideWhenUsed="0"/>
+    <w:lsdException w:name="Colorful Shading Accent 2" w:semiHidden="0" w:uiPriority="71" w:unhideWhenUsed="0"/>
+    <w:lsdException w:name="Colorful List Accent 2" w:semiHidden="0" w:uiPriority="72" w:unhideWhenUsed="0"/>
+    <w:lsdException w:name="Colorful Grid Accent 2" w:semiHidden="0" w:uiPriority="73" w:unhideWhenUsed="0"/>
+    <w:lsdException w:name="Light Shading Accent 3" w:semiHidden="0" w:uiPriority="60" w:unhideWhenUsed="0"/>
+    <w:lsdException w:name="Light List Accent 3" w:semiHidden="0" w:uiPriority="61" w:unhideWhenUsed="0"/>
+    <w:lsdException w:name="Light Grid Accent 3" w:semiHidden="0" w:uiPriority="62" w:unhideWhenUsed="0"/>
+    <w:lsdException w:name="Medium Shading 1 Accent 3" w:semiHidden="0" w:uiPriority="63" w:unhideWhenUsed="0"/>
+    <w:lsdException w:name="Medium Shading 2 Accent 3" w:semiHidden="0" w:uiPriority="64" w:unhideWhenUsed="0"/>
+    <w:lsdException w:name="Medium List 1 Accent 3" w:semiHidden="0" w:uiPriority="65" w:unhideWhenUsed="0"/>
+    <w:lsdException w:name="Medium List 2 Accent 3" w:semiHidden="0" w:uiPriority="66" w:unhideWhenUsed="0"/>
+    <w:lsdException w:name="Medium Grid 1 Accent 3" w:semiHidden="0" w:uiPriority="67" w:unhideWhenUsed="0"/>
+    <w:lsdException w:name="Medium Grid 2 Accent 3" w:semiHidden="0" w:uiPriority="68" w:unhideWhenUsed="0"/>
+    <w:lsdException w:name="Medium Grid 3 Accent 3" w:semiHidden="0" w:uiPriority="69" w:unhideWhenUsed="0"/>
+    <w:lsdException w:name="Dark List Accent 3" w:semiHidden="0" w:uiPriority="70" w:unhideWhenUsed="0"/>
+    <w:lsdException w:name="Colorful Shading Accent 3" w:semiHidden="0" w:uiPriority="71" w:unhideWhenUsed="0"/>
+    <w:lsdException w:name="Colorful List Accent 3" w:semiHidden="0" w:uiPriority="72" w:unhideWhenUsed="0"/>
+    <w:lsdException w:name="Colorful Grid Accent 3" w:semiHidden="0" w:uiPriority="73" w:unhideWhenUsed="0"/>
+    <w:lsdException w:name="Light Shading Accent 4" w:semiHidden="0" w:uiPriority="60" w:unhideWhenUsed="0"/>
+    <w:lsdException w:name="Light List Accent 4" w:semiHidden="0" w:uiPriority="61" w:unhideWhenUsed="0"/>
+    <w:lsdException w:name="Light Grid Accent 4" w:semiHidden="0" w:uiPriority="62" w:unhideWhenUsed="0"/>
+    <w:lsdException w:name="Medium Shading 1 Accent 4" w:semiHidden="0" w:uiPriority="63" w:unhideWhenUsed="0"/>
+    <w:lsdException w:name="Medium Shading 2 Accent 4" w:semiHidden="0" w:uiPriority="64" w:unhideWhenUsed="0"/>
+    <w:lsdException w:name="Medium List 1 Accent 4" w:semiHidden="0" w:uiPriority="65" w:unhideWhenUsed="0"/>
+    <w:lsdException w:name="Medium List 2 Accent 4" w:semiHidden="0" w:uiPriority="66" w:unhideWhenUsed="0"/>
+    <w:lsdException w:name="Medium Grid 1 Accent 4" w:semiHidden="0" w:uiPriority="67" w:unhideWhenUsed="0"/>
+    <w:lsdException w:name="Medium Grid 2 Accent 4" w:semiHidden="0" w:uiPriority="68" w:unhideWhenUsed="0"/>
+    <w:lsdException w:name="Medium Grid 3 Accent 4" w:semiHidden="0" w:uiPriority="69" w:unhideWhenUsed="0"/>
+    <w:lsdException w:name="Dark List Accent 4" w:semiHidden="0" w:uiPriority="70" w:unhideWhenUsed="0"/>
+    <w:lsdException w:name="Colorful Shading Accent 4" w:semiHidden="0" w:uiPriority="71" w:unhideWhenUsed="0"/>
+    <w:lsdException w:name="Colorful List Accent 4" w:semiHidden="0" w:uiPriority="72" w:unhideWhenUsed="0"/>
+    <w:lsdException w:name="Colorful Grid Accent 4" w:semiHidden="0" w:uiPriority="73" w:unhideWhenUsed="0"/>
+    <w:lsdException w:name="Light Shading Accent 5" w:semiHidden="0" w:uiPriority="60" w:unhideWhenUsed="0"/>
+    <w:lsdException w:name="Light List Accent 5" w:semiHidden="0" w:uiPriority="61" w:unhideWhenUsed="0"/>
+    <w:lsdException w:name="Light Grid Accent 5" w:semiHidden="0" w:uiPriority="62" w:unhideWhenUsed="0"/>
+    <w:lsdException w:name="Medium Shading 1 Accent 5" w:semiHidden="0" w:uiPriority="63" w:unhideWhenUsed="0"/>
+    <w:lsdException w:name="Medium Shading 2 Accent 5" w:semiHidden="0" w:uiPriority="64" w:unhideWhenUsed="0"/>
+    <w:lsdException w:name="Medium List 1 Accent 5" w:semiHidden="0" w:uiPriority="65" w:unhideWhenUsed="0"/>
+    <w:lsdException w:name="Medium List 2 Accent 5" w:semiHidden="0" w:uiPriority="66" w:unhideWhenUsed="0"/>
+    <w:lsdException w:name="Medium Grid 1 Accent 5" w:semiHidden="0" w:uiPriority="67" w:unhideWhenUsed="0"/>
+    <w:lsdException w:name="Medium Grid 2 Accent 5" w:semiHidden="0" w:uiPriority="68" w:unhideWhenUsed="0"/>
+    <w:lsdException w:name="Medium Grid 3 Accent 5" w:semiHidden="0" w:uiPriority="69" w:unhideWhenUsed="0"/>
+    <w:lsdException w:name="Dark List Accent 5" w:semiHidden="0" w:uiPriority="70" w:unhideWhenUsed="0"/>
+    <w:lsdException w:name="Colorful Shading Accent 5" w:semiHidden="0" w:uiPriority="71" w:unhideWhenUsed="0"/>
+    <w:lsdException w:name="Colorful List Accent 5" w:semiHidden="0" w:uiPriority="72" w:unhideWhenUsed="0"/>
+    <w:lsdException w:name="Colorful Grid Accent 5" w:semiHidden="0" w:uiPriority="73" w:unhideWhenUsed="0"/>
+    <w:lsdException w:name="Light Shading Accent 6" w:semiHidden="0" w:uiPriority="60" w:unhideWhenUsed="0"/>
+    <w:lsdException w:name="Light List Accent 6" w:semiHidden="0" w:uiPriority="61" w:unhideWhenUsed="0"/>
+    <w:lsdException w:name="Light Grid Accent 6" w:semiHidden="0" w:uiPriority="62" w:unhideWhenUsed="0"/>
+    <w:lsdException w:name="Medium Shading 1 Accent 6" w:semiHidden="0" w:uiPriority="63" w:unhideWhenUsed="0"/>
+    <w:lsdException w:name="Medium Shading 2 Accent 6" w:semiHidden="0" w:uiPriority="64" w:unhideWhenUsed="0"/>
+    <w:lsdException w:name="Medium List 1 Accent 6" w:semiHidden="0" w:uiPriority="65" w:unhideWhenUsed="0"/>
+    <w:lsdException w:name="Medium List 2 Accent 6" w:semiHidden="0" w:uiPriority="66" w:unhideWhenUsed="0"/>
+    <w:lsdException w:name="Medium Grid 1 Accent 6" w:semiHidden="0" w:uiPriority="67" w:unhideWhenUsed="0"/>
+    <w:lsdException w:name="Medium Grid 2 Accent 6" w:semiHidden="0" w:uiPriority="68" w:unhideWhenUsed="0"/>
+    <w:lsdException w:name="Medium Grid 3 Accent 6" w:semiHidden="0" w:uiPriority="69" w:unhideWhenUsed="0"/>
+    <w:lsdException w:name="Dark List Accent 6" w:semiHidden="0" w:uiPriority="70" w:unhideWhenUsed="0"/>
+    <w:lsdException w:name="Colorful Shading Accent 6" w:semiHidden="0" w:uiPriority="71" w:unhideWhenUsed="0"/>
+    <w:lsdException w:name="Colorful List Accent 6" w:semiHidden="0" w:uiPriority="72" w:unhideWhenUsed="0"/>
+    <w:lsdException w:name="Colorful Grid Accent 6" w:semiHidden="0" w:uiPriority="73" w:unhideWhenUsed="0"/>
+    <w:lsdException w:name="Subtle Emphasis" w:semiHidden="0" w:uiPriority="19" w:unhideWhenUsed="0" w:qFormat="1"/>
+    <w:lsdException w:name="Intense Emphasis" w:semiHidden="0" w:uiPriority="21" w:unhideWhenUsed="0" w:qFormat="1"/>
+    <w:lsdException w:name="Subtle Reference" w:semiHidden="0" w:uiPriority="31" w:unhideWhenUsed="0" w:qFormat="1"/>
+    <w:lsdException w:name="Intense Reference" w:semiHidden="0" w:uiPriority="32" w:unhideWhenUsed="0" w:qFormat="1"/>
+    <w:lsdException w:name="Book Title" w:semiHidden="0" w:uiPriority="33" w:unhideWhenUsed="0" w:qFormat="1"/>
+    <w:lsdException w:name="Bibliography" w:uiPriority="37"/>
+    <w:lsdException w:name="TOC Heading" w:uiPriority="39" w:qFormat="1"/>
   </w:latentStyles>
   <w:style w:type="paragraph" w:default="1" w:styleId="Normal">
     <w:name w:val="Normal"/>
@@ -17688,6 +16941,7 @@
       <w:spacing w:after="0" w:line="240" w:lineRule="auto"/>
     </w:pPr>
     <w:tblPr>
+      <w:tblInd w:w="0" w:type="dxa"/>
       <w:tblBorders>
         <w:top w:val="single" w:sz="4" w:space="0" w:color="auto"/>
         <w:left w:val="single" w:sz="4" w:space="0" w:color="auto"/>
@@ -17696,6 +16950,718 @@
         <w:insideH w:val="single" w:sz="4" w:space="0" w:color="auto"/>
         <w:insideV w:val="single" w:sz="4" w:space="0" w:color="auto"/>
       </w:tblBorders>
+      <w:tblCellMar>
+        <w:top w:w="0" w:type="dxa"/>
+        <w:left w:w="108" w:type="dxa"/>
+        <w:bottom w:w="0" w:type="dxa"/>
+        <w:right w:w="108" w:type="dxa"/>
+      </w:tblCellMar>
+    </w:tblPr>
+  </w:style>
+  <w:style w:type="paragraph" w:styleId="ListParagraph">
+    <w:name w:val="List Paragraph"/>
+    <w:basedOn w:val="Normal"/>
+    <w:uiPriority w:val="34"/>
+    <w:qFormat/>
+    <w:rsid w:val="003D473F"/>
+    <w:pPr>
+      <w:ind w:left="720"/>
+      <w:contextualSpacing/>
+    </w:pPr>
+  </w:style>
+  <w:style w:type="character" w:styleId="HTMLCode">
+    <w:name w:val="HTML Code"/>
+    <w:basedOn w:val="DefaultParagraphFont"/>
+    <w:uiPriority w:val="99"/>
+    <w:semiHidden/>
+    <w:unhideWhenUsed/>
+    <w:rsid w:val="003D473F"/>
+    <w:rPr>
+      <w:rFonts w:ascii="Courier New" w:eastAsia="Times New Roman" w:hAnsi="Courier New" w:cs="Courier New"/>
+      <w:sz w:val="20"/>
+      <w:szCs w:val="20"/>
+    </w:rPr>
+  </w:style>
+</w:styles>
+</file>
+
+<file path=word/stylesWithEffects.xml><?xml version="1.0" encoding="utf-8"?>
+<w:styles xmlns:wpc="http://schemas.microsoft.com/office/word/2010/wordprocessingCanvas" xmlns:mc="http://schemas.openxmlformats.org/markup-compatibility/2006" xmlns:o="urn:schemas-microsoft-com:office:office" xmlns:r="http://schemas.openxmlformats.org/officeDocument/2006/relationships" xmlns:m="http://schemas.openxmlformats.org/officeDocument/2006/math" xmlns:v="urn:schemas-microsoft-com:vml" xmlns:wp14="http://schemas.microsoft.com/office/word/2010/wordprocessingDrawing" xmlns:wp="http://schemas.openxmlformats.org/drawingml/2006/wordprocessingDrawing" xmlns:w10="urn:schemas-microsoft-com:office:word" xmlns:w="http://schemas.openxmlformats.org/wordprocessingml/2006/main" xmlns:w14="http://schemas.microsoft.com/office/word/2010/wordml" xmlns:wpg="http://schemas.microsoft.com/office/word/2010/wordprocessingGroup" xmlns:wpi="http://schemas.microsoft.com/office/word/2010/wordprocessingInk" xmlns:wne="http://schemas.microsoft.com/office/word/2006/wordml" xmlns:wps="http://schemas.microsoft.com/office/word/2010/wordprocessingShape" mc:Ignorable="w14 wp14">
+  <w:docDefaults>
+    <w:rPrDefault>
+      <w:rPr>
+        <w:rFonts w:ascii="Times New Roman" w:eastAsiaTheme="minorHAnsi" w:hAnsi="Times New Roman" w:cstheme="minorBidi"/>
+        <w:sz w:val="26"/>
+        <w:szCs w:val="22"/>
+        <w:lang w:val="en-US" w:eastAsia="en-US" w:bidi="ar-SA"/>
+      </w:rPr>
+    </w:rPrDefault>
+    <w:pPrDefault>
+      <w:pPr>
+        <w:spacing w:after="200" w:line="276" w:lineRule="auto"/>
+      </w:pPr>
+    </w:pPrDefault>
+  </w:docDefaults>
+  <w:latentStyles w:defLockedState="0" w:defUIPriority="99" w:defSemiHidden="1" w:defUnhideWhenUsed="1" w:defQFormat="0" w:count="267">
+    <w:lsdException w:name="Normal" w:semiHidden="0" w:uiPriority="0" w:unhideWhenUsed="0" w:qFormat="1"/>
+    <w:lsdException w:name="heading 1" w:semiHidden="0" w:uiPriority="0" w:unhideWhenUsed="0" w:qFormat="1"/>
+    <w:lsdException w:name="heading 2" w:uiPriority="9" w:qFormat="1"/>
+    <w:lsdException w:name="heading 3" w:uiPriority="9" w:qFormat="1"/>
+    <w:lsdException w:name="heading 4" w:uiPriority="9" w:qFormat="1"/>
+    <w:lsdException w:name="heading 5" w:uiPriority="9" w:qFormat="1"/>
+    <w:lsdException w:name="heading 6" w:uiPriority="9" w:qFormat="1"/>
+    <w:lsdException w:name="heading 7" w:uiPriority="9" w:qFormat="1"/>
+    <w:lsdException w:name="heading 8" w:uiPriority="9" w:qFormat="1"/>
+    <w:lsdException w:name="heading 9" w:uiPriority="9" w:qFormat="1"/>
+    <w:lsdException w:name="toc 1" w:uiPriority="39"/>
+    <w:lsdException w:name="toc 2" w:uiPriority="39"/>
+    <w:lsdException w:name="toc 3" w:uiPriority="39"/>
+    <w:lsdException w:name="toc 4" w:uiPriority="39"/>
+    <w:lsdException w:name="toc 5" w:uiPriority="39"/>
+    <w:lsdException w:name="toc 6" w:uiPriority="39"/>
+    <w:lsdException w:name="toc 7" w:uiPriority="39"/>
+    <w:lsdException w:name="toc 8" w:uiPriority="39"/>
+    <w:lsdException w:name="toc 9" w:uiPriority="39"/>
+    <w:lsdException w:name="caption" w:uiPriority="35" w:qFormat="1"/>
+    <w:lsdException w:name="Title" w:semiHidden="0" w:uiPriority="0" w:unhideWhenUsed="0" w:qFormat="1"/>
+    <w:lsdException w:name="Default Paragraph Font" w:uiPriority="1"/>
+    <w:lsdException w:name="Subtitle" w:semiHidden="0" w:uiPriority="11" w:unhideWhenUsed="0" w:qFormat="1"/>
+    <w:lsdException w:name="Strong" w:semiHidden="0" w:uiPriority="22" w:unhideWhenUsed="0" w:qFormat="1"/>
+    <w:lsdException w:name="Emphasis" w:semiHidden="0" w:uiPriority="20" w:unhideWhenUsed="0" w:qFormat="1"/>
+    <w:lsdException w:name="Table Grid" w:semiHidden="0" w:uiPriority="59" w:unhideWhenUsed="0"/>
+    <w:lsdException w:name="Placeholder Text" w:unhideWhenUsed="0"/>
+    <w:lsdException w:name="No Spacing" w:semiHidden="0" w:uiPriority="1" w:unhideWhenUsed="0" w:qFormat="1"/>
+    <w:lsdException w:name="Light Shading" w:semiHidden="0" w:uiPriority="60" w:unhideWhenUsed="0"/>
+    <w:lsdException w:name="Light List" w:semiHidden="0" w:uiPriority="61" w:unhideWhenUsed="0"/>
+    <w:lsdException w:name="Light Grid" w:semiHidden="0" w:uiPriority="62" w:unhideWhenUsed="0"/>
+    <w:lsdException w:name="Medium Shading 1" w:semiHidden="0" w:uiPriority="63" w:unhideWhenUsed="0"/>
+    <w:lsdException w:name="Medium Shading 2" w:semiHidden="0" w:uiPriority="64" w:unhideWhenUsed="0"/>
+    <w:lsdException w:name="Medium List 1" w:semiHidden="0" w:uiPriority="65" w:unhideWhenUsed="0"/>
+    <w:lsdException w:name="Medium List 2" w:semiHidden="0" w:uiPriority="66" w:unhideWhenUsed="0"/>
+    <w:lsdException w:name="Medium Grid 1" w:semiHidden="0" w:uiPriority="67" w:unhideWhenUsed="0"/>
+    <w:lsdException w:name="Medium Grid 2" w:semiHidden="0" w:uiPriority="68" w:unhideWhenUsed="0"/>
+    <w:lsdException w:name="Medium Grid 3" w:semiHidden="0" w:uiPriority="69" w:unhideWhenUsed="0"/>
+    <w:lsdException w:name="Dark List" w:semiHidden="0" w:uiPriority="70" w:unhideWhenUsed="0"/>
+    <w:lsdException w:name="Colorful Shading" w:semiHidden="0" w:uiPriority="71" w:unhideWhenUsed="0"/>
+    <w:lsdException w:name="Colorful List" w:semiHidden="0" w:uiPriority="72" w:unhideWhenUsed="0"/>
+    <w:lsdException w:name="Colorful Grid" w:semiHidden="0" w:uiPriority="73" w:unhideWhenUsed="0"/>
+    <w:lsdException w:name="Light Shading Accent 1" w:semiHidden="0" w:uiPriority="60" w:unhideWhenUsed="0"/>
+    <w:lsdException w:name="Light List Accent 1" w:semiHidden="0" w:uiPriority="61" w:unhideWhenUsed="0"/>
+    <w:lsdException w:name="Light Grid Accent 1" w:semiHidden="0" w:uiPriority="62" w:unhideWhenUsed="0"/>
+    <w:lsdException w:name="Medium Shading 1 Accent 1" w:semiHidden="0" w:uiPriority="63" w:unhideWhenUsed="0"/>
+    <w:lsdException w:name="Medium Shading 2 Accent 1" w:semiHidden="0" w:uiPriority="64" w:unhideWhenUsed="0"/>
+    <w:lsdException w:name="Medium List 1 Accent 1" w:semiHidden="0" w:uiPriority="65" w:unhideWhenUsed="0"/>
+    <w:lsdException w:name="Revision" w:unhideWhenUsed="0"/>
+    <w:lsdException w:name="List Paragraph" w:semiHidden="0" w:uiPriority="34" w:unhideWhenUsed="0" w:qFormat="1"/>
+    <w:lsdException w:name="Quote" w:semiHidden="0" w:uiPriority="29" w:unhideWhenUsed="0" w:qFormat="1"/>
+    <w:lsdException w:name="Intense Quote" w:semiHidden="0" w:uiPriority="30" w:unhideWhenUsed="0" w:qFormat="1"/>
+    <w:lsdException w:name="Medium List 2 Accent 1" w:semiHidden="0" w:uiPriority="66" w:unhideWhenUsed="0"/>
+    <w:lsdException w:name="Medium Grid 1 Accent 1" w:semiHidden="0" w:uiPriority="67" w:unhideWhenUsed="0"/>
+    <w:lsdException w:name="Medium Grid 2 Accent 1" w:semiHidden="0" w:uiPriority="68" w:unhideWhenUsed="0"/>
+    <w:lsdException w:name="Medium Grid 3 Accent 1" w:semiHidden="0" w:uiPriority="69" w:unhideWhenUsed="0"/>
+    <w:lsdException w:name="Dark List Accent 1" w:semiHidden="0" w:uiPriority="70" w:unhideWhenUsed="0"/>
+    <w:lsdException w:name="Colorful Shading Accent 1" w:semiHidden="0" w:uiPriority="71" w:unhideWhenUsed="0"/>
+    <w:lsdException w:name="Colorful List Accent 1" w:semiHidden="0" w:uiPriority="72" w:unhideWhenUsed="0"/>
+    <w:lsdException w:name="Colorful Grid Accent 1" w:semiHidden="0" w:uiPriority="73" w:unhideWhenUsed="0"/>
+    <w:lsdException w:name="Light Shading Accent 2" w:semiHidden="0" w:uiPriority="60" w:unhideWhenUsed="0"/>
+    <w:lsdException w:name="Light List Accent 2" w:semiHidden="0" w:uiPriority="61" w:unhideWhenUsed="0"/>
+    <w:lsdException w:name="Light Grid Accent 2" w:semiHidden="0" w:uiPriority="62" w:unhideWhenUsed="0"/>
+    <w:lsdException w:name="Medium Shading 1 Accent 2" w:semiHidden="0" w:uiPriority="63" w:unhideWhenUsed="0"/>
+    <w:lsdException w:name="Medium Shading 2 Accent 2" w:semiHidden="0" w:uiPriority="64" w:unhideWhenUsed="0"/>
+    <w:lsdException w:name="Medium List 1 Accent 2" w:semiHidden="0" w:uiPriority="65" w:unhideWhenUsed="0"/>
+    <w:lsdException w:name="Medium List 2 Accent 2" w:semiHidden="0" w:uiPriority="66" w:unhideWhenUsed="0"/>
+    <w:lsdException w:name="Medium Grid 1 Accent 2" w:semiHidden="0" w:uiPriority="67" w:unhideWhenUsed="0"/>
+    <w:lsdException w:name="Medium Grid 2 Accent 2" w:semiHidden="0" w:uiPriority="68" w:unhideWhenUsed="0"/>
+    <w:lsdException w:name="Medium Grid 3 Accent 2" w:semiHidden="0" w:uiPriority="69" w:unhideWhenUsed="0"/>
+    <w:lsdException w:name="Dark List Accent 2" w:semiHidden="0" w:uiPriority="70" w:unhideWhenUsed="0"/>
+    <w:lsdException w:name="Colorful Shading Accent 2" w:semiHidden="0" w:uiPriority="71" w:unhideWhenUsed="0"/>
+    <w:lsdException w:name="Colorful List Accent 2" w:semiHidden="0" w:uiPriority="72" w:unhideWhenUsed="0"/>
+    <w:lsdException w:name="Colorful Grid Accent 2" w:semiHidden="0" w:uiPriority="73" w:unhideWhenUsed="0"/>
+    <w:lsdException w:name="Light Shading Accent 3" w:semiHidden="0" w:uiPriority="60" w:unhideWhenUsed="0"/>
+    <w:lsdException w:name="Light List Accent 3" w:semiHidden="0" w:uiPriority="61" w:unhideWhenUsed="0"/>
+    <w:lsdException w:name="Light Grid Accent 3" w:semiHidden="0" w:uiPriority="62" w:unhideWhenUsed="0"/>
+    <w:lsdException w:name="Medium Shading 1 Accent 3" w:semiHidden="0" w:uiPriority="63" w:unhideWhenUsed="0"/>
+    <w:lsdException w:name="Medium Shading 2 Accent 3" w:semiHidden="0" w:uiPriority="64" w:unhideWhenUsed="0"/>
+    <w:lsdException w:name="Medium List 1 Accent 3" w:semiHidden="0" w:uiPriority="65" w:unhideWhenUsed="0"/>
+    <w:lsdException w:name="Medium List 2 Accent 3" w:semiHidden="0" w:uiPriority="66" w:unhideWhenUsed="0"/>
+    <w:lsdException w:name="Medium Grid 1 Accent 3" w:semiHidden="0" w:uiPriority="67" w:unhideWhenUsed="0"/>
+    <w:lsdException w:name="Medium Grid 2 Accent 3" w:semiHidden="0" w:uiPriority="68" w:unhideWhenUsed="0"/>
+    <w:lsdException w:name="Medium Grid 3 Accent 3" w:semiHidden="0" w:uiPriority="69" w:unhideWhenUsed="0"/>
+    <w:lsdException w:name="Dark List Accent 3" w:semiHidden="0" w:uiPriority="70" w:unhideWhenUsed="0"/>
+    <w:lsdException w:name="Colorful Shading Accent 3" w:semiHidden="0" w:uiPriority="71" w:unhideWhenUsed="0"/>
+    <w:lsdException w:name="Colorful List Accent 3" w:semiHidden="0" w:uiPriority="72" w:unhideWhenUsed="0"/>
+    <w:lsdException w:name="Colorful Grid Accent 3" w:semiHidden="0" w:uiPriority="73" w:unhideWhenUsed="0"/>
+    <w:lsdException w:name="Light Shading Accent 4" w:semiHidden="0" w:uiPriority="60" w:unhideWhenUsed="0"/>
+    <w:lsdException w:name="Light List Accent 4" w:semiHidden="0" w:uiPriority="61" w:unhideWhenUsed="0"/>
+    <w:lsdException w:name="Light Grid Accent 4" w:semiHidden="0" w:uiPriority="62" w:unhideWhenUsed="0"/>
+    <w:lsdException w:name="Medium Shading 1 Accent 4" w:semiHidden="0" w:uiPriority="63" w:unhideWhenUsed="0"/>
+    <w:lsdException w:name="Medium Shading 2 Accent 4" w:semiHidden="0" w:uiPriority="64" w:unhideWhenUsed="0"/>
+    <w:lsdException w:name="Medium List 1 Accent 4" w:semiHidden="0" w:uiPriority="65" w:unhideWhenUsed="0"/>
+    <w:lsdException w:name="Medium List 2 Accent 4" w:semiHidden="0" w:uiPriority="66" w:unhideWhenUsed="0"/>
+    <w:lsdException w:name="Medium Grid 1 Accent 4" w:semiHidden="0" w:uiPriority="67" w:unhideWhenUsed="0"/>
+    <w:lsdException w:name="Medium Grid 2 Accent 4" w:semiHidden="0" w:uiPriority="68" w:unhideWhenUsed="0"/>
+    <w:lsdException w:name="Medium Grid 3 Accent 4" w:semiHidden="0" w:uiPriority="69" w:unhideWhenUsed="0"/>
+    <w:lsdException w:name="Dark List Accent 4" w:semiHidden="0" w:uiPriority="70" w:unhideWhenUsed="0"/>
+    <w:lsdException w:name="Colorful Shading Accent 4" w:semiHidden="0" w:uiPriority="71" w:unhideWhenUsed="0"/>
+    <w:lsdException w:name="Colorful List Accent 4" w:semiHidden="0" w:uiPriority="72" w:unhideWhenUsed="0"/>
+    <w:lsdException w:name="Colorful Grid Accent 4" w:semiHidden="0" w:uiPriority="73" w:unhideWhenUsed="0"/>
+    <w:lsdException w:name="Light Shading Accent 5" w:semiHidden="0" w:uiPriority="60" w:unhideWhenUsed="0"/>
+    <w:lsdException w:name="Light List Accent 5" w:semiHidden="0" w:uiPriority="61" w:unhideWhenUsed="0"/>
+    <w:lsdException w:name="Light Grid Accent 5" w:semiHidden="0" w:uiPriority="62" w:unhideWhenUsed="0"/>
+    <w:lsdException w:name="Medium Shading 1 Accent 5" w:semiHidden="0" w:uiPriority="63" w:unhideWhenUsed="0"/>
+    <w:lsdException w:name="Medium Shading 2 Accent 5" w:semiHidden="0" w:uiPriority="64" w:unhideWhenUsed="0"/>
+    <w:lsdException w:name="Medium List 1 Accent 5" w:semiHidden="0" w:uiPriority="65" w:unhideWhenUsed="0"/>
+    <w:lsdException w:name="Medium List 2 Accent 5" w:semiHidden="0" w:uiPriority="66" w:unhideWhenUsed="0"/>
+    <w:lsdException w:name="Medium Grid 1 Accent 5" w:semiHidden="0" w:uiPriority="67" w:unhideWhenUsed="0"/>
+    <w:lsdException w:name="Medium Grid 2 Accent 5" w:semiHidden="0" w:uiPriority="68" w:unhideWhenUsed="0"/>
+    <w:lsdException w:name="Medium Grid 3 Accent 5" w:semiHidden="0" w:uiPriority="69" w:unhideWhenUsed="0"/>
+    <w:lsdException w:name="Dark List Accent 5" w:semiHidden="0" w:uiPriority="70" w:unhideWhenUsed="0"/>
+    <w:lsdException w:name="Colorful Shading Accent 5" w:semiHidden="0" w:uiPriority="71" w:unhideWhenUsed="0"/>
+    <w:lsdException w:name="Colorful List Accent 5" w:semiHidden="0" w:uiPriority="72" w:unhideWhenUsed="0"/>
+    <w:lsdException w:name="Colorful Grid Accent 5" w:semiHidden="0" w:uiPriority="73" w:unhideWhenUsed="0"/>
+    <w:lsdException w:name="Light Shading Accent 6" w:semiHidden="0" w:uiPriority="60" w:unhideWhenUsed="0"/>
+    <w:lsdException w:name="Light List Accent 6" w:semiHidden="0" w:uiPriority="61" w:unhideWhenUsed="0"/>
+    <w:lsdException w:name="Light Grid Accent 6" w:semiHidden="0" w:uiPriority="62" w:unhideWhenUsed="0"/>
+    <w:lsdException w:name="Medium Shading 1 Accent 6" w:semiHidden="0" w:uiPriority="63" w:unhideWhenUsed="0"/>
+    <w:lsdException w:name="Medium Shading 2 Accent 6" w:semiHidden="0" w:uiPriority="64" w:unhideWhenUsed="0"/>
+    <w:lsdException w:name="Medium List 1 Accent 6" w:semiHidden="0" w:uiPriority="65" w:unhideWhenUsed="0"/>
+    <w:lsdException w:name="Medium List 2 Accent 6" w:semiHidden="0" w:uiPriority="66" w:unhideWhenUsed="0"/>
+    <w:lsdException w:name="Medium Grid 1 Accent 6" w:semiHidden="0" w:uiPriority="67" w:unhideWhenUsed="0"/>
+    <w:lsdException w:name="Medium Grid 2 Accent 6" w:semiHidden="0" w:uiPriority="68" w:unhideWhenUsed="0"/>
+    <w:lsdException w:name="Medium Grid 3 Accent 6" w:semiHidden="0" w:uiPriority="69" w:unhideWhenUsed="0"/>
+    <w:lsdException w:name="Dark List Accent 6" w:semiHidden="0" w:uiPriority="70" w:unhideWhenUsed="0"/>
+    <w:lsdException w:name="Colorful Shading Accent 6" w:semiHidden="0" w:uiPriority="71" w:unhideWhenUsed="0"/>
+    <w:lsdException w:name="Colorful List Accent 6" w:semiHidden="0" w:uiPriority="72" w:unhideWhenUsed="0"/>
+    <w:lsdException w:name="Colorful Grid Accent 6" w:semiHidden="0" w:uiPriority="73" w:unhideWhenUsed="0"/>
+    <w:lsdException w:name="Subtle Emphasis" w:semiHidden="0" w:uiPriority="19" w:unhideWhenUsed="0" w:qFormat="1"/>
+    <w:lsdException w:name="Intense Emphasis" w:semiHidden="0" w:uiPriority="21" w:unhideWhenUsed="0" w:qFormat="1"/>
+    <w:lsdException w:name="Subtle Reference" w:semiHidden="0" w:uiPriority="31" w:unhideWhenUsed="0" w:qFormat="1"/>
+    <w:lsdException w:name="Intense Reference" w:semiHidden="0" w:uiPriority="32" w:unhideWhenUsed="0" w:qFormat="1"/>
+    <w:lsdException w:name="Book Title" w:semiHidden="0" w:uiPriority="33" w:unhideWhenUsed="0" w:qFormat="1"/>
+    <w:lsdException w:name="Bibliography" w:uiPriority="37"/>
+    <w:lsdException w:name="TOC Heading" w:uiPriority="39" w:qFormat="1"/>
+  </w:latentStyles>
+  <w:style w:type="paragraph" w:default="1" w:styleId="Normal">
+    <w:name w:val="Normal"/>
+    <w:qFormat/>
+    <w:rsid w:val="00BF5269"/>
+    <w:pPr>
+      <w:spacing w:after="0" w:line="240" w:lineRule="auto"/>
+    </w:pPr>
+    <w:rPr>
+      <w:rFonts w:eastAsia="Times New Roman" w:cs="Times New Roman"/>
+      <w:sz w:val="24"/>
+      <w:szCs w:val="24"/>
+    </w:rPr>
+  </w:style>
+  <w:style w:type="paragraph" w:styleId="Heading1">
+    <w:name w:val="heading 1"/>
+    <w:basedOn w:val="Normal"/>
+    <w:next w:val="Normal"/>
+    <w:link w:val="Heading1Char"/>
+    <w:qFormat/>
+    <w:rsid w:val="00BF5269"/>
+    <w:pPr>
+      <w:keepNext/>
+      <w:keepLines/>
+      <w:numPr>
+        <w:numId w:val="1"/>
+      </w:numPr>
+      <w:spacing w:before="480" w:line="259" w:lineRule="auto"/>
+      <w:outlineLvl w:val="0"/>
+    </w:pPr>
+    <w:rPr>
+      <w:rFonts w:eastAsiaTheme="majorEastAsia" w:cstheme="majorBidi"/>
+      <w:b/>
+      <w:bCs/>
+      <w:caps/>
+      <w:sz w:val="28"/>
+      <w:szCs w:val="28"/>
+    </w:rPr>
+  </w:style>
+  <w:style w:type="paragraph" w:styleId="Heading2">
+    <w:name w:val="heading 2"/>
+    <w:basedOn w:val="Normal"/>
+    <w:next w:val="Normal"/>
+    <w:link w:val="Heading2Char"/>
+    <w:uiPriority w:val="9"/>
+    <w:unhideWhenUsed/>
+    <w:qFormat/>
+    <w:rsid w:val="00BF5269"/>
+    <w:pPr>
+      <w:keepNext/>
+      <w:keepLines/>
+      <w:numPr>
+        <w:ilvl w:val="1"/>
+        <w:numId w:val="1"/>
+      </w:numPr>
+      <w:spacing w:before="200" w:line="259" w:lineRule="auto"/>
+      <w:outlineLvl w:val="1"/>
+    </w:pPr>
+    <w:rPr>
+      <w:rFonts w:eastAsiaTheme="majorEastAsia" w:cstheme="majorBidi"/>
+      <w:b/>
+      <w:bCs/>
+      <w:sz w:val="28"/>
+      <w:szCs w:val="26"/>
+    </w:rPr>
+  </w:style>
+  <w:style w:type="paragraph" w:styleId="Heading3">
+    <w:name w:val="heading 3"/>
+    <w:basedOn w:val="Normal"/>
+    <w:next w:val="Normal"/>
+    <w:link w:val="Heading3Char"/>
+    <w:uiPriority w:val="9"/>
+    <w:unhideWhenUsed/>
+    <w:qFormat/>
+    <w:rsid w:val="00BF5269"/>
+    <w:pPr>
+      <w:keepNext/>
+      <w:keepLines/>
+      <w:numPr>
+        <w:ilvl w:val="2"/>
+        <w:numId w:val="1"/>
+      </w:numPr>
+      <w:spacing w:before="200" w:line="259" w:lineRule="auto"/>
+      <w:outlineLvl w:val="2"/>
+    </w:pPr>
+    <w:rPr>
+      <w:rFonts w:eastAsiaTheme="majorEastAsia" w:cstheme="majorBidi"/>
+      <w:b/>
+      <w:bCs/>
+      <w:sz w:val="26"/>
+      <w:szCs w:val="22"/>
+    </w:rPr>
+  </w:style>
+  <w:style w:type="paragraph" w:styleId="Heading4">
+    <w:name w:val="heading 4"/>
+    <w:basedOn w:val="Normal"/>
+    <w:next w:val="Normal"/>
+    <w:link w:val="Heading4Char"/>
+    <w:uiPriority w:val="9"/>
+    <w:unhideWhenUsed/>
+    <w:qFormat/>
+    <w:rsid w:val="00BF5269"/>
+    <w:pPr>
+      <w:keepNext/>
+      <w:keepLines/>
+      <w:numPr>
+        <w:ilvl w:val="3"/>
+        <w:numId w:val="1"/>
+      </w:numPr>
+      <w:spacing w:before="200" w:line="259" w:lineRule="auto"/>
+      <w:outlineLvl w:val="3"/>
+    </w:pPr>
+    <w:rPr>
+      <w:rFonts w:eastAsiaTheme="majorEastAsia" w:cstheme="majorBidi"/>
+      <w:bCs/>
+      <w:i/>
+      <w:iCs/>
+      <w:sz w:val="26"/>
+      <w:szCs w:val="22"/>
+    </w:rPr>
+  </w:style>
+  <w:style w:type="paragraph" w:styleId="Heading5">
+    <w:name w:val="heading 5"/>
+    <w:basedOn w:val="Normal"/>
+    <w:next w:val="Normal"/>
+    <w:link w:val="Heading5Char"/>
+    <w:uiPriority w:val="9"/>
+    <w:unhideWhenUsed/>
+    <w:qFormat/>
+    <w:rsid w:val="00BF5269"/>
+    <w:pPr>
+      <w:keepNext/>
+      <w:keepLines/>
+      <w:numPr>
+        <w:ilvl w:val="4"/>
+        <w:numId w:val="1"/>
+      </w:numPr>
+      <w:spacing w:before="200" w:line="259" w:lineRule="auto"/>
+      <w:outlineLvl w:val="4"/>
+    </w:pPr>
+    <w:rPr>
+      <w:rFonts w:eastAsiaTheme="majorEastAsia" w:cstheme="majorBidi"/>
+      <w:sz w:val="26"/>
+      <w:szCs w:val="22"/>
+    </w:rPr>
+  </w:style>
+  <w:style w:type="paragraph" w:styleId="Heading6">
+    <w:name w:val="heading 6"/>
+    <w:basedOn w:val="Normal"/>
+    <w:next w:val="Normal"/>
+    <w:link w:val="Heading6Char"/>
+    <w:uiPriority w:val="9"/>
+    <w:unhideWhenUsed/>
+    <w:qFormat/>
+    <w:rsid w:val="00BF5269"/>
+    <w:pPr>
+      <w:keepNext/>
+      <w:keepLines/>
+      <w:numPr>
+        <w:ilvl w:val="5"/>
+        <w:numId w:val="1"/>
+      </w:numPr>
+      <w:spacing w:before="200" w:line="259" w:lineRule="auto"/>
+      <w:outlineLvl w:val="5"/>
+    </w:pPr>
+    <w:rPr>
+      <w:rFonts w:eastAsiaTheme="majorEastAsia" w:cstheme="majorBidi"/>
+      <w:iCs/>
+      <w:sz w:val="26"/>
+      <w:szCs w:val="22"/>
+    </w:rPr>
+  </w:style>
+  <w:style w:type="paragraph" w:styleId="Heading7">
+    <w:name w:val="heading 7"/>
+    <w:basedOn w:val="Normal"/>
+    <w:next w:val="Normal"/>
+    <w:link w:val="Heading7Char"/>
+    <w:uiPriority w:val="9"/>
+    <w:unhideWhenUsed/>
+    <w:qFormat/>
+    <w:rsid w:val="00BF5269"/>
+    <w:pPr>
+      <w:keepNext/>
+      <w:keepLines/>
+      <w:numPr>
+        <w:ilvl w:val="6"/>
+        <w:numId w:val="1"/>
+      </w:numPr>
+      <w:spacing w:before="200" w:line="259" w:lineRule="auto"/>
+      <w:outlineLvl w:val="6"/>
+    </w:pPr>
+    <w:rPr>
+      <w:rFonts w:eastAsiaTheme="majorEastAsia" w:cstheme="majorBidi"/>
+      <w:iCs/>
+      <w:sz w:val="26"/>
+      <w:szCs w:val="22"/>
+    </w:rPr>
+  </w:style>
+  <w:style w:type="paragraph" w:styleId="Heading8">
+    <w:name w:val="heading 8"/>
+    <w:basedOn w:val="Normal"/>
+    <w:next w:val="Normal"/>
+    <w:link w:val="Heading8Char"/>
+    <w:uiPriority w:val="9"/>
+    <w:unhideWhenUsed/>
+    <w:qFormat/>
+    <w:rsid w:val="00BF5269"/>
+    <w:pPr>
+      <w:keepNext/>
+      <w:keepLines/>
+      <w:numPr>
+        <w:ilvl w:val="7"/>
+        <w:numId w:val="1"/>
+      </w:numPr>
+      <w:spacing w:before="200" w:line="259" w:lineRule="auto"/>
+      <w:outlineLvl w:val="7"/>
+    </w:pPr>
+    <w:rPr>
+      <w:rFonts w:eastAsiaTheme="majorEastAsia" w:cstheme="majorBidi"/>
+      <w:sz w:val="26"/>
+      <w:szCs w:val="20"/>
+    </w:rPr>
+  </w:style>
+  <w:style w:type="character" w:default="1" w:styleId="DefaultParagraphFont">
+    <w:name w:val="Default Paragraph Font"/>
+    <w:uiPriority w:val="1"/>
+    <w:semiHidden/>
+    <w:unhideWhenUsed/>
+  </w:style>
+  <w:style w:type="table" w:default="1" w:styleId="TableNormal">
+    <w:name w:val="Normal Table"/>
+    <w:uiPriority w:val="99"/>
+    <w:semiHidden/>
+    <w:unhideWhenUsed/>
+    <w:tblPr>
+      <w:tblInd w:w="0" w:type="dxa"/>
+      <w:tblCellMar>
+        <w:top w:w="0" w:type="dxa"/>
+        <w:left w:w="108" w:type="dxa"/>
+        <w:bottom w:w="0" w:type="dxa"/>
+        <w:right w:w="108" w:type="dxa"/>
+      </w:tblCellMar>
+    </w:tblPr>
+  </w:style>
+  <w:style w:type="numbering" w:default="1" w:styleId="NoList">
+    <w:name w:val="No List"/>
+    <w:uiPriority w:val="99"/>
+    <w:semiHidden/>
+    <w:unhideWhenUsed/>
+  </w:style>
+  <w:style w:type="character" w:customStyle="1" w:styleId="Heading1Char">
+    <w:name w:val="Heading 1 Char"/>
+    <w:basedOn w:val="DefaultParagraphFont"/>
+    <w:link w:val="Heading1"/>
+    <w:rsid w:val="00BF5269"/>
+    <w:rPr>
+      <w:rFonts w:eastAsiaTheme="majorEastAsia" w:cstheme="majorBidi"/>
+      <w:b/>
+      <w:bCs/>
+      <w:caps/>
+      <w:sz w:val="28"/>
+      <w:szCs w:val="28"/>
+    </w:rPr>
+  </w:style>
+  <w:style w:type="character" w:customStyle="1" w:styleId="Heading2Char">
+    <w:name w:val="Heading 2 Char"/>
+    <w:basedOn w:val="DefaultParagraphFont"/>
+    <w:link w:val="Heading2"/>
+    <w:uiPriority w:val="9"/>
+    <w:rsid w:val="00BF5269"/>
+    <w:rPr>
+      <w:rFonts w:eastAsiaTheme="majorEastAsia" w:cstheme="majorBidi"/>
+      <w:b/>
+      <w:bCs/>
+      <w:sz w:val="28"/>
+      <w:szCs w:val="26"/>
+    </w:rPr>
+  </w:style>
+  <w:style w:type="character" w:customStyle="1" w:styleId="Heading3Char">
+    <w:name w:val="Heading 3 Char"/>
+    <w:basedOn w:val="DefaultParagraphFont"/>
+    <w:link w:val="Heading3"/>
+    <w:uiPriority w:val="9"/>
+    <w:rsid w:val="00BF5269"/>
+    <w:rPr>
+      <w:rFonts w:eastAsiaTheme="majorEastAsia" w:cstheme="majorBidi"/>
+      <w:b/>
+      <w:bCs/>
+    </w:rPr>
+  </w:style>
+  <w:style w:type="character" w:customStyle="1" w:styleId="Heading4Char">
+    <w:name w:val="Heading 4 Char"/>
+    <w:basedOn w:val="DefaultParagraphFont"/>
+    <w:link w:val="Heading4"/>
+    <w:uiPriority w:val="9"/>
+    <w:rsid w:val="00BF5269"/>
+    <w:rPr>
+      <w:rFonts w:eastAsiaTheme="majorEastAsia" w:cstheme="majorBidi"/>
+      <w:bCs/>
+      <w:i/>
+      <w:iCs/>
+    </w:rPr>
+  </w:style>
+  <w:style w:type="character" w:customStyle="1" w:styleId="Heading5Char">
+    <w:name w:val="Heading 5 Char"/>
+    <w:basedOn w:val="DefaultParagraphFont"/>
+    <w:link w:val="Heading5"/>
+    <w:uiPriority w:val="9"/>
+    <w:rsid w:val="00BF5269"/>
+    <w:rPr>
+      <w:rFonts w:eastAsiaTheme="majorEastAsia" w:cstheme="majorBidi"/>
+    </w:rPr>
+  </w:style>
+  <w:style w:type="character" w:customStyle="1" w:styleId="Heading6Char">
+    <w:name w:val="Heading 6 Char"/>
+    <w:basedOn w:val="DefaultParagraphFont"/>
+    <w:link w:val="Heading6"/>
+    <w:uiPriority w:val="9"/>
+    <w:rsid w:val="00BF5269"/>
+    <w:rPr>
+      <w:rFonts w:eastAsiaTheme="majorEastAsia" w:cstheme="majorBidi"/>
+      <w:iCs/>
+    </w:rPr>
+  </w:style>
+  <w:style w:type="character" w:customStyle="1" w:styleId="Heading7Char">
+    <w:name w:val="Heading 7 Char"/>
+    <w:basedOn w:val="DefaultParagraphFont"/>
+    <w:link w:val="Heading7"/>
+    <w:uiPriority w:val="9"/>
+    <w:rsid w:val="00BF5269"/>
+    <w:rPr>
+      <w:rFonts w:eastAsiaTheme="majorEastAsia" w:cstheme="majorBidi"/>
+      <w:iCs/>
+    </w:rPr>
+  </w:style>
+  <w:style w:type="character" w:customStyle="1" w:styleId="Heading8Char">
+    <w:name w:val="Heading 8 Char"/>
+    <w:basedOn w:val="DefaultParagraphFont"/>
+    <w:link w:val="Heading8"/>
+    <w:uiPriority w:val="9"/>
+    <w:rsid w:val="00BF5269"/>
+    <w:rPr>
+      <w:rFonts w:eastAsiaTheme="majorEastAsia" w:cstheme="majorBidi"/>
+      <w:szCs w:val="20"/>
+    </w:rPr>
+  </w:style>
+  <w:style w:type="paragraph" w:styleId="Title">
+    <w:name w:val="Title"/>
+    <w:basedOn w:val="Normal"/>
+    <w:link w:val="TitleChar"/>
+    <w:qFormat/>
+    <w:rsid w:val="00BF5269"/>
+    <w:pPr>
+      <w:spacing w:before="240" w:after="60"/>
+      <w:jc w:val="center"/>
+      <w:outlineLvl w:val="0"/>
+    </w:pPr>
+    <w:rPr>
+      <w:rFonts w:ascii="Arial" w:hAnsi="Arial" w:cs="Arial"/>
+      <w:b/>
+      <w:bCs/>
+      <w:kern w:val="28"/>
+      <w:sz w:val="32"/>
+      <w:szCs w:val="32"/>
+    </w:rPr>
+  </w:style>
+  <w:style w:type="character" w:customStyle="1" w:styleId="TitleChar">
+    <w:name w:val="Title Char"/>
+    <w:basedOn w:val="DefaultParagraphFont"/>
+    <w:link w:val="Title"/>
+    <w:rsid w:val="00BF5269"/>
+    <w:rPr>
+      <w:rFonts w:ascii="Arial" w:eastAsia="Times New Roman" w:hAnsi="Arial" w:cs="Arial"/>
+      <w:b/>
+      <w:bCs/>
+      <w:kern w:val="28"/>
+      <w:sz w:val="32"/>
+      <w:szCs w:val="32"/>
+    </w:rPr>
+  </w:style>
+  <w:style w:type="paragraph" w:styleId="TOCHeading">
+    <w:name w:val="TOC Heading"/>
+    <w:basedOn w:val="Heading1"/>
+    <w:next w:val="Normal"/>
+    <w:uiPriority w:val="39"/>
+    <w:semiHidden/>
+    <w:unhideWhenUsed/>
+    <w:qFormat/>
+    <w:rsid w:val="00BF5269"/>
+    <w:pPr>
+      <w:numPr>
+        <w:numId w:val="0"/>
+      </w:numPr>
+      <w:spacing w:line="276" w:lineRule="auto"/>
+      <w:outlineLvl w:val="9"/>
+    </w:pPr>
+    <w:rPr>
+      <w:rFonts w:asciiTheme="majorHAnsi" w:hAnsiTheme="majorHAnsi"/>
+      <w:caps w:val="0"/>
+      <w:color w:val="365F91" w:themeColor="accent1" w:themeShade="BF"/>
+      <w:lang w:eastAsia="ja-JP"/>
+    </w:rPr>
+  </w:style>
+  <w:style w:type="paragraph" w:styleId="TOC1">
+    <w:name w:val="toc 1"/>
+    <w:basedOn w:val="Normal"/>
+    <w:next w:val="Normal"/>
+    <w:autoRedefine/>
+    <w:uiPriority w:val="39"/>
+    <w:unhideWhenUsed/>
+    <w:rsid w:val="00BF5269"/>
+    <w:pPr>
+      <w:spacing w:after="100"/>
+    </w:pPr>
+  </w:style>
+  <w:style w:type="paragraph" w:styleId="TOC2">
+    <w:name w:val="toc 2"/>
+    <w:basedOn w:val="Normal"/>
+    <w:next w:val="Normal"/>
+    <w:autoRedefine/>
+    <w:uiPriority w:val="39"/>
+    <w:unhideWhenUsed/>
+    <w:rsid w:val="00BF5269"/>
+    <w:pPr>
+      <w:spacing w:after="100"/>
+      <w:ind w:left="240"/>
+    </w:pPr>
+  </w:style>
+  <w:style w:type="paragraph" w:styleId="TOC3">
+    <w:name w:val="toc 3"/>
+    <w:basedOn w:val="Normal"/>
+    <w:next w:val="Normal"/>
+    <w:autoRedefine/>
+    <w:uiPriority w:val="39"/>
+    <w:unhideWhenUsed/>
+    <w:rsid w:val="00BF5269"/>
+    <w:pPr>
+      <w:spacing w:after="100"/>
+      <w:ind w:left="480"/>
+    </w:pPr>
+  </w:style>
+  <w:style w:type="character" w:styleId="Hyperlink">
+    <w:name w:val="Hyperlink"/>
+    <w:basedOn w:val="DefaultParagraphFont"/>
+    <w:uiPriority w:val="99"/>
+    <w:unhideWhenUsed/>
+    <w:rsid w:val="00BF5269"/>
+    <w:rPr>
+      <w:color w:val="0000FF" w:themeColor="hyperlink"/>
+      <w:u w:val="single"/>
+    </w:rPr>
+  </w:style>
+  <w:style w:type="paragraph" w:styleId="BalloonText">
+    <w:name w:val="Balloon Text"/>
+    <w:basedOn w:val="Normal"/>
+    <w:link w:val="BalloonTextChar"/>
+    <w:uiPriority w:val="99"/>
+    <w:semiHidden/>
+    <w:unhideWhenUsed/>
+    <w:rsid w:val="00BF5269"/>
+    <w:rPr>
+      <w:rFonts w:ascii="Tahoma" w:hAnsi="Tahoma" w:cs="Tahoma"/>
+      <w:sz w:val="16"/>
+      <w:szCs w:val="16"/>
+    </w:rPr>
+  </w:style>
+  <w:style w:type="character" w:customStyle="1" w:styleId="BalloonTextChar">
+    <w:name w:val="Balloon Text Char"/>
+    <w:basedOn w:val="DefaultParagraphFont"/>
+    <w:link w:val="BalloonText"/>
+    <w:uiPriority w:val="99"/>
+    <w:semiHidden/>
+    <w:rsid w:val="00BF5269"/>
+    <w:rPr>
+      <w:rFonts w:ascii="Tahoma" w:eastAsia="Times New Roman" w:hAnsi="Tahoma" w:cs="Tahoma"/>
+      <w:sz w:val="16"/>
+      <w:szCs w:val="16"/>
+    </w:rPr>
+  </w:style>
+  <w:style w:type="character" w:customStyle="1" w:styleId="apple-converted-space">
+    <w:name w:val="apple-converted-space"/>
+    <w:basedOn w:val="DefaultParagraphFont"/>
+    <w:rsid w:val="003D473F"/>
+  </w:style>
+  <w:style w:type="paragraph" w:styleId="NormalWeb">
+    <w:name w:val="Normal (Web)"/>
+    <w:basedOn w:val="Normal"/>
+    <w:uiPriority w:val="99"/>
+    <w:semiHidden/>
+    <w:unhideWhenUsed/>
+    <w:rsid w:val="003D473F"/>
+    <w:pPr>
+      <w:spacing w:before="100" w:beforeAutospacing="1" w:after="100" w:afterAutospacing="1"/>
+    </w:pPr>
+    <w:rPr>
+      <w:lang w:eastAsia="ja-JP"/>
+    </w:rPr>
+  </w:style>
+  <w:style w:type="table" w:styleId="TableGrid">
+    <w:name w:val="Table Grid"/>
+    <w:basedOn w:val="TableNormal"/>
+    <w:uiPriority w:val="59"/>
+    <w:rsid w:val="003D473F"/>
+    <w:pPr>
+      <w:spacing w:after="0" w:line="240" w:lineRule="auto"/>
+    </w:pPr>
+    <w:tblPr>
+      <w:tblInd w:w="0" w:type="dxa"/>
+      <w:tblBorders>
+        <w:top w:val="single" w:sz="4" w:space="0" w:color="auto"/>
+        <w:left w:val="single" w:sz="4" w:space="0" w:color="auto"/>
+        <w:bottom w:val="single" w:sz="4" w:space="0" w:color="auto"/>
+        <w:right w:val="single" w:sz="4" w:space="0" w:color="auto"/>
+        <w:insideH w:val="single" w:sz="4" w:space="0" w:color="auto"/>
+        <w:insideV w:val="single" w:sz="4" w:space="0" w:color="auto"/>
+      </w:tblBorders>
+      <w:tblCellMar>
+        <w:top w:w="0" w:type="dxa"/>
+        <w:left w:w="108" w:type="dxa"/>
+        <w:bottom w:w="0" w:type="dxa"/>
+        <w:right w:w="108" w:type="dxa"/>
+      </w:tblCellMar>
     </w:tblPr>
   </w:style>
   <w:style w:type="paragraph" w:styleId="ListParagraph">

</xml_diff>

<commit_message>
Updated BC Qua Trinh
</commit_message>
<xml_diff>
--- a/documents/BC QUA TRINH - WebRTC - 27-04-2016.docx
+++ b/documents/BC QUA TRINH - WebRTC - 27-04-2016.docx
@@ -319,8 +319,6 @@
               </w:rPr>
               <w:t>Chương 1 CÁCH</w:t>
             </w:r>
-            <w:bookmarkStart w:id="0" w:name="_GoBack"/>
-            <w:bookmarkEnd w:id="0"/>
             <w:r>
               <w:rPr>
                 <w:rStyle w:val="Hyperlink"/>
@@ -970,7 +968,7 @@
       <w:pPr>
         <w:pStyle w:val="Heading1"/>
       </w:pPr>
-      <w:bookmarkStart w:id="1" w:name="_Toc449680985"/>
+      <w:bookmarkStart w:id="0" w:name="_Toc449680985"/>
       <w:r>
         <w:lastRenderedPageBreak/>
         <w:t>CÁC</w:t>
@@ -984,7 +982,7 @@
       <w:r>
         <w:t xml:space="preserve"> CẤU HÌNH HTTPS TRÊN WAMP SERVER</w:t>
       </w:r>
-      <w:bookmarkEnd w:id="1"/>
+      <w:bookmarkEnd w:id="0"/>
     </w:p>
     <w:p/>
     <w:p/>
@@ -992,11 +990,11 @@
       <w:pPr>
         <w:pStyle w:val="Heading2"/>
       </w:pPr>
-      <w:bookmarkStart w:id="2" w:name="_Toc449680986"/>
+      <w:bookmarkStart w:id="1" w:name="_Toc449680986"/>
       <w:r>
         <w:t>Bước 1: tải và cài đặt WAMP</w:t>
       </w:r>
-      <w:bookmarkEnd w:id="2"/>
+      <w:bookmarkEnd w:id="1"/>
       <w:r>
         <w:t xml:space="preserve"> </w:t>
       </w:r>
@@ -1041,14 +1039,14 @@
       <w:pPr>
         <w:pStyle w:val="Heading2"/>
       </w:pPr>
-      <w:bookmarkStart w:id="3" w:name="_Toc449680987"/>
+      <w:bookmarkStart w:id="2" w:name="_Toc449680987"/>
       <w:r>
         <w:t xml:space="preserve">Bước 2: </w:t>
       </w:r>
       <w:r>
         <w:t>tải và cài đặt OpenSSL</w:t>
       </w:r>
-      <w:bookmarkEnd w:id="3"/>
+      <w:bookmarkEnd w:id="2"/>
     </w:p>
     <w:p>
       <w:pPr>
@@ -1504,11 +1502,11 @@
       <w:pPr>
         <w:pStyle w:val="Heading2"/>
       </w:pPr>
-      <w:bookmarkStart w:id="4" w:name="_Toc449680988"/>
+      <w:bookmarkStart w:id="3" w:name="_Toc449680988"/>
       <w:r>
         <w:t>Bước 3: cấu hình WAMP để sử dụng HTTPS = HTTP + SSL</w:t>
       </w:r>
-      <w:bookmarkEnd w:id="4"/>
+      <w:bookmarkEnd w:id="3"/>
     </w:p>
     <w:p>
       <w:pPr>
@@ -1786,7 +1784,19 @@
         <w:rPr>
           <w:i/>
         </w:rPr>
-        <w:t>openssl req -new -x509 -nodes -sha1 -key private.key -out certificate.crt -days 36500 -config D:\wamp\bin\apache\apache2.4.9\conf\openssl.cnf</w:t>
+        <w:t>openssl req -new -x509 -nodes -sha1 -key private.key -out certi</w:t>
+      </w:r>
+      <w:r>
+        <w:rPr>
+          <w:i/>
+        </w:rPr>
+        <w:t>ficate.crt -days 36500 -config C</w:t>
+      </w:r>
+      <w:r>
+        <w:rPr>
+          <w:i/>
+        </w:rPr>
+        <w:t>:\wamp\bin\apache\apache2.4.9\conf\openssl.cnf</w:t>
       </w:r>
     </w:p>
     <w:p>
@@ -2195,13 +2205,119 @@
       <w:pPr>
         <w:pStyle w:val="Heading2"/>
       </w:pPr>
-      <w:bookmarkStart w:id="5" w:name="_Toc449680989"/>
+      <w:bookmarkStart w:id="4" w:name="_Toc449680989"/>
       <w:r>
         <w:lastRenderedPageBreak/>
         <w:t>Bước 4</w:t>
       </w:r>
       <w:r>
         <w:t>: uncomment một số dòng trong file httpd.conf</w:t>
+      </w:r>
+      <w:bookmarkEnd w:id="4"/>
+    </w:p>
+    <w:p>
+      <w:pPr>
+        <w:pStyle w:val="Heading6"/>
+      </w:pPr>
+      <w:r>
+        <w:t xml:space="preserve">Mở thư mục </w:t>
+      </w:r>
+      <w:r>
+        <w:rPr>
+          <w:i/>
+        </w:rPr>
+        <w:t>C</w:t>
+      </w:r>
+      <w:r>
+        <w:rPr>
+          <w:i/>
+        </w:rPr>
+        <w:t>:\wamp\bin\apache\apache2.4.9\conf\</w:t>
+      </w:r>
+      <w:r>
+        <w:t xml:space="preserve"> </w:t>
+      </w:r>
+      <w:r>
+        <w:sym w:font="Wingdings" w:char="F0E0"/>
+      </w:r>
+      <w:r>
+        <w:t xml:space="preserve">mở file </w:t>
+      </w:r>
+      <w:r>
+        <w:t>httpd.conf</w:t>
+      </w:r>
+    </w:p>
+    <w:p>
+      <w:pPr>
+        <w:pStyle w:val="Heading6"/>
+      </w:pPr>
+      <w:r>
+        <w:t>Uncomment 3 dòng sau:</w:t>
+      </w:r>
+    </w:p>
+    <w:p>
+      <w:pPr>
+        <w:pStyle w:val="Heading7"/>
+        <w:rPr>
+          <w:i/>
+        </w:rPr>
+      </w:pPr>
+      <w:r>
+        <w:rPr>
+          <w:i/>
+        </w:rPr>
+        <w:t>LoadModule ssl_module modules/mod_ssl.so</w:t>
+      </w:r>
+    </w:p>
+    <w:p>
+      <w:pPr>
+        <w:pStyle w:val="Heading7"/>
+        <w:rPr>
+          <w:i/>
+        </w:rPr>
+      </w:pPr>
+      <w:r>
+        <w:rPr>
+          <w:i/>
+        </w:rPr>
+        <w:t>Include conf/extra/httpd-ssl.conf</w:t>
+      </w:r>
+    </w:p>
+    <w:p>
+      <w:pPr>
+        <w:pStyle w:val="Heading7"/>
+        <w:rPr>
+          <w:i/>
+        </w:rPr>
+      </w:pPr>
+      <w:r>
+        <w:rPr>
+          <w:i/>
+        </w:rPr>
+        <w:t>LoadModule socache_shmcb_module modules/mod_socache_shmcb.so</w:t>
+      </w:r>
+    </w:p>
+    <w:p>
+      <w:pPr>
+        <w:pStyle w:val="Heading6"/>
+      </w:pPr>
+      <w:r>
+        <w:t>Lưu file (Ctrl + S)</w:t>
+      </w:r>
+    </w:p>
+    <w:p>
+      <w:pPr>
+        <w:pStyle w:val="Heading2"/>
+      </w:pPr>
+      <w:bookmarkStart w:id="5" w:name="_Toc449680990"/>
+      <w:r>
+        <w:t xml:space="preserve">Bước 5: điều chỉnh file </w:t>
+      </w:r>
+      <w:r>
+        <w:t>php</w:t>
+      </w:r>
+      <w:r>
+        <w:t>.ini</w:t>
       </w:r>
       <w:bookmarkEnd w:id="5"/>
     </w:p>
@@ -2216,25 +2332,7 @@
         <w:rPr>
           <w:i/>
         </w:rPr>
-        <w:t>C</w:t>
-      </w:r>
-      <w:r>
-        <w:rPr>
-          <w:i/>
-        </w:rPr>
-        <w:t>:\wamp\bin\apache\apache2.4.9\conf\</w:t>
-      </w:r>
-      <w:r>
-        <w:t xml:space="preserve"> </w:t>
-      </w:r>
-      <w:r>
-        <w:sym w:font="Wingdings" w:char="F0E0"/>
-      </w:r>
-      <w:r>
-        <w:t xml:space="preserve">mở file </w:t>
-      </w:r>
-      <w:r>
-        <w:t>httpd.conf</w:t>
+        <w:t>C:\wamp\bin\php\php5.5.12\</w:t>
       </w:r>
     </w:p>
     <w:p>
@@ -2242,72 +2340,42 @@
         <w:pStyle w:val="Heading6"/>
       </w:pPr>
       <w:r>
-        <w:t>Uncomment 3 dòng sau:</w:t>
+        <w:t>Mở file</w:t>
+      </w:r>
+      <w:r>
+        <w:t xml:space="preserve"> </w:t>
+      </w:r>
+      <w:r>
+        <w:rPr>
+          <w:i/>
+        </w:rPr>
+        <w:t>php.ini</w:t>
       </w:r>
     </w:p>
     <w:p>
       <w:pPr>
-        <w:pStyle w:val="Heading7"/>
+        <w:pStyle w:val="Heading6"/>
         <w:rPr>
           <w:i/>
         </w:rPr>
       </w:pPr>
       <w:r>
+        <w:t xml:space="preserve">Uncomment dòng </w:t>
+      </w:r>
+      <w:r>
         <w:rPr>
           <w:i/>
         </w:rPr>
-        <w:t>LoadModule ssl_module modules/mod_ssl.so</w:t>
+        <w:t>extension=php_openssl.dll</w:t>
       </w:r>
     </w:p>
     <w:p>
       <w:pPr>
-        <w:pStyle w:val="Heading7"/>
-        <w:rPr>
-          <w:i/>
-        </w:rPr>
-      </w:pPr>
-      <w:r>
-        <w:rPr>
-          <w:i/>
-        </w:rPr>
-        <w:t>Include conf/extra/httpd-ssl.conf</w:t>
-      </w:r>
-    </w:p>
-    <w:p>
-      <w:pPr>
-        <w:pStyle w:val="Heading7"/>
-        <w:rPr>
-          <w:i/>
-        </w:rPr>
-      </w:pPr>
-      <w:r>
-        <w:rPr>
-          <w:i/>
-        </w:rPr>
-        <w:t>LoadModule socache_shmcb_module modules/mod_socache_shmcb.so</w:t>
-      </w:r>
-    </w:p>
-    <w:p>
-      <w:pPr>
-        <w:pStyle w:val="Heading6"/>
-      </w:pPr>
-      <w:r>
-        <w:t>Lưu file (Ctrl + S)</w:t>
-      </w:r>
-    </w:p>
-    <w:p>
-      <w:pPr>
         <w:pStyle w:val="Heading2"/>
       </w:pPr>
-      <w:bookmarkStart w:id="6" w:name="_Toc449680990"/>
-      <w:r>
-        <w:t xml:space="preserve">Bước 5: điều chỉnh file </w:t>
-      </w:r>
-      <w:r>
-        <w:t>php</w:t>
-      </w:r>
-      <w:r>
-        <w:t>.ini</w:t>
+      <w:bookmarkStart w:id="6" w:name="_Toc449680991"/>
+      <w:r>
+        <w:t>Bước 6: điều chỉnh file httpd-ssl.conf</w:t>
       </w:r>
       <w:bookmarkEnd w:id="6"/>
     </w:p>
@@ -2322,12 +2390,18 @@
         <w:rPr>
           <w:i/>
         </w:rPr>
-        <w:t>C:\wamp\bin\php\php5.5.12\</w:t>
+        <w:t>C:\wamp\bin\apache\apache2.4.9\conf\extra\</w:t>
+      </w:r>
+      <w:r>
+        <w:t xml:space="preserve"> </w:t>
       </w:r>
     </w:p>
     <w:p>
       <w:pPr>
         <w:pStyle w:val="Heading6"/>
+        <w:rPr>
+          <w:i/>
+        </w:rPr>
       </w:pPr>
       <w:r>
         <w:t>Mở file</w:t>
@@ -2339,33 +2413,278 @@
         <w:rPr>
           <w:i/>
         </w:rPr>
-        <w:t>php.ini</w:t>
+        <w:t>httpd-ssl.conf</w:t>
       </w:r>
     </w:p>
     <w:p>
       <w:pPr>
         <w:pStyle w:val="Heading6"/>
+      </w:pPr>
+      <w:r>
+        <w:t>Tìm dòng</w:t>
+      </w:r>
+      <w:r>
         <w:rPr>
           <w:i/>
         </w:rPr>
-      </w:pPr>
-      <w:r>
-        <w:t xml:space="preserve">Uncomment dòng </w:t>
+        <w:t xml:space="preserve"> &lt;VirtualHost _default_:443&gt;</w:t>
       </w:r>
       <w:r>
         <w:rPr>
           <w:i/>
         </w:rPr>
-        <w:t>extension=php_openssl.dll</w:t>
+        <w:t xml:space="preserve"> </w:t>
+      </w:r>
+      <w:r>
+        <w:t>và điều chỉnh một số thông tin sau:</w:t>
       </w:r>
     </w:p>
     <w:p>
       <w:pPr>
+        <w:pStyle w:val="Heading7"/>
+        <w:rPr>
+          <w:i/>
+        </w:rPr>
+      </w:pPr>
+      <w:r>
+        <w:t>Thay</w:t>
+      </w:r>
+      <w:r>
+        <w:t xml:space="preserve"> đường dẫn của</w:t>
+      </w:r>
+      <w:r>
+        <w:t xml:space="preserve"> </w:t>
+      </w:r>
+      <w:r>
+        <w:rPr>
+          <w:i/>
+        </w:rPr>
+        <w:t>DocumentRoot</w:t>
+      </w:r>
+      <w:r>
+        <w:t xml:space="preserve"> là  </w:t>
+      </w:r>
+      <w:r>
+        <w:rPr>
+          <w:i/>
+        </w:rPr>
+        <w:t>C:/wamp/www</w:t>
+      </w:r>
+    </w:p>
+    <w:p>
+      <w:pPr>
+        <w:pStyle w:val="Heading7"/>
+        <w:rPr>
+          <w:i/>
+        </w:rPr>
+      </w:pPr>
+      <w:r>
+        <w:t xml:space="preserve">Thay </w:t>
+      </w:r>
+      <w:r>
+        <w:rPr>
+          <w:i/>
+        </w:rPr>
+        <w:t>ServerName</w:t>
+      </w:r>
+      <w:r>
+        <w:t xml:space="preserve"> là </w:t>
+      </w:r>
+      <w:r>
+        <w:rPr>
+          <w:i/>
+        </w:rPr>
+        <w:t>localhost:443</w:t>
+      </w:r>
+    </w:p>
+    <w:p>
+      <w:pPr>
+        <w:pStyle w:val="Heading7"/>
+      </w:pPr>
+      <w:r>
+        <w:t xml:space="preserve">Thay </w:t>
+      </w:r>
+      <w:r>
+        <w:t xml:space="preserve">đường dẫn của </w:t>
+      </w:r>
+      <w:r>
+        <w:rPr>
+          <w:i/>
+        </w:rPr>
+        <w:t>ErrorLog</w:t>
+      </w:r>
+      <w:r>
+        <w:rPr>
+          <w:i/>
+        </w:rPr>
+        <w:t xml:space="preserve"> </w:t>
+      </w:r>
+      <w:r>
+        <w:t xml:space="preserve">là </w:t>
+      </w:r>
+      <w:r>
+        <w:rPr>
+          <w:i/>
+        </w:rPr>
+        <w:t>C:/wamp/bin/apache/apache2.4.9/logs/ssl_error.log</w:t>
+      </w:r>
+    </w:p>
+    <w:p>
+      <w:pPr>
+        <w:pStyle w:val="Heading7"/>
+        <w:rPr>
+          <w:i/>
+        </w:rPr>
+      </w:pPr>
+      <w:r>
+        <w:t xml:space="preserve">Thay đường dẫn của </w:t>
+      </w:r>
+      <w:r>
+        <w:rPr>
+          <w:i/>
+        </w:rPr>
+        <w:t xml:space="preserve">TransferLog </w:t>
+      </w:r>
+      <w:r>
+        <w:t xml:space="preserve">là </w:t>
+      </w:r>
+      <w:r>
+        <w:rPr>
+          <w:i/>
+        </w:rPr>
+        <w:t>C:/wamp/bin/a</w:t>
+      </w:r>
+      <w:r>
+        <w:rPr>
+          <w:i/>
+        </w:rPr>
+        <w:t>pache/apache2.4.9/logs/ssl_access</w:t>
+      </w:r>
+      <w:r>
+        <w:rPr>
+          <w:i/>
+        </w:rPr>
+        <w:t>.log</w:t>
+      </w:r>
+    </w:p>
+    <w:p>
+      <w:pPr>
+        <w:pStyle w:val="Heading7"/>
+        <w:rPr>
+          <w:i/>
+        </w:rPr>
+      </w:pPr>
+      <w:r>
+        <w:t xml:space="preserve">Thay đường dẫn của </w:t>
+      </w:r>
+      <w:r>
+        <w:rPr>
+          <w:i/>
+        </w:rPr>
+        <w:t xml:space="preserve">CustomLog </w:t>
+      </w:r>
+      <w:r>
+        <w:t xml:space="preserve">là </w:t>
+      </w:r>
+      <w:r>
+        <w:rPr>
+          <w:i/>
+        </w:rPr>
+        <w:t>C:/wamp/bin/a</w:t>
+      </w:r>
+      <w:r>
+        <w:rPr>
+          <w:i/>
+        </w:rPr>
+        <w:t>pache/apache2.4.9/logs/ssl_request</w:t>
+      </w:r>
+      <w:r>
+        <w:rPr>
+          <w:i/>
+        </w:rPr>
+        <w:t>.log</w:t>
+      </w:r>
+    </w:p>
+    <w:p>
+      <w:pPr>
+        <w:pStyle w:val="Heading7"/>
+        <w:rPr>
+          <w:i/>
+        </w:rPr>
+      </w:pPr>
+      <w:r>
+        <w:t xml:space="preserve">Thay đường dẫn của </w:t>
+      </w:r>
+      <w:r>
+        <w:rPr>
+          <w:i/>
+        </w:rPr>
+        <w:t xml:space="preserve">SSLCertificateFile </w:t>
+      </w:r>
+      <w:r>
+        <w:t xml:space="preserve">là </w:t>
+      </w:r>
+      <w:r>
+        <w:rPr>
+          <w:i/>
+        </w:rPr>
+        <w:t>C:/wamp/bin/a</w:t>
+      </w:r>
+      <w:r>
+        <w:rPr>
+          <w:i/>
+        </w:rPr>
+        <w:t>pache/apache2.4.9/conf/key/certificate.crt</w:t>
+      </w:r>
+    </w:p>
+    <w:p>
+      <w:pPr>
+        <w:pStyle w:val="Heading7"/>
+        <w:rPr>
+          <w:i/>
+        </w:rPr>
+      </w:pPr>
+      <w:r>
+        <w:lastRenderedPageBreak/>
+        <w:t xml:space="preserve">Thay đường dẫn của </w:t>
+      </w:r>
+      <w:r>
+        <w:rPr>
+          <w:i/>
+        </w:rPr>
+        <w:t xml:space="preserve">SSLCertificateKeyFile </w:t>
+      </w:r>
+      <w:r>
+        <w:t xml:space="preserve">là </w:t>
+      </w:r>
+      <w:r>
+        <w:rPr>
+          <w:i/>
+        </w:rPr>
+        <w:t>C:/wamp/bin/a</w:t>
+      </w:r>
+      <w:r>
+        <w:rPr>
+          <w:i/>
+        </w:rPr>
+        <w:t>pache/apache2.4.9/conf/key/private.key</w:t>
+      </w:r>
+    </w:p>
+    <w:p>
+      <w:pPr>
+        <w:pStyle w:val="Heading6"/>
+      </w:pPr>
+      <w:r>
+        <w:t>Lưu file (Ctrl + S)</w:t>
+      </w:r>
+    </w:p>
+    <w:p>
+      <w:pPr>
         <w:pStyle w:val="Heading2"/>
       </w:pPr>
-      <w:bookmarkStart w:id="7" w:name="_Toc449680991"/>
-      <w:r>
-        <w:t>Bước 6: điều chỉnh file httpd-ssl.conf</w:t>
+      <w:bookmarkStart w:id="7" w:name="_Toc449680992"/>
+      <w:r>
+        <w:t>Bước 7: kiểm tra syntax</w:t>
       </w:r>
       <w:bookmarkEnd w:id="7"/>
     </w:p>
@@ -2374,322 +2693,21 @@
         <w:pStyle w:val="Heading6"/>
       </w:pPr>
       <w:r>
-        <w:t xml:space="preserve">Mở thư mục </w:t>
+        <w:t xml:space="preserve">Dùng lệnh </w:t>
       </w:r>
       <w:r>
         <w:rPr>
           <w:i/>
         </w:rPr>
-        <w:t>C:\wamp\bin\apache\apache2.4.9\conf\extra\</w:t>
-      </w:r>
-      <w:r>
+        <w:t xml:space="preserve">httpd </w:t>
+      </w:r>
+      <w:bookmarkStart w:id="8" w:name="_GoBack"/>
+      <w:bookmarkEnd w:id="8"/>
+      <w:r>
+        <w:rPr>
+          <w:i/>
+        </w:rPr>
         <w:t xml:space="preserve"> </w:t>
-      </w:r>
-    </w:p>
-    <w:p>
-      <w:pPr>
-        <w:pStyle w:val="Heading6"/>
-        <w:rPr>
-          <w:i/>
-        </w:rPr>
-      </w:pPr>
-      <w:r>
-        <w:t>Mở file</w:t>
-      </w:r>
-      <w:r>
-        <w:t xml:space="preserve"> </w:t>
-      </w:r>
-      <w:r>
-        <w:rPr>
-          <w:i/>
-        </w:rPr>
-        <w:t>httpd-ssl.conf</w:t>
-      </w:r>
-    </w:p>
-    <w:p>
-      <w:pPr>
-        <w:pStyle w:val="Heading6"/>
-      </w:pPr>
-      <w:r>
-        <w:t>Tìm dòng</w:t>
-      </w:r>
-      <w:r>
-        <w:rPr>
-          <w:i/>
-        </w:rPr>
-        <w:t xml:space="preserve"> &lt;VirtualHost _default_:443&gt;</w:t>
-      </w:r>
-      <w:r>
-        <w:rPr>
-          <w:i/>
-        </w:rPr>
-        <w:t xml:space="preserve"> </w:t>
-      </w:r>
-      <w:r>
-        <w:t>và điều chỉnh một số thông tin sau:</w:t>
-      </w:r>
-    </w:p>
-    <w:p>
-      <w:pPr>
-        <w:pStyle w:val="Heading7"/>
-        <w:rPr>
-          <w:i/>
-        </w:rPr>
-      </w:pPr>
-      <w:r>
-        <w:t>Thay</w:t>
-      </w:r>
-      <w:r>
-        <w:t xml:space="preserve"> đường dẫn của</w:t>
-      </w:r>
-      <w:r>
-        <w:t xml:space="preserve"> </w:t>
-      </w:r>
-      <w:r>
-        <w:rPr>
-          <w:i/>
-        </w:rPr>
-        <w:t>DocumentRoot</w:t>
-      </w:r>
-      <w:r>
-        <w:t xml:space="preserve"> là  </w:t>
-      </w:r>
-      <w:r>
-        <w:rPr>
-          <w:i/>
-        </w:rPr>
-        <w:t>C:/wamp/www</w:t>
-      </w:r>
-    </w:p>
-    <w:p>
-      <w:pPr>
-        <w:pStyle w:val="Heading7"/>
-        <w:rPr>
-          <w:i/>
-        </w:rPr>
-      </w:pPr>
-      <w:r>
-        <w:t xml:space="preserve">Thay </w:t>
-      </w:r>
-      <w:r>
-        <w:rPr>
-          <w:i/>
-        </w:rPr>
-        <w:t>ServerName</w:t>
-      </w:r>
-      <w:r>
-        <w:t xml:space="preserve"> là </w:t>
-      </w:r>
-      <w:r>
-        <w:rPr>
-          <w:i/>
-        </w:rPr>
-        <w:t>localhost:443</w:t>
-      </w:r>
-    </w:p>
-    <w:p>
-      <w:pPr>
-        <w:pStyle w:val="Heading7"/>
-      </w:pPr>
-      <w:r>
-        <w:t xml:space="preserve">Thay </w:t>
-      </w:r>
-      <w:r>
-        <w:t xml:space="preserve">đường dẫn của </w:t>
-      </w:r>
-      <w:r>
-        <w:rPr>
-          <w:i/>
-        </w:rPr>
-        <w:t>ErrorLog</w:t>
-      </w:r>
-      <w:r>
-        <w:rPr>
-          <w:i/>
-        </w:rPr>
-        <w:t xml:space="preserve"> </w:t>
-      </w:r>
-      <w:r>
-        <w:t xml:space="preserve">là </w:t>
-      </w:r>
-      <w:r>
-        <w:rPr>
-          <w:i/>
-        </w:rPr>
-        <w:t>C:/wamp/bin/apache/apache2.4.9/logs/ssl_error.log</w:t>
-      </w:r>
-    </w:p>
-    <w:p>
-      <w:pPr>
-        <w:pStyle w:val="Heading7"/>
-        <w:rPr>
-          <w:i/>
-        </w:rPr>
-      </w:pPr>
-      <w:r>
-        <w:t xml:space="preserve">Thay đường dẫn của </w:t>
-      </w:r>
-      <w:r>
-        <w:rPr>
-          <w:i/>
-        </w:rPr>
-        <w:t xml:space="preserve">TransferLog </w:t>
-      </w:r>
-      <w:r>
-        <w:t xml:space="preserve">là </w:t>
-      </w:r>
-      <w:r>
-        <w:rPr>
-          <w:i/>
-        </w:rPr>
-        <w:t>C:/wamp/bin/a</w:t>
-      </w:r>
-      <w:r>
-        <w:rPr>
-          <w:i/>
-        </w:rPr>
-        <w:t>pache/apache2.4.9/logs/ssl_access</w:t>
-      </w:r>
-      <w:r>
-        <w:rPr>
-          <w:i/>
-        </w:rPr>
-        <w:t>.log</w:t>
-      </w:r>
-    </w:p>
-    <w:p>
-      <w:pPr>
-        <w:pStyle w:val="Heading7"/>
-        <w:rPr>
-          <w:i/>
-        </w:rPr>
-      </w:pPr>
-      <w:r>
-        <w:t xml:space="preserve">Thay đường dẫn của </w:t>
-      </w:r>
-      <w:r>
-        <w:rPr>
-          <w:i/>
-        </w:rPr>
-        <w:t xml:space="preserve">CustomLog </w:t>
-      </w:r>
-      <w:r>
-        <w:t xml:space="preserve">là </w:t>
-      </w:r>
-      <w:r>
-        <w:rPr>
-          <w:i/>
-        </w:rPr>
-        <w:t>C:/wamp/bin/a</w:t>
-      </w:r>
-      <w:r>
-        <w:rPr>
-          <w:i/>
-        </w:rPr>
-        <w:t>pache/apache2.4.9/logs/ssl_request</w:t>
-      </w:r>
-      <w:r>
-        <w:rPr>
-          <w:i/>
-        </w:rPr>
-        <w:t>.log</w:t>
-      </w:r>
-    </w:p>
-    <w:p>
-      <w:pPr>
-        <w:pStyle w:val="Heading7"/>
-        <w:rPr>
-          <w:i/>
-        </w:rPr>
-      </w:pPr>
-      <w:r>
-        <w:t xml:space="preserve">Thay đường dẫn của </w:t>
-      </w:r>
-      <w:r>
-        <w:rPr>
-          <w:i/>
-        </w:rPr>
-        <w:t xml:space="preserve">SSLCertificateFile </w:t>
-      </w:r>
-      <w:r>
-        <w:t xml:space="preserve">là </w:t>
-      </w:r>
-      <w:r>
-        <w:rPr>
-          <w:i/>
-        </w:rPr>
-        <w:t>C:/wamp/bin/a</w:t>
-      </w:r>
-      <w:r>
-        <w:rPr>
-          <w:i/>
-        </w:rPr>
-        <w:t>pache/apache2.4.9/conf/key/certificate.crt</w:t>
-      </w:r>
-    </w:p>
-    <w:p>
-      <w:pPr>
-        <w:pStyle w:val="Heading7"/>
-        <w:rPr>
-          <w:i/>
-        </w:rPr>
-      </w:pPr>
-      <w:r>
-        <w:lastRenderedPageBreak/>
-        <w:t xml:space="preserve">Thay đường dẫn của </w:t>
-      </w:r>
-      <w:r>
-        <w:rPr>
-          <w:i/>
-        </w:rPr>
-        <w:t xml:space="preserve">SSLCertificateKeyFile </w:t>
-      </w:r>
-      <w:r>
-        <w:t xml:space="preserve">là </w:t>
-      </w:r>
-      <w:r>
-        <w:rPr>
-          <w:i/>
-        </w:rPr>
-        <w:t>C:/wamp/bin/a</w:t>
-      </w:r>
-      <w:r>
-        <w:rPr>
-          <w:i/>
-        </w:rPr>
-        <w:t>pache/apache2.4.9/conf/key/private.key</w:t>
-      </w:r>
-    </w:p>
-    <w:p>
-      <w:pPr>
-        <w:pStyle w:val="Heading6"/>
-      </w:pPr>
-      <w:r>
-        <w:t>Lưu file (Ctrl + S)</w:t>
-      </w:r>
-    </w:p>
-    <w:p>
-      <w:pPr>
-        <w:pStyle w:val="Heading2"/>
-      </w:pPr>
-      <w:bookmarkStart w:id="8" w:name="_Toc449680992"/>
-      <w:r>
-        <w:t>Bước 7: kiểm tra syntax</w:t>
-      </w:r>
-      <w:bookmarkEnd w:id="8"/>
-    </w:p>
-    <w:p>
-      <w:pPr>
-        <w:pStyle w:val="Heading6"/>
-      </w:pPr>
-      <w:r>
-        <w:t xml:space="preserve">Dùng lệnh </w:t>
-      </w:r>
-      <w:r>
-        <w:rPr>
-          <w:i/>
-        </w:rPr>
-        <w:t xml:space="preserve">httpd </w:t>
       </w:r>
       <w:r>
         <w:rPr>

</xml_diff>